<commit_message>
doku stuff, also NotFound art
</commit_message>
<xml_diff>
--- a/Doku/FreyasDoku-uj.docx
+++ b/Doku/FreyasDoku-uj.docx
@@ -5793,8 +5793,6 @@
       <w:r>
         <w:t>.</w:t>
       </w:r>
-      <w:bookmarkStart w:id="3" w:name="_GoBack"/>
-      <w:bookmarkEnd w:id="3"/>
     </w:p>
     <w:p>
       <w:pPr>
@@ -5915,29 +5913,108 @@
         <w:pStyle w:val="Cmsor1"/>
         <w:ind w:left="0"/>
       </w:pPr>
-      <w:bookmarkStart w:id="4" w:name="_Toc192764697"/>
+      <w:bookmarkStart w:id="3" w:name="_Toc192764697"/>
       <w:r>
         <w:lastRenderedPageBreak/>
         <w:t>Fejlesztői dokumentáció</w:t>
       </w:r>
-      <w:bookmarkEnd w:id="4"/>
+      <w:bookmarkEnd w:id="3"/>
     </w:p>
     <w:p>
       <w:pPr>
         <w:pStyle w:val="Cmsor2"/>
         <w:ind w:left="284"/>
       </w:pPr>
-      <w:bookmarkStart w:id="5" w:name="_Toc192764698"/>
+      <w:bookmarkStart w:id="4" w:name="_Toc192764698"/>
       <w:r>
         <w:t>Fejlesztői környezet</w:t>
       </w:r>
+      <w:bookmarkEnd w:id="4"/>
+    </w:p>
+    <w:p>
+      <w:pPr>
+        <w:pStyle w:val="Cmsor3"/>
+      </w:pPr>
+      <w:bookmarkStart w:id="5" w:name="_Toc192764699"/>
+      <w:r>
+        <w:t xml:space="preserve">Visual </w:t>
+      </w:r>
+      <w:proofErr w:type="spellStart"/>
+      <w:r>
+        <w:t>Studio</w:t>
+      </w:r>
+      <w:proofErr w:type="spellEnd"/>
+      <w:r>
+        <w:t xml:space="preserve"> </w:t>
+      </w:r>
+      <w:proofErr w:type="spellStart"/>
+      <w:r>
+        <w:t>Code</w:t>
+      </w:r>
       <w:bookmarkEnd w:id="5"/>
+      <w:proofErr w:type="spellEnd"/>
+    </w:p>
+    <w:p>
+      <w:r>
+        <w:t xml:space="preserve">A Visual </w:t>
+      </w:r>
+      <w:proofErr w:type="spellStart"/>
+      <w:r>
+        <w:t>Studio</w:t>
+      </w:r>
+      <w:proofErr w:type="spellEnd"/>
+      <w:r>
+        <w:t xml:space="preserve"> </w:t>
+      </w:r>
+      <w:proofErr w:type="spellStart"/>
+      <w:r>
+        <w:t>Code</w:t>
+      </w:r>
+      <w:proofErr w:type="spellEnd"/>
+      <w:r>
+        <w:t xml:space="preserve">, amelyet általában VS </w:t>
+      </w:r>
+      <w:proofErr w:type="spellStart"/>
+      <w:r>
+        <w:t>Code</w:t>
+      </w:r>
+      <w:proofErr w:type="spellEnd"/>
+      <w:r>
+        <w:t xml:space="preserve">-ként is emlegetnek, egy forráskód-szerkesztő, amelyet a Microsoft fejlesztett ki Windows, Linux, </w:t>
+      </w:r>
+      <w:proofErr w:type="spellStart"/>
+      <w:r>
+        <w:t>macOS</w:t>
+      </w:r>
+      <w:proofErr w:type="spellEnd"/>
+      <w:r>
+        <w:t xml:space="preserve"> és webböngészők számára. A szolgáltatások közé tartozik a hibakeresés támogatása, a szintaktikai kiemelés, az intelligens kódkiegészítés, a kódrészletek, a </w:t>
+      </w:r>
+      <w:proofErr w:type="spellStart"/>
+      <w:r>
+        <w:t>kódrefaktorálás</w:t>
+      </w:r>
+      <w:proofErr w:type="spellEnd"/>
+      <w:r>
+        <w:t xml:space="preserve"> és a beágyazott verziókezelés a </w:t>
+      </w:r>
+      <w:proofErr w:type="spellStart"/>
+      <w:r>
+        <w:t>Git</w:t>
+      </w:r>
+      <w:proofErr w:type="spellEnd"/>
+      <w:r>
+        <w:t xml:space="preserve"> segítségével. A felhasználók módosíthatják a témát, a billentyűparancsokat, a beállításokat, telepíthetnek bővítményeket, amelyek funkcionalitást adnak, és beállíthatják a VS-kódot IDE-ként való használatra</w:t>
+      </w:r>
+      <w:r>
+        <w:t>.</w:t>
+      </w:r>
     </w:p>
     <w:p>
       <w:pPr>
         <w:pStyle w:val="Cmsor3"/>
       </w:pPr>
-      <w:bookmarkStart w:id="6" w:name="_Toc192764699"/>
+      <w:bookmarkStart w:id="6" w:name="_Toc192764700"/>
       <w:r>
         <w:t xml:space="preserve">Visual </w:t>
       </w:r>
@@ -5947,16 +6024,20 @@
       </w:r>
       <w:proofErr w:type="spellEnd"/>
       <w:r>
-        <w:t xml:space="preserve"> </w:t>
-      </w:r>
-      <w:proofErr w:type="spellStart"/>
-      <w:r>
-        <w:t>Code</w:t>
+        <w:t xml:space="preserve"> 2022</w:t>
       </w:r>
       <w:bookmarkEnd w:id="6"/>
-      <w:proofErr w:type="spellEnd"/>
-    </w:p>
-    <w:p>
+    </w:p>
+    <w:p>
+      <w:pPr>
+        <w:rPr>
+          <w:rFonts w:eastAsiaTheme="majorEastAsia" w:cstheme="majorBidi"/>
+          <w:color w:val="385623" w:themeColor="accent6" w:themeShade="80"/>
+          <w:sz w:val="28"/>
+          <w:szCs w:val="24"/>
+        </w:rPr>
+      </w:pPr>
+      <w:bookmarkStart w:id="7" w:name="_Toc192764701"/>
       <w:r>
         <w:t xml:space="preserve">A Visual </w:t>
       </w:r>
@@ -5966,222 +6047,129 @@
       </w:r>
       <w:proofErr w:type="spellEnd"/>
       <w:r>
-        <w:t xml:space="preserve"> </w:t>
-      </w:r>
-      <w:proofErr w:type="spellStart"/>
-      <w:r>
-        <w:t>Code</w:t>
-      </w:r>
-      <w:proofErr w:type="spellEnd"/>
-      <w:r>
-        <w:t xml:space="preserve">, amelyet általában VS </w:t>
-      </w:r>
-      <w:proofErr w:type="spellStart"/>
-      <w:r>
-        <w:t>Code</w:t>
-      </w:r>
-      <w:proofErr w:type="spellEnd"/>
-      <w:r>
-        <w:t xml:space="preserve">-ként is emlegetnek, egy forráskód-szerkesztő, amelyet a Microsoft fejlesztett ki Windows, Linux, </w:t>
-      </w:r>
-      <w:proofErr w:type="spellStart"/>
-      <w:r>
-        <w:t>macOS</w:t>
-      </w:r>
-      <w:proofErr w:type="spellEnd"/>
-      <w:r>
-        <w:t xml:space="preserve"> és webböngészők számára. A szolgáltatások közé tartozik a hibakeresés támogatása, a szintaktikai kiemelés, az intelligens kódkiegészítés, a kódrészletek, a </w:t>
-      </w:r>
-      <w:proofErr w:type="spellStart"/>
-      <w:r>
-        <w:t>kódrefaktorálás</w:t>
-      </w:r>
-      <w:proofErr w:type="spellEnd"/>
-      <w:r>
-        <w:t xml:space="preserve"> és a beágyazott verziókezelés a </w:t>
-      </w:r>
-      <w:proofErr w:type="spellStart"/>
-      <w:r>
-        <w:t>Git</w:t>
-      </w:r>
-      <w:proofErr w:type="spellEnd"/>
-      <w:r>
-        <w:t xml:space="preserve"> segítségével. A felhasználók módosíthatják a témát, a billentyűparancsokat, a beállításokat, telepíthetnek bővítményeket, amelyek funkcionalitást adnak, és beállíthatják a VS-kódot IDE-ként való használatra</w:t>
-      </w:r>
-      <w:r>
-        <w:t>.</w:t>
+        <w:t xml:space="preserve"> IDE egy kreatív indítópult, amellyel szerkesztheti, </w:t>
+      </w:r>
+      <w:proofErr w:type="spellStart"/>
+      <w:r>
+        <w:t>hibakeresheti</w:t>
+      </w:r>
+      <w:proofErr w:type="spellEnd"/>
+      <w:r>
+        <w:t xml:space="preserve"> és összeállíthatja a kódot, majd </w:t>
+      </w:r>
+      <w:proofErr w:type="spellStart"/>
+      <w:r>
+        <w:t>közzétehet</w:t>
+      </w:r>
+      <w:proofErr w:type="spellEnd"/>
+      <w:r>
+        <w:t xml:space="preserve"> egy alkalmazást. A legtöbb IDE által biztosított szabványos szerkesztőn és hibakeresőn túl a Visual </w:t>
+      </w:r>
+      <w:proofErr w:type="spellStart"/>
+      <w:r>
+        <w:t>Studio</w:t>
+      </w:r>
+      <w:proofErr w:type="spellEnd"/>
+      <w:r>
+        <w:t xml:space="preserve"> fordítókat, kódkiegészítő eszközöket, grafikus tervezőket és még sok más szolgáltatást is tartalmaz a szoftverfejlesztési folyamat javítása </w:t>
+      </w:r>
+      <w:proofErr w:type="spellStart"/>
+      <w:r>
+        <w:t>érdekében.</w:t>
       </w:r>
     </w:p>
     <w:p>
       <w:pPr>
         <w:pStyle w:val="Cmsor3"/>
       </w:pPr>
-      <w:bookmarkStart w:id="7" w:name="_Toc192764700"/>
-      <w:r>
-        <w:t xml:space="preserve">Visual </w:t>
-      </w:r>
-      <w:proofErr w:type="spellStart"/>
-      <w:r>
-        <w:t>Studio</w:t>
-      </w:r>
-      <w:proofErr w:type="spellEnd"/>
-      <w:r>
-        <w:t xml:space="preserve"> 2022</w:t>
+      <w:r>
+        <w:t>phpMyAdmi</w:t>
+      </w:r>
+      <w:proofErr w:type="spellEnd"/>
+      <w:r>
+        <w:t>n</w:t>
       </w:r>
       <w:bookmarkEnd w:id="7"/>
     </w:p>
     <w:p>
       <w:r>
-        <w:t xml:space="preserve">A Visual </w:t>
-      </w:r>
-      <w:proofErr w:type="spellStart"/>
-      <w:r>
-        <w:t>Studio</w:t>
-      </w:r>
-      <w:proofErr w:type="spellEnd"/>
-      <w:r>
-        <w:t xml:space="preserve"> egy integrált fejlesztői környezet (IDE), amelyet a Microsoft fejlesztett ki. Számítógépes programok fejlesztésére használják, beleértve webhelyeket, webes alkalmazásokat, webszolgáltatásokat és mobilalkalmazásokat. A Visual </w:t>
-      </w:r>
-      <w:proofErr w:type="spellStart"/>
-      <w:r>
-        <w:t>Studio</w:t>
-      </w:r>
-      <w:proofErr w:type="spellEnd"/>
-      <w:r>
-        <w:t xml:space="preserve"> a Microsoft szoftverfejlesztési platformjait használja, beleértve a Windows API-t, a Windows </w:t>
-      </w:r>
-      <w:proofErr w:type="spellStart"/>
-      <w:r>
-        <w:t>Forms</w:t>
-      </w:r>
-      <w:proofErr w:type="spellEnd"/>
-      <w:r>
-        <w:t xml:space="preserve">-t, a Windows </w:t>
-      </w:r>
-      <w:proofErr w:type="spellStart"/>
-      <w:r>
-        <w:t>Presentation</w:t>
-      </w:r>
-      <w:proofErr w:type="spellEnd"/>
-      <w:r>
-        <w:t xml:space="preserve"> </w:t>
-      </w:r>
-      <w:proofErr w:type="spellStart"/>
-      <w:r>
-        <w:t>Foundation</w:t>
-      </w:r>
-      <w:proofErr w:type="spellEnd"/>
-      <w:r>
-        <w:t xml:space="preserve">-t (WPF), a Microsoft </w:t>
-      </w:r>
-      <w:proofErr w:type="spellStart"/>
-      <w:r>
-        <w:t>Store</w:t>
-      </w:r>
-      <w:proofErr w:type="spellEnd"/>
-      <w:r>
-        <w:t xml:space="preserve">-t és a Microsoft </w:t>
-      </w:r>
-      <w:proofErr w:type="spellStart"/>
-      <w:r>
-        <w:t>Silverlight</w:t>
-      </w:r>
-      <w:proofErr w:type="spellEnd"/>
-      <w:r>
-        <w:t>-ot. Natív kódot és felügyelt kódot is képes előállítani.</w:t>
+        <w:t xml:space="preserve">A </w:t>
+      </w:r>
+      <w:proofErr w:type="spellStart"/>
+      <w:r>
+        <w:t>phpMyAdmin</w:t>
+      </w:r>
+      <w:proofErr w:type="spellEnd"/>
+      <w:r>
+        <w:t xml:space="preserve"> egy PHP nyelven írt ingyenes szoftvereszköz, amely a </w:t>
+      </w:r>
+      <w:proofErr w:type="spellStart"/>
+      <w:r>
+        <w:t>MySQL</w:t>
+      </w:r>
+      <w:proofErr w:type="spellEnd"/>
+      <w:r>
+        <w:t xml:space="preserve"> webes adminisztrációjának kezelésére szolgál. A </w:t>
+      </w:r>
+      <w:proofErr w:type="spellStart"/>
+      <w:r>
+        <w:t>phpMyAdmin</w:t>
+      </w:r>
+      <w:proofErr w:type="spellEnd"/>
+      <w:r>
+        <w:t xml:space="preserve"> a </w:t>
+      </w:r>
+      <w:proofErr w:type="spellStart"/>
+      <w:r>
+        <w:t>MySQL</w:t>
+      </w:r>
+      <w:proofErr w:type="spellEnd"/>
+      <w:r>
+        <w:t xml:space="preserve"> és a </w:t>
+      </w:r>
+      <w:proofErr w:type="spellStart"/>
+      <w:r>
+        <w:t>MariaDB</w:t>
+      </w:r>
+      <w:proofErr w:type="spellEnd"/>
+      <w:r>
+        <w:t xml:space="preserve"> műveletek széles skáláját támogatja. A gyakran használt műveletek (adatbázisok, táblák, oszlopok, relációk, indexek, felhasználók, engedélyek stb. kezelése) végrehajthatók a felhasználói felületen keresztül, miközben továbbra is lehetősége van bármilyen SQL utasítás közvetlen végrehajtására.</w:t>
       </w:r>
     </w:p>
     <w:p>
       <w:pPr>
         <w:pStyle w:val="Cmsor3"/>
       </w:pPr>
-      <w:bookmarkStart w:id="8" w:name="_Toc192764701"/>
-      <w:proofErr w:type="spellStart"/>
-      <w:r>
-        <w:t>phpMyAdmin</w:t>
+      <w:bookmarkStart w:id="8" w:name="_Toc192764702"/>
+      <w:proofErr w:type="spellStart"/>
+      <w:r>
+        <w:t>EchoAPI</w:t>
       </w:r>
       <w:bookmarkEnd w:id="8"/>
       <w:proofErr w:type="spellEnd"/>
     </w:p>
     <w:p>
       <w:r>
-        <w:t xml:space="preserve">A </w:t>
-      </w:r>
-      <w:proofErr w:type="spellStart"/>
-      <w:r>
-        <w:t>phpMyAdmin</w:t>
-      </w:r>
-      <w:proofErr w:type="spellEnd"/>
-      <w:r>
-        <w:t xml:space="preserve"> egy PHP nyelven írt ingyenes szoftvereszköz, amely a </w:t>
-      </w:r>
-      <w:proofErr w:type="spellStart"/>
-      <w:r>
-        <w:t>MySQL</w:t>
-      </w:r>
-      <w:proofErr w:type="spellEnd"/>
-      <w:r>
-        <w:t xml:space="preserve"> webes adminisztrációjának kezelésére szolgál. A </w:t>
-      </w:r>
-      <w:proofErr w:type="spellStart"/>
-      <w:r>
-        <w:t>phpMyAdmin</w:t>
-      </w:r>
-      <w:proofErr w:type="spellEnd"/>
-      <w:r>
-        <w:t xml:space="preserve"> a </w:t>
-      </w:r>
-      <w:proofErr w:type="spellStart"/>
-      <w:r>
-        <w:t>MySQL</w:t>
-      </w:r>
-      <w:proofErr w:type="spellEnd"/>
-      <w:r>
-        <w:t xml:space="preserve"> és a </w:t>
-      </w:r>
-      <w:proofErr w:type="spellStart"/>
-      <w:r>
-        <w:t>MariaDB</w:t>
-      </w:r>
-      <w:proofErr w:type="spellEnd"/>
-      <w:r>
-        <w:t xml:space="preserve"> műveletek széles skáláját támogatja. A gyakran használt műveletek (adatbázisok, táblák, oszlopok, relációk, indexek, felhasználók, engedélyek stb. kezelése) végrehajthatók a felhasználói felületen keresztül, miközben továbbra is lehetősége van bármilyen SQL utasítás közvetlen végrehajtására.</w:t>
+        <w:t xml:space="preserve">Az </w:t>
+      </w:r>
+      <w:proofErr w:type="spellStart"/>
+      <w:r>
+        <w:t>EchoAPI</w:t>
+      </w:r>
+      <w:proofErr w:type="spellEnd"/>
+      <w:r>
+        <w:t xml:space="preserve"> egy minden az egyben API fejlesztési együttműködési platform, amely olyan alapvető funkciókat kínál, mint az API hibakeresés, tervezés, automatizált tesztelés, stresszteszt és dokumentáció generálás.</w:t>
       </w:r>
     </w:p>
     <w:p>
       <w:pPr>
         <w:pStyle w:val="Cmsor3"/>
       </w:pPr>
-      <w:bookmarkStart w:id="9" w:name="_Toc192764702"/>
-      <w:proofErr w:type="spellStart"/>
-      <w:r>
-        <w:t>EchoAPI</w:t>
+      <w:bookmarkStart w:id="9" w:name="_Toc192764703"/>
+      <w:r>
+        <w:t>GIMP</w:t>
       </w:r>
       <w:bookmarkEnd w:id="9"/>
-      <w:proofErr w:type="spellEnd"/>
-    </w:p>
-    <w:p>
-      <w:r>
-        <w:t xml:space="preserve">Az </w:t>
-      </w:r>
-      <w:proofErr w:type="spellStart"/>
-      <w:r>
-        <w:t>EchoAPI</w:t>
-      </w:r>
-      <w:proofErr w:type="spellEnd"/>
-      <w:r>
-        <w:t xml:space="preserve"> egy minden az egyben API fejlesztési együttműködési platform, amely olyan alapvető funkciókat kínál, mint az API hibakeresés, tervezés, automatizált tesztelés, stresszteszt és dokumentáció generálás.</w:t>
-      </w:r>
-    </w:p>
-    <w:p>
-      <w:pPr>
-        <w:pStyle w:val="Cmsor3"/>
-      </w:pPr>
-      <w:bookmarkStart w:id="10" w:name="_Toc192764703"/>
-      <w:r>
-        <w:t>GIMP</w:t>
-      </w:r>
-      <w:bookmarkEnd w:id="10"/>
     </w:p>
     <w:p>
       <w:r>
@@ -6321,14 +6309,14 @@
           <w:rStyle w:val="Cmsor3Char"/>
         </w:rPr>
       </w:pPr>
-      <w:bookmarkStart w:id="11" w:name="_Toc192764704"/>
+      <w:bookmarkStart w:id="10" w:name="_Toc192764704"/>
       <w:r>
         <w:rPr>
           <w:rStyle w:val="Cmsor3Char"/>
         </w:rPr>
         <w:t>XAMPP</w:t>
       </w:r>
-      <w:bookmarkEnd w:id="11"/>
+      <w:bookmarkEnd w:id="10"/>
     </w:p>
     <w:p>
       <w:r>
@@ -6383,32 +6371,85 @@
         <w:pStyle w:val="Cmsor2"/>
         <w:ind w:left="284"/>
       </w:pPr>
-      <w:bookmarkStart w:id="12" w:name="_Toc192764705"/>
+      <w:bookmarkStart w:id="11" w:name="_Toc192764705"/>
       <w:r>
         <w:t>Használt programozási nyelvek, technológiák, könyvtárak</w:t>
       </w:r>
+      <w:bookmarkEnd w:id="11"/>
+    </w:p>
+    <w:p>
+      <w:pPr>
+        <w:pStyle w:val="Cmsor3"/>
+      </w:pPr>
+      <w:bookmarkStart w:id="12" w:name="_Toc192764706"/>
+      <w:r>
+        <w:rPr>
+          <w:rStyle w:val="Cmsor3Char"/>
+        </w:rPr>
+        <w:t>HTML</w:t>
+      </w:r>
       <w:bookmarkEnd w:id="12"/>
     </w:p>
     <w:p>
+      <w:r>
+        <w:t xml:space="preserve">A HTML (angolul: </w:t>
+      </w:r>
+      <w:proofErr w:type="spellStart"/>
+      <w:r>
+        <w:t>HyperText</w:t>
+      </w:r>
+      <w:proofErr w:type="spellEnd"/>
+      <w:r>
+        <w:t xml:space="preserve"> </w:t>
+      </w:r>
+      <w:proofErr w:type="spellStart"/>
+      <w:r>
+        <w:t>Markup</w:t>
+      </w:r>
+      <w:proofErr w:type="spellEnd"/>
+      <w:r>
+        <w:t xml:space="preserve"> </w:t>
+      </w:r>
+      <w:proofErr w:type="spellStart"/>
+      <w:r>
+        <w:t>Language</w:t>
+      </w:r>
+      <w:proofErr w:type="spellEnd"/>
+      <w:r>
+        <w:t xml:space="preserve">) </w:t>
+      </w:r>
+      <w:r>
+        <w:t xml:space="preserve">egy leíró nyelv, melyet weboldalak készítéséhez fejlesztettek ki, és mára már internetes szabvánnyá vált a W3C (World Wide Web </w:t>
+      </w:r>
+      <w:proofErr w:type="spellStart"/>
+      <w:r>
+        <w:t>Consortium</w:t>
+      </w:r>
+      <w:proofErr w:type="spellEnd"/>
+      <w:r>
+        <w:t>) támogatásával. Az aktuális változata az 5, mely az SGML általános jelölőnyelv egy konkrét alkalmazása</w:t>
+      </w:r>
+      <w:r>
+        <w:t>.</w:t>
+      </w:r>
+    </w:p>
+    <w:p>
       <w:pPr>
         <w:pStyle w:val="Cmsor3"/>
       </w:pPr>
-      <w:bookmarkStart w:id="13" w:name="_Toc192764706"/>
-      <w:r>
-        <w:rPr>
-          <w:rStyle w:val="Cmsor3Char"/>
-        </w:rPr>
-        <w:t>HTML</w:t>
+      <w:bookmarkStart w:id="13" w:name="_Toc192764707"/>
+      <w:r>
+        <w:t>CSS</w:t>
       </w:r>
       <w:bookmarkEnd w:id="13"/>
     </w:p>
     <w:p>
       <w:r>
-        <w:t xml:space="preserve">A HTML (angolul: </w:t>
-      </w:r>
-      <w:proofErr w:type="spellStart"/>
-      <w:r>
-        <w:t>HyperText</w:t>
+        <w:t xml:space="preserve">A </w:t>
+      </w:r>
+      <w:proofErr w:type="spellStart"/>
+      <w:r>
+        <w:t>Cascading</w:t>
       </w:r>
       <w:proofErr w:type="spellEnd"/>
       <w:r>
@@ -6416,7 +6457,7 @@
       </w:r>
       <w:proofErr w:type="spellStart"/>
       <w:r>
-        <w:t>Markup</w:t>
+        <w:t>Style</w:t>
       </w:r>
       <w:proofErr w:type="spellEnd"/>
       <w:r>
@@ -6424,22 +6465,19 @@
       </w:r>
       <w:proofErr w:type="spellStart"/>
       <w:r>
-        <w:t>Language</w:t>
-      </w:r>
-      <w:proofErr w:type="spellEnd"/>
-      <w:r>
-        <w:t xml:space="preserve">) </w:t>
-      </w:r>
-      <w:r>
-        <w:t xml:space="preserve">egy leíró nyelv, melyet weboldalak készítéséhez fejlesztettek ki, és mára már internetes szabvánnyá vált a W3C (World Wide Web </w:t>
-      </w:r>
-      <w:proofErr w:type="spellStart"/>
-      <w:r>
-        <w:t>Consortium</w:t>
-      </w:r>
-      <w:proofErr w:type="spellEnd"/>
-      <w:r>
-        <w:t>) támogatásával. Az aktuális változata az 5, mely az SGML általános jelölőnyelv egy konkrét alkalmazása</w:t>
+        <w:t>Sheets</w:t>
+      </w:r>
+      <w:proofErr w:type="spellEnd"/>
+      <w:r>
+        <w:t xml:space="preserve"> (CSS) egy stíluslapnyelv, amelyet egy jelölőnyelven, például HTML-ben vagy XML-ben (beleértve az XML-dialektusokat, például az SVG-t, </w:t>
+      </w:r>
+      <w:proofErr w:type="spellStart"/>
+      <w:r>
+        <w:t>MathML</w:t>
+      </w:r>
+      <w:proofErr w:type="spellEnd"/>
+      <w:r>
+        <w:t>-t vagy XHTML-t) írt dokumentumok megjelenítésének és stílusának meghatározására használnak. A CSS a World Wide Web egyik sarokköve, a HTML és a JavaScript mellett</w:t>
       </w:r>
       <w:r>
         <w:t>.</w:t>
@@ -6449,188 +6487,138 @@
       <w:pPr>
         <w:pStyle w:val="Cmsor3"/>
       </w:pPr>
-      <w:bookmarkStart w:id="14" w:name="_Toc192764707"/>
-      <w:r>
-        <w:t>CSS</w:t>
+      <w:bookmarkStart w:id="14" w:name="_Toc192764708"/>
+      <w:r>
+        <w:t>JavaScript</w:t>
       </w:r>
       <w:bookmarkEnd w:id="14"/>
     </w:p>
     <w:p>
-      <w:r>
-        <w:t xml:space="preserve">A </w:t>
-      </w:r>
-      <w:proofErr w:type="spellStart"/>
-      <w:r>
-        <w:t>Cascading</w:t>
-      </w:r>
-      <w:proofErr w:type="spellEnd"/>
+      <w:proofErr w:type="gramStart"/>
+      <w:r>
+        <w:t>JavaScript</w:t>
+      </w:r>
+      <w:proofErr w:type="gramEnd"/>
+      <w:r>
+        <w:t xml:space="preserve"> amelyet gyakran</w:t>
+      </w:r>
       <w:r>
         <w:t xml:space="preserve"> </w:t>
       </w:r>
-      <w:proofErr w:type="spellStart"/>
-      <w:r>
-        <w:t>Style</w:t>
-      </w:r>
-      <w:proofErr w:type="spellEnd"/>
+      <w:r>
+        <w:t>JS-</w:t>
+      </w:r>
+      <w:proofErr w:type="spellStart"/>
+      <w:r>
+        <w:t>nek</w:t>
+      </w:r>
+      <w:proofErr w:type="spellEnd"/>
+      <w:r>
+        <w:t xml:space="preserve"> rövidítenek</w:t>
+      </w:r>
+      <w:r>
+        <w:t>,</w:t>
+      </w:r>
       <w:r>
         <w:t xml:space="preserve"> </w:t>
       </w:r>
-      <w:proofErr w:type="spellStart"/>
-      <w:r>
-        <w:t>Sheets</w:t>
-      </w:r>
-      <w:proofErr w:type="spellEnd"/>
-      <w:r>
-        <w:t xml:space="preserve"> (CSS) egy stíluslapnyelv, amelyet egy jelölőnyelven, például HTML-ben vagy XML-ben (beleértve az XML-dialektusokat, például az SVG-t, </w:t>
-      </w:r>
-      <w:proofErr w:type="spellStart"/>
-      <w:r>
-        <w:t>MathML</w:t>
-      </w:r>
-      <w:proofErr w:type="spellEnd"/>
-      <w:r>
-        <w:t>-t vagy XHTML-t) írt dokumentumok megjelenítésének és stílusának meghatározására használnak. A CSS a World Wide Web egyik sarokköve, a HTML és a JavaScript mellett</w:t>
-      </w:r>
-      <w:r>
-        <w:t>.</w:t>
+      <w:r>
+        <w:t>a HTML</w:t>
+      </w:r>
+      <w:r>
+        <w:t xml:space="preserve"> </w:t>
+      </w:r>
+      <w:r>
+        <w:t>és</w:t>
+      </w:r>
+      <w:r>
+        <w:t xml:space="preserve"> </w:t>
+      </w:r>
+      <w:r>
+        <w:t>a CSS</w:t>
+      </w:r>
+      <w:r>
+        <w:t xml:space="preserve"> </w:t>
+      </w:r>
+      <w:r>
+        <w:t>mellett</w:t>
+      </w:r>
+      <w:r>
+        <w:t xml:space="preserve"> a </w:t>
+      </w:r>
+      <w:r>
+        <w:t>World Wide Web</w:t>
+      </w:r>
+      <w:r>
+        <w:t xml:space="preserve"> </w:t>
+      </w:r>
+      <w:r>
+        <w:t>programozási nyelve</w:t>
+      </w:r>
+      <w:r>
+        <w:t xml:space="preserve"> </w:t>
+      </w:r>
+      <w:r>
+        <w:t>és alaptechnológiája.</w:t>
+      </w:r>
+      <w:r>
+        <w:t xml:space="preserve"> </w:t>
+      </w:r>
+      <w:r>
+        <w:t>A webhelyek</w:t>
+      </w:r>
+      <w:r>
+        <w:t xml:space="preserve"> </w:t>
+      </w:r>
+      <w:r>
+        <w:t>99 százaléka</w:t>
+      </w:r>
+      <w:r>
+        <w:t xml:space="preserve"> </w:t>
+      </w:r>
+      <w:r>
+        <w:t>JavaScriptet használ a</w:t>
+      </w:r>
+      <w:r>
+        <w:t xml:space="preserve"> </w:t>
+      </w:r>
+      <w:r>
+        <w:t>kliensoldalon</w:t>
+      </w:r>
+      <w:r>
+        <w:t xml:space="preserve"> </w:t>
+      </w:r>
+      <w:r>
+        <w:t>a weboldalviselkedéséhez.</w:t>
+      </w:r>
+      <w:r>
+        <w:t xml:space="preserve"> </w:t>
+      </w:r>
+      <w:r>
+        <w:t xml:space="preserve">A webböngészőknek van egy dedikált JavaScript motorja, amely végrehajtja az ügyfélkódot. Ezeket a motorokat egyes szervereken és számos alkalmazásban is használják. A legnépszerűbb rendszer </w:t>
+      </w:r>
+      <w:r>
+        <w:t xml:space="preserve">a </w:t>
+      </w:r>
+      <w:r>
+        <w:t>nem</w:t>
+      </w:r>
+      <w:r>
+        <w:t>-kliensoldali</w:t>
+      </w:r>
+      <w:r>
+        <w:t xml:space="preserve"> használathoz a Node.js.</w:t>
       </w:r>
     </w:p>
     <w:p>
       <w:pPr>
         <w:pStyle w:val="Cmsor3"/>
       </w:pPr>
-      <w:bookmarkStart w:id="15" w:name="_Toc192764708"/>
-      <w:r>
-        <w:t>JavaScript</w:t>
+      <w:bookmarkStart w:id="15" w:name="_Toc192764709"/>
+      <w:r>
+        <w:t>C#</w:t>
       </w:r>
       <w:bookmarkEnd w:id="15"/>
-    </w:p>
-    <w:p>
-      <w:proofErr w:type="gramStart"/>
-      <w:r>
-        <w:t>JavaScript</w:t>
-      </w:r>
-      <w:proofErr w:type="gramEnd"/>
-      <w:r>
-        <w:t xml:space="preserve"> amelyet gyakran</w:t>
-      </w:r>
-      <w:r>
-        <w:t xml:space="preserve"> </w:t>
-      </w:r>
-      <w:r>
-        <w:t>JS-</w:t>
-      </w:r>
-      <w:proofErr w:type="spellStart"/>
-      <w:r>
-        <w:t>nek</w:t>
-      </w:r>
-      <w:proofErr w:type="spellEnd"/>
-      <w:r>
-        <w:t xml:space="preserve"> rövidítenek</w:t>
-      </w:r>
-      <w:r>
-        <w:t>,</w:t>
-      </w:r>
-      <w:r>
-        <w:t xml:space="preserve"> </w:t>
-      </w:r>
-      <w:r>
-        <w:t>a HTML</w:t>
-      </w:r>
-      <w:r>
-        <w:t xml:space="preserve"> </w:t>
-      </w:r>
-      <w:r>
-        <w:t>és</w:t>
-      </w:r>
-      <w:r>
-        <w:t xml:space="preserve"> </w:t>
-      </w:r>
-      <w:r>
-        <w:t>a CSS</w:t>
-      </w:r>
-      <w:r>
-        <w:t xml:space="preserve"> </w:t>
-      </w:r>
-      <w:r>
-        <w:t>mellett</w:t>
-      </w:r>
-      <w:r>
-        <w:t xml:space="preserve"> a </w:t>
-      </w:r>
-      <w:r>
-        <w:t>World Wide Web</w:t>
-      </w:r>
-      <w:r>
-        <w:t xml:space="preserve"> </w:t>
-      </w:r>
-      <w:r>
-        <w:t>programozási nyelve</w:t>
-      </w:r>
-      <w:r>
-        <w:t xml:space="preserve"> </w:t>
-      </w:r>
-      <w:r>
-        <w:t>és alaptechnológiája.</w:t>
-      </w:r>
-      <w:r>
-        <w:t xml:space="preserve"> </w:t>
-      </w:r>
-      <w:r>
-        <w:t>A webhelyek</w:t>
-      </w:r>
-      <w:r>
-        <w:t xml:space="preserve"> </w:t>
-      </w:r>
-      <w:r>
-        <w:t>99 százaléka</w:t>
-      </w:r>
-      <w:r>
-        <w:t xml:space="preserve"> </w:t>
-      </w:r>
-      <w:r>
-        <w:t>JavaScriptet használ a</w:t>
-      </w:r>
-      <w:r>
-        <w:t xml:space="preserve"> </w:t>
-      </w:r>
-      <w:r>
-        <w:t>kliensoldalon</w:t>
-      </w:r>
-      <w:r>
-        <w:t xml:space="preserve"> </w:t>
-      </w:r>
-      <w:r>
-        <w:t>a weboldalviselkedéséhez.</w:t>
-      </w:r>
-      <w:r>
-        <w:t xml:space="preserve"> </w:t>
-      </w:r>
-      <w:r>
-        <w:t xml:space="preserve">A webböngészőknek van egy dedikált JavaScript motorja, amely végrehajtja az ügyfélkódot. Ezeket a motorokat egyes szervereken és számos alkalmazásban is használják. A legnépszerűbb rendszer </w:t>
-      </w:r>
-      <w:r>
-        <w:t xml:space="preserve">a </w:t>
-      </w:r>
-      <w:r>
-        <w:t>nem</w:t>
-      </w:r>
-      <w:r>
-        <w:t>-kliensoldali</w:t>
-      </w:r>
-      <w:r>
-        <w:t xml:space="preserve"> használathoz a Node.js.</w:t>
-      </w:r>
-    </w:p>
-    <w:p>
-      <w:pPr>
-        <w:pStyle w:val="Cmsor3"/>
-      </w:pPr>
-      <w:bookmarkStart w:id="16" w:name="_Toc192764709"/>
-      <w:r>
-        <w:t>C#</w:t>
-      </w:r>
-      <w:bookmarkEnd w:id="16"/>
     </w:p>
     <w:p>
       <w:r>
@@ -6876,26 +6864,26 @@
       <w:pPr>
         <w:pStyle w:val="Cmsor3"/>
       </w:pPr>
-      <w:bookmarkStart w:id="17" w:name="_Toc192764710"/>
+      <w:bookmarkStart w:id="16" w:name="_Toc192764710"/>
       <w:r>
         <w:t>XAML</w:t>
       </w:r>
+      <w:bookmarkEnd w:id="16"/>
+    </w:p>
+    <w:p>
+      <w:r>
+        <w:t>Az XAML egy deklaratív jelölőnyelv. A .NET programozási modellhez hasonlóan az XAML leegyszerűsíti a felhasználói felület létrehozását egy .NET-alkalmazáshoz.</w:t>
+      </w:r>
+    </w:p>
+    <w:p>
+      <w:pPr>
+        <w:pStyle w:val="Cmsor3"/>
+      </w:pPr>
+      <w:bookmarkStart w:id="17" w:name="_Toc192764711"/>
+      <w:r>
+        <w:t>JSON</w:t>
+      </w:r>
       <w:bookmarkEnd w:id="17"/>
-    </w:p>
-    <w:p>
-      <w:r>
-        <w:t>Az XAML egy deklaratív jelölőnyelv. A .NET programozási modellhez hasonlóan az XAML leegyszerűsíti a felhasználói felület létrehozását egy .NET-alkalmazáshoz.</w:t>
-      </w:r>
-    </w:p>
-    <w:p>
-      <w:pPr>
-        <w:pStyle w:val="Cmsor3"/>
-      </w:pPr>
-      <w:bookmarkStart w:id="18" w:name="_Toc192764711"/>
-      <w:r>
-        <w:t>JSON</w:t>
-      </w:r>
-      <w:bookmarkEnd w:id="18"/>
     </w:p>
     <w:p>
       <w:r>
@@ -6980,29 +6968,76 @@
       <w:pPr>
         <w:pStyle w:val="Cmsor3"/>
       </w:pPr>
-      <w:bookmarkStart w:id="19" w:name="_Toc192764712"/>
+      <w:bookmarkStart w:id="18" w:name="_Toc192764712"/>
       <w:proofErr w:type="spellStart"/>
       <w:r>
         <w:t>MySQL</w:t>
       </w:r>
+      <w:bookmarkEnd w:id="18"/>
+      <w:proofErr w:type="spellEnd"/>
+    </w:p>
+    <w:p>
+      <w:r>
+        <w:t xml:space="preserve">A </w:t>
+      </w:r>
+      <w:proofErr w:type="spellStart"/>
+      <w:r>
+        <w:t>MySQL</w:t>
+      </w:r>
+      <w:proofErr w:type="spellEnd"/>
+      <w:r>
+        <w:t xml:space="preserve"> szoftver egy nagyon gyors, többszálú, többfelhasználós és robusztus SQL (</w:t>
+      </w:r>
+      <w:proofErr w:type="spellStart"/>
+      <w:r>
+        <w:t>Structured</w:t>
+      </w:r>
+      <w:proofErr w:type="spellEnd"/>
+      <w:r>
+        <w:t xml:space="preserve"> </w:t>
+      </w:r>
+      <w:proofErr w:type="spellStart"/>
+      <w:r>
+        <w:t>Query</w:t>
+      </w:r>
+      <w:proofErr w:type="spellEnd"/>
+      <w:r>
+        <w:t xml:space="preserve"> </w:t>
+      </w:r>
+      <w:proofErr w:type="spellStart"/>
+      <w:r>
+        <w:t>Language</w:t>
+      </w:r>
+      <w:proofErr w:type="spellEnd"/>
+      <w:r>
+        <w:t xml:space="preserve">) adatbázis-kiszolgálót biztosít. A </w:t>
+      </w:r>
+      <w:proofErr w:type="spellStart"/>
+      <w:r>
+        <w:t>MySQL</w:t>
+      </w:r>
+      <w:proofErr w:type="spellEnd"/>
+      <w:r>
+        <w:t xml:space="preserve"> Server kritikus fontosságú, nagy terhelésű termelési rendszerekhez, valamint tömegesen telepített szoftverekbe való beágyazáshoz készült. Az Oracle az Oracle Corporation és/vagy leányvállalatainak bejegyzett védjegye.</w:t>
+      </w:r>
+    </w:p>
+    <w:p>
+      <w:pPr>
+        <w:pStyle w:val="Cmsor3"/>
+      </w:pPr>
+      <w:bookmarkStart w:id="19" w:name="_Toc192764713"/>
+      <w:r>
+        <w:t>HTTP REST API</w:t>
+      </w:r>
       <w:bookmarkEnd w:id="19"/>
-      <w:proofErr w:type="spellEnd"/>
-    </w:p>
-    <w:p>
-      <w:r>
-        <w:t xml:space="preserve">A </w:t>
-      </w:r>
-      <w:proofErr w:type="spellStart"/>
-      <w:r>
-        <w:t>MySQL</w:t>
-      </w:r>
-      <w:proofErr w:type="spellEnd"/>
-      <w:r>
-        <w:t xml:space="preserve"> szoftver egy nagyon gyors, többszálú, többfelhasználós és robusztus SQL (</w:t>
-      </w:r>
-      <w:proofErr w:type="spellStart"/>
-      <w:r>
-        <w:t>Structured</w:t>
+    </w:p>
+    <w:p>
+      <w:r>
+        <w:t xml:space="preserve">A REST API a </w:t>
+      </w:r>
+      <w:proofErr w:type="spellStart"/>
+      <w:r>
+        <w:t>REpresentational</w:t>
       </w:r>
       <w:proofErr w:type="spellEnd"/>
       <w:r>
@@ -7010,7 +7045,7 @@
       </w:r>
       <w:proofErr w:type="spellStart"/>
       <w:r>
-        <w:t>Query</w:t>
+        <w:t>State</w:t>
       </w:r>
       <w:proofErr w:type="spellEnd"/>
       <w:r>
@@ -7018,147 +7053,251 @@
       </w:r>
       <w:proofErr w:type="spellStart"/>
       <w:r>
-        <w:t>Language</w:t>
-      </w:r>
-      <w:proofErr w:type="spellEnd"/>
-      <w:r>
-        <w:t xml:space="preserve">) adatbázis-kiszolgálót biztosít. A </w:t>
-      </w:r>
-      <w:proofErr w:type="spellStart"/>
-      <w:r>
-        <w:t>MySQL</w:t>
-      </w:r>
-      <w:proofErr w:type="spellEnd"/>
-      <w:r>
-        <w:t xml:space="preserve"> Server kritikus fontosságú, nagy terhelésű termelési rendszerekhez, valamint tömegesen telepített szoftverekbe való beágyazáshoz készült. Az Oracle az Oracle Corporation és/vagy leányvállalatainak bejegyzett védjegye.</w:t>
+        <w:t>Transfer</w:t>
+      </w:r>
+      <w:proofErr w:type="spellEnd"/>
+      <w:r>
+        <w:t xml:space="preserve"> API</w:t>
+      </w:r>
+      <w:r>
+        <w:t xml:space="preserve"> </w:t>
+      </w:r>
+      <w:r>
+        <w:t>rövidítése. Ez egyfajta API (</w:t>
+      </w:r>
+      <w:proofErr w:type="spellStart"/>
+      <w:r>
+        <w:t>Application</w:t>
+      </w:r>
+      <w:proofErr w:type="spellEnd"/>
+      <w:r>
+        <w:t xml:space="preserve"> </w:t>
+      </w:r>
+      <w:proofErr w:type="spellStart"/>
+      <w:r>
+        <w:t>Programming</w:t>
+      </w:r>
+      <w:proofErr w:type="spellEnd"/>
+      <w:r>
+        <w:t xml:space="preserve"> </w:t>
+      </w:r>
+      <w:proofErr w:type="spellStart"/>
+      <w:r>
+        <w:t>Interface</w:t>
+      </w:r>
+      <w:proofErr w:type="spellEnd"/>
+      <w:r>
+        <w:t>), amely lehetővé teszi a kommunikációt a különböző rendszerek között az interneten keresztül. A REST API-k úgy működnek, hogy kéréseket küldenek és válaszokat fogadnak, jellemzően JSON formátumban, az ügyfél és a szerver között.</w:t>
+      </w:r>
+      <w:r>
+        <w:t xml:space="preserve"> </w:t>
+      </w:r>
+      <w:r>
+        <w:t>A REST API-k HTTP-módszereket (például GET, POST, PUT, DELETE) használnak az erőforrásokon végrehajtható műveletek meghatározásához. Ezek a módszerek igazodnak a CRUD (Létrehozás, Olvasás, Frissítés, Törlés) műveletekhez, amelyek az erőforrások weben történő manipulálására szolgálnak</w:t>
       </w:r>
     </w:p>
     <w:p>
       <w:pPr>
         <w:pStyle w:val="Cmsor3"/>
       </w:pPr>
-      <w:bookmarkStart w:id="20" w:name="_Toc192764713"/>
-      <w:r>
-        <w:t>HTTP REST API</w:t>
-      </w:r>
-      <w:bookmarkEnd w:id="20"/>
-    </w:p>
-    <w:p>
-      <w:r>
-        <w:t xml:space="preserve">A REST API a </w:t>
-      </w:r>
-      <w:proofErr w:type="spellStart"/>
-      <w:r>
-        <w:t>REpresentational</w:t>
-      </w:r>
-      <w:proofErr w:type="spellEnd"/>
-      <w:r>
-        <w:t xml:space="preserve"> </w:t>
-      </w:r>
-      <w:proofErr w:type="spellStart"/>
-      <w:r>
-        <w:t>State</w:t>
-      </w:r>
-      <w:proofErr w:type="spellEnd"/>
-      <w:r>
-        <w:t xml:space="preserve"> </w:t>
-      </w:r>
-      <w:proofErr w:type="spellStart"/>
-      <w:r>
-        <w:t>Transfer</w:t>
-      </w:r>
-      <w:proofErr w:type="spellEnd"/>
-      <w:r>
-        <w:t xml:space="preserve"> API</w:t>
-      </w:r>
-      <w:r>
-        <w:t xml:space="preserve"> </w:t>
-      </w:r>
-      <w:r>
-        <w:t>rövidítése. Ez egyfajta API (</w:t>
-      </w:r>
-      <w:proofErr w:type="spellStart"/>
-      <w:r>
-        <w:t>Application</w:t>
-      </w:r>
-      <w:proofErr w:type="spellEnd"/>
-      <w:r>
-        <w:t xml:space="preserve"> </w:t>
-      </w:r>
-      <w:proofErr w:type="spellStart"/>
-      <w:r>
-        <w:t>Programming</w:t>
-      </w:r>
-      <w:proofErr w:type="spellEnd"/>
-      <w:r>
-        <w:t xml:space="preserve"> </w:t>
-      </w:r>
-      <w:proofErr w:type="spellStart"/>
-      <w:r>
-        <w:t>Interface</w:t>
-      </w:r>
-      <w:proofErr w:type="spellEnd"/>
-      <w:r>
-        <w:t>), amely lehetővé teszi a kommunikációt a különböző rendszerek között az interneten keresztül. A REST API-k úgy működnek, hogy kéréseket küldenek és válaszokat fogadnak, jellemzően JSON formátumban, az ügyfél és a szerver között.</w:t>
-      </w:r>
-      <w:r>
-        <w:t xml:space="preserve"> </w:t>
-      </w:r>
-      <w:r>
-        <w:t>A REST API-k HTTP-módszereket (például GET, POST, PUT, DELETE) használnak az erőforrásokon végrehajtható műveletek meghatározásához. Ezek a módszerek igazodnak a CRUD (Létrehozás, Olvasás, Frissítés, Törlés) műveletekhez, amelyek az erőforrások weben történő manipulálására szolgálnak</w:t>
-      </w:r>
-    </w:p>
-    <w:p>
-      <w:pPr>
-        <w:pStyle w:val="Cmsor3"/>
-      </w:pPr>
-      <w:bookmarkStart w:id="21" w:name="_Toc192764714"/>
+      <w:bookmarkStart w:id="20" w:name="_Toc192764714"/>
       <w:proofErr w:type="spellStart"/>
       <w:r>
         <w:lastRenderedPageBreak/>
         <w:t>Lavavel</w:t>
       </w:r>
+      <w:bookmarkEnd w:id="20"/>
+      <w:proofErr w:type="spellEnd"/>
+    </w:p>
+    <w:p>
+      <w:r>
+        <w:t xml:space="preserve">A </w:t>
+      </w:r>
+      <w:proofErr w:type="spellStart"/>
+      <w:r>
+        <w:t>Laravel</w:t>
+      </w:r>
+      <w:proofErr w:type="spellEnd"/>
+      <w:r>
+        <w:t xml:space="preserve"> egy webalkalmazás-keretrendszer kifejező, elegáns szintaxissal. A webes keretrendszer struktúrát és kiindulópontot biztosít az alkalmazás létrehozásához, lehetővé téve, hogy valami csodálatos létrehozására összpontosítson, miközben a részleteket izzadjuk.</w:t>
+      </w:r>
+    </w:p>
+    <w:p>
+      <w:pPr>
+        <w:pStyle w:val="Cmsor3"/>
+      </w:pPr>
+      <w:bookmarkStart w:id="21" w:name="_Toc192764715"/>
+      <w:r>
+        <w:t>PHP</w:t>
+      </w:r>
       <w:bookmarkEnd w:id="21"/>
-      <w:proofErr w:type="spellEnd"/>
     </w:p>
     <w:p>
       <w:r>
         <w:t xml:space="preserve">A </w:t>
       </w:r>
-      <w:proofErr w:type="spellStart"/>
-      <w:r>
-        <w:t>Laravel</w:t>
-      </w:r>
-      <w:proofErr w:type="spellEnd"/>
-      <w:r>
-        <w:t xml:space="preserve"> egy webalkalmazás-keretrendszer kifejező, elegáns szintaxissal. A webes keretrendszer struktúrát és kiindulópontot biztosít az alkalmazás létrehozásához, lehetővé téve, hogy valami csodálatos létrehozására összpontosítson, miközben a részleteket izzadjuk.</w:t>
+      <w:proofErr w:type="gramStart"/>
+      <w:r>
+        <w:t>PHP ,</w:t>
+      </w:r>
+      <w:proofErr w:type="gramEnd"/>
+      <w:r>
+        <w:t xml:space="preserve"> amely a PHP: </w:t>
+      </w:r>
+      <w:proofErr w:type="spellStart"/>
+      <w:r>
+        <w:t>Hypertext</w:t>
+      </w:r>
+      <w:proofErr w:type="spellEnd"/>
+      <w:r>
+        <w:t xml:space="preserve"> </w:t>
+      </w:r>
+      <w:proofErr w:type="spellStart"/>
+      <w:r>
+        <w:t>Preprocessor</w:t>
+      </w:r>
+      <w:proofErr w:type="spellEnd"/>
+      <w:r>
+        <w:t xml:space="preserve"> rövidítése , egy széles körben használt nyílt forráskódú, általános célú </w:t>
+      </w:r>
+      <w:proofErr w:type="spellStart"/>
+      <w:r>
+        <w:t>szkriptnyelv</w:t>
+      </w:r>
+      <w:proofErr w:type="spellEnd"/>
+      <w:r>
+        <w:t>, amely különösen alkalmas webfejlesztésre, és beágyazható a HTML-be. Szintaxisa C-re, Java-</w:t>
+      </w:r>
+      <w:proofErr w:type="spellStart"/>
+      <w:r>
+        <w:t>ra</w:t>
+      </w:r>
+      <w:proofErr w:type="spellEnd"/>
+      <w:r>
+        <w:t xml:space="preserve"> és </w:t>
+      </w:r>
+      <w:proofErr w:type="spellStart"/>
+      <w:r>
+        <w:t>Perl</w:t>
+      </w:r>
+      <w:proofErr w:type="spellEnd"/>
+      <w:r>
+        <w:t>-re támaszkodik</w:t>
+      </w:r>
+      <w:r>
+        <w:t>.</w:t>
       </w:r>
     </w:p>
     <w:p>
       <w:pPr>
         <w:pStyle w:val="Cmsor3"/>
       </w:pPr>
-      <w:bookmarkStart w:id="22" w:name="_Toc192764715"/>
-      <w:r>
-        <w:t>PHP</w:t>
+      <w:bookmarkStart w:id="22" w:name="_Toc192764716"/>
+      <w:r>
+        <w:t>MAUI</w:t>
       </w:r>
       <w:bookmarkEnd w:id="22"/>
     </w:p>
     <w:p>
       <w:r>
+        <w:t>A .NET többplatformos alkalmazás felhasználói felülete (.NET MAUI) egy platformfüggetlen keretrendszer natív mobil-és asztali alkalmazások C# és XAML használatával történő létrehozásához.</w:t>
+      </w:r>
+    </w:p>
+    <w:p>
+      <w:pPr>
+        <w:pStyle w:val="Cmsor4"/>
+      </w:pPr>
+      <w:r>
+        <w:t>MVVM</w:t>
+      </w:r>
+      <w:r>
+        <w:t xml:space="preserve"> (</w:t>
+      </w:r>
+      <w:proofErr w:type="spellStart"/>
+      <w:r>
+        <w:t>Model</w:t>
+      </w:r>
+      <w:proofErr w:type="spellEnd"/>
+      <w:r>
+        <w:t xml:space="preserve"> </w:t>
+      </w:r>
+      <w:proofErr w:type="spellStart"/>
+      <w:r>
+        <w:t>VIew</w:t>
+      </w:r>
+      <w:proofErr w:type="spellEnd"/>
+      <w:r>
+        <w:t xml:space="preserve"> </w:t>
+      </w:r>
+      <w:proofErr w:type="spellStart"/>
+      <w:r>
+        <w:t>ViewModel</w:t>
+      </w:r>
+      <w:proofErr w:type="spellEnd"/>
+      <w:r>
+        <w:t>)</w:t>
+      </w:r>
+      <w:r>
+        <w:t xml:space="preserve"> </w:t>
+      </w:r>
+      <w:proofErr w:type="spellStart"/>
+      <w:r>
+        <w:t>Community</w:t>
+      </w:r>
+      <w:proofErr w:type="spellEnd"/>
+      <w:r>
+        <w:t xml:space="preserve"> </w:t>
+      </w:r>
+      <w:proofErr w:type="spellStart"/>
+      <w:r>
+        <w:t>Toolkit</w:t>
+      </w:r>
+      <w:proofErr w:type="spellEnd"/>
+    </w:p>
+    <w:p>
+      <w:pPr>
+        <w:rPr>
+          <w:rFonts w:eastAsiaTheme="majorEastAsia" w:cstheme="majorBidi"/>
+          <w:color w:val="385623" w:themeColor="accent6" w:themeShade="80"/>
+          <w:sz w:val="28"/>
+          <w:szCs w:val="24"/>
+        </w:rPr>
+      </w:pPr>
+      <w:r>
         <w:t xml:space="preserve">A </w:t>
       </w:r>
+      <w:proofErr w:type="spellStart"/>
+      <w:r>
+        <w:t>CommunityToolkit.Mvvm</w:t>
+      </w:r>
+      <w:proofErr w:type="spellEnd"/>
+      <w:r>
+        <w:t xml:space="preserve"> </w:t>
+      </w:r>
+      <w:r>
+        <w:t xml:space="preserve">csomag (más néven MVVM </w:t>
+      </w:r>
+      <w:proofErr w:type="spellStart"/>
+      <w:r>
+        <w:t>Toolkit</w:t>
+      </w:r>
+      <w:proofErr w:type="spellEnd"/>
+      <w:r>
+        <w:t xml:space="preserve">, korábbi nevén </w:t>
+      </w:r>
+      <w:proofErr w:type="spellStart"/>
       <w:proofErr w:type="gramStart"/>
       <w:r>
-        <w:t>PHP ,</w:t>
-      </w:r>
+        <w:t>Microsoft.Toolkit.Mvvm</w:t>
+      </w:r>
+      <w:proofErr w:type="spellEnd"/>
       <w:proofErr w:type="gramEnd"/>
       <w:r>
-        <w:t xml:space="preserve"> amely a PHP: </w:t>
-      </w:r>
-      <w:proofErr w:type="spellStart"/>
-      <w:r>
-        <w:t>Hypertext</w:t>
+        <w:t xml:space="preserve">) egy modern, gyors és moduláris MVVM könyvtár. A .NET </w:t>
+      </w:r>
+      <w:proofErr w:type="spellStart"/>
+      <w:r>
+        <w:t>Community</w:t>
       </w:r>
       <w:proofErr w:type="spellEnd"/>
       <w:r>
@@ -7166,129 +7305,42 @@
       </w:r>
       <w:proofErr w:type="spellStart"/>
       <w:r>
-        <w:t>Preprocessor</w:t>
-      </w:r>
-      <w:proofErr w:type="spellEnd"/>
-      <w:r>
-        <w:t xml:space="preserve"> rövidítése , egy széles körben használt nyílt forráskódú, általános célú </w:t>
-      </w:r>
-      <w:proofErr w:type="spellStart"/>
-      <w:r>
-        <w:t>szkriptnyelv</w:t>
-      </w:r>
-      <w:proofErr w:type="spellEnd"/>
-      <w:r>
-        <w:t>, amely különösen alkalmas webfejlesztésre, és beágyazható a HTML-be. Szintaxisa C-re, Java-</w:t>
-      </w:r>
-      <w:proofErr w:type="spellStart"/>
-      <w:r>
-        <w:t>ra</w:t>
-      </w:r>
-      <w:proofErr w:type="spellEnd"/>
-      <w:r>
-        <w:t xml:space="preserve"> és </w:t>
-      </w:r>
-      <w:proofErr w:type="spellStart"/>
-      <w:r>
-        <w:t>Perl</w:t>
-      </w:r>
-      <w:proofErr w:type="spellEnd"/>
-      <w:r>
-        <w:t>-re támaszkodik</w:t>
-      </w:r>
-      <w:r>
-        <w:t>.</w:t>
+        <w:t>Toolkit</w:t>
+      </w:r>
+      <w:proofErr w:type="spellEnd"/>
+      <w:r>
+        <w:t xml:space="preserve"> része, és a következő elvekre épül:</w:t>
       </w:r>
     </w:p>
     <w:p>
       <w:pPr>
         <w:pStyle w:val="Cmsor3"/>
       </w:pPr>
-      <w:bookmarkStart w:id="23" w:name="_Toc192764716"/>
-      <w:r>
-        <w:t>MAUI</w:t>
-      </w:r>
-      <w:bookmarkEnd w:id="23"/>
-    </w:p>
-    <w:p>
-      <w:r>
-        <w:t>A .NET többplatformos alkalmazás felhasználói felülete (.NET MAUI) egy platformfüggetlen keretrendszer natív mobil-és asztali alkalmazások C# és XAML használatával történő létrehozásához.</w:t>
-      </w:r>
-    </w:p>
-    <w:p>
-      <w:pPr>
-        <w:pStyle w:val="Cmsor4"/>
-      </w:pPr>
-      <w:r>
-        <w:t xml:space="preserve">MVVM </w:t>
-      </w:r>
-      <w:proofErr w:type="spellStart"/>
-      <w:r>
-        <w:t>Community</w:t>
-      </w:r>
-      <w:proofErr w:type="spellEnd"/>
-      <w:r>
-        <w:t xml:space="preserve"> </w:t>
-      </w:r>
-      <w:proofErr w:type="spellStart"/>
-      <w:r>
-        <w:t>Toolkit</w:t>
-      </w:r>
-      <w:proofErr w:type="spellEnd"/>
+      <w:proofErr w:type="spellStart"/>
+      <w:r>
+        <w:t>Composer</w:t>
+      </w:r>
+      <w:proofErr w:type="spellEnd"/>
+    </w:p>
+    <w:p>
+      <w:r>
+        <w:t xml:space="preserve">A </w:t>
+      </w:r>
+      <w:proofErr w:type="spellStart"/>
+      <w:r>
+        <w:t>Composer</w:t>
+      </w:r>
+      <w:proofErr w:type="spellEnd"/>
+      <w:r>
+        <w:t xml:space="preserve"> egy PHP függőségkezelési eszköz. Lehetővé teszi, hogy deklarálja azokat a könyvtárakat, amelyektől a projektje függ, és kezeli (telepíti/frissíti) azokat az Ön helyett.</w:t>
+      </w:r>
     </w:p>
     <w:p>
       <w:pPr>
         <w:pStyle w:val="pldaszveg"/>
-      </w:pPr>
-      <w:proofErr w:type="spellStart"/>
-      <w:r>
-        <w:t>stuff</w:t>
-      </w:r>
-      <w:proofErr w:type="spellEnd"/>
-    </w:p>
-    <w:p>
-      <w:pPr>
-        <w:pStyle w:val="Cmsor3"/>
-      </w:pPr>
-      <w:proofErr w:type="spellStart"/>
-      <w:r>
-        <w:t>Composer</w:t>
-      </w:r>
-      <w:proofErr w:type="spellEnd"/>
-    </w:p>
-    <w:p>
-      <w:pPr>
-        <w:pStyle w:val="pldaszveg"/>
-      </w:pPr>
-      <w:proofErr w:type="spellStart"/>
-      <w:r>
-        <w:t>stuff</w:t>
-      </w:r>
-      <w:proofErr w:type="spellEnd"/>
-    </w:p>
-    <w:p>
-      <w:pPr>
-        <w:pStyle w:val="Cmsor4"/>
-      </w:pPr>
-      <w:proofErr w:type="spellStart"/>
-      <w:r>
-        <w:t>Parsadow</w:t>
-      </w:r>
-      <w:proofErr w:type="spellEnd"/>
-    </w:p>
-    <w:p>
-      <w:pPr>
-        <w:pStyle w:val="pldaszveg"/>
-      </w:pPr>
-      <w:proofErr w:type="spellStart"/>
-      <w:r>
-        <w:t>stuff</w:t>
-      </w:r>
-      <w:proofErr w:type="spellEnd"/>
-    </w:p>
-    <w:p>
-      <w:pPr>
-        <w:pStyle w:val="Cmsor4"/>
+        <w:rPr>
+          <w:iCs/>
+        </w:rPr>
       </w:pPr>
       <w:proofErr w:type="spellStart"/>
       <w:r>
@@ -7322,43 +7374,43 @@
         <w:pStyle w:val="Cmsor2"/>
         <w:ind w:left="284"/>
       </w:pPr>
-      <w:bookmarkStart w:id="24" w:name="_Toc192764717"/>
+      <w:bookmarkStart w:id="23" w:name="_Toc192764717"/>
       <w:r>
         <w:lastRenderedPageBreak/>
         <w:t>Adatbázis</w:t>
       </w:r>
+      <w:bookmarkEnd w:id="23"/>
+    </w:p>
+    <w:p>
+      <w:r>
+        <w:t xml:space="preserve">Adatbázisunk kezeléséhez egy </w:t>
+      </w:r>
+      <w:proofErr w:type="spellStart"/>
+      <w:r>
+        <w:t>Laravel</w:t>
+      </w:r>
+      <w:proofErr w:type="spellEnd"/>
+      <w:r>
+        <w:t xml:space="preserve"> REST API-t és annak migrációit, </w:t>
+      </w:r>
+      <w:proofErr w:type="spellStart"/>
+      <w:r>
+        <w:t>seedereit</w:t>
+      </w:r>
+      <w:proofErr w:type="spellEnd"/>
+      <w:r>
+        <w:t xml:space="preserve"> használjuk, ennek felépítéséről használatáról </w:t>
+      </w:r>
+    </w:p>
+    <w:p>
+      <w:pPr>
+        <w:pStyle w:val="Cmsor3"/>
+      </w:pPr>
+      <w:bookmarkStart w:id="24" w:name="_Toc192764718"/>
+      <w:r>
+        <w:t>Adatbázis alapadatai</w:t>
+      </w:r>
       <w:bookmarkEnd w:id="24"/>
-    </w:p>
-    <w:p>
-      <w:r>
-        <w:t xml:space="preserve">Adatbázisunk kezeléséhez egy </w:t>
-      </w:r>
-      <w:proofErr w:type="spellStart"/>
-      <w:r>
-        <w:t>Laravel</w:t>
-      </w:r>
-      <w:proofErr w:type="spellEnd"/>
-      <w:r>
-        <w:t xml:space="preserve"> REST API-t és annak migrációit, </w:t>
-      </w:r>
-      <w:proofErr w:type="spellStart"/>
-      <w:r>
-        <w:t>seedereit</w:t>
-      </w:r>
-      <w:proofErr w:type="spellEnd"/>
-      <w:r>
-        <w:t xml:space="preserve"> használjuk, ennek felépítéséről használatáról </w:t>
-      </w:r>
-    </w:p>
-    <w:p>
-      <w:pPr>
-        <w:pStyle w:val="Cmsor3"/>
-      </w:pPr>
-      <w:bookmarkStart w:id="25" w:name="_Toc192764718"/>
-      <w:r>
-        <w:t>Adatbázis alapadatai</w:t>
-      </w:r>
-      <w:bookmarkEnd w:id="25"/>
     </w:p>
     <w:p>
       <w:pPr>
@@ -7473,11 +7525,11 @@
       <w:pPr>
         <w:pStyle w:val="Cmsor3"/>
       </w:pPr>
-      <w:bookmarkStart w:id="26" w:name="_Toc192764719"/>
+      <w:bookmarkStart w:id="25" w:name="_Toc192764719"/>
       <w:r>
         <w:t>Táblák</w:t>
       </w:r>
-      <w:bookmarkEnd w:id="26"/>
+      <w:bookmarkEnd w:id="25"/>
     </w:p>
     <w:p>
       <w:pPr>
@@ -7528,7 +7580,7 @@
         <w:pStyle w:val="Cmsor2"/>
         <w:ind w:left="284"/>
       </w:pPr>
-      <w:bookmarkStart w:id="27" w:name="_Toc192764720"/>
+      <w:bookmarkStart w:id="26" w:name="_Toc192764720"/>
       <w:r>
         <w:rPr>
           <w:rStyle w:val="Cmsor2Char"/>
@@ -7536,244 +7588,244 @@
         <w:lastRenderedPageBreak/>
         <w:t>A rendszer felépítése</w:t>
       </w:r>
+      <w:bookmarkEnd w:id="26"/>
+    </w:p>
+    <w:p>
+      <w:r>
+        <w:t xml:space="preserve">A projekt egy </w:t>
+      </w:r>
+      <w:proofErr w:type="spellStart"/>
+      <w:r>
+        <w:t>Laravel</w:t>
+      </w:r>
+      <w:proofErr w:type="spellEnd"/>
+      <w:r>
+        <w:t xml:space="preserve"> REST API-</w:t>
+      </w:r>
+      <w:proofErr w:type="spellStart"/>
+      <w:r>
+        <w:t>ból</w:t>
+      </w:r>
+      <w:proofErr w:type="spellEnd"/>
+      <w:r>
+        <w:t xml:space="preserve">, egy </w:t>
+      </w:r>
+      <w:proofErr w:type="spellStart"/>
+      <w:r>
+        <w:t>Laravel</w:t>
+      </w:r>
+      <w:proofErr w:type="spellEnd"/>
+      <w:r>
+        <w:t xml:space="preserve"> weboldalból (továbbiakban </w:t>
+      </w:r>
+      <w:r>
+        <w:rPr>
+          <w:i/>
+        </w:rPr>
+        <w:t>W</w:t>
+      </w:r>
+      <w:r>
+        <w:rPr>
+          <w:i/>
+        </w:rPr>
+        <w:t>eboldal</w:t>
+      </w:r>
+      <w:r>
+        <w:t xml:space="preserve">), egy MAUI - fejlesztőknek szánt, elsősorban asztali - applikációból (továbbiakban </w:t>
+      </w:r>
+      <w:proofErr w:type="spellStart"/>
+      <w:r>
+        <w:rPr>
+          <w:i/>
+        </w:rPr>
+        <w:t>Dev</w:t>
+      </w:r>
+      <w:proofErr w:type="spellEnd"/>
+      <w:r>
+        <w:rPr>
+          <w:i/>
+        </w:rPr>
+        <w:t xml:space="preserve"> app</w:t>
+      </w:r>
+      <w:r>
+        <w:t xml:space="preserve">) és egy MAUI - felhasználóknak szánt, elsősorban mobil </w:t>
+      </w:r>
+      <w:proofErr w:type="gramStart"/>
+      <w:r>
+        <w:t>-(</w:t>
+      </w:r>
+      <w:proofErr w:type="gramEnd"/>
+      <w:r>
+        <w:t xml:space="preserve">továbbiakban </w:t>
+      </w:r>
+      <w:r>
+        <w:rPr>
+          <w:i/>
+        </w:rPr>
+        <w:t>Marketplace</w:t>
+      </w:r>
+      <w:r>
+        <w:t>) applikációból áll.</w:t>
+      </w:r>
+    </w:p>
+    <w:p>
+      <w:r>
+        <w:t xml:space="preserve">Mind a weboldal, a DEV és a Marketplace a </w:t>
+      </w:r>
+      <w:proofErr w:type="spellStart"/>
+      <w:r>
+        <w:t>Laravel</w:t>
+      </w:r>
+      <w:proofErr w:type="spellEnd"/>
+      <w:r>
+        <w:t xml:space="preserve"> REST API segítségével kommunikál az adatbázissal.</w:t>
+      </w:r>
+    </w:p>
+    <w:p>
+      <w:pPr>
+        <w:pStyle w:val="Cmsor3"/>
+      </w:pPr>
+      <w:bookmarkStart w:id="27" w:name="_Toc192764721"/>
+      <w:r>
+        <w:t>Marketplace</w:t>
+      </w:r>
       <w:bookmarkEnd w:id="27"/>
     </w:p>
     <w:p>
       <w:r>
-        <w:t xml:space="preserve">A projekt egy </w:t>
-      </w:r>
-      <w:proofErr w:type="spellStart"/>
-      <w:r>
-        <w:t>Laravel</w:t>
-      </w:r>
-      <w:proofErr w:type="spellEnd"/>
-      <w:r>
-        <w:t xml:space="preserve"> REST API-</w:t>
-      </w:r>
-      <w:proofErr w:type="spellStart"/>
-      <w:r>
-        <w:t>ból</w:t>
-      </w:r>
-      <w:proofErr w:type="spellEnd"/>
-      <w:r>
-        <w:t xml:space="preserve">, egy </w:t>
-      </w:r>
-      <w:proofErr w:type="spellStart"/>
-      <w:r>
-        <w:t>Laravel</w:t>
-      </w:r>
-      <w:proofErr w:type="spellEnd"/>
-      <w:r>
-        <w:t xml:space="preserve"> weboldalból (továbbiakban </w:t>
-      </w:r>
-      <w:r>
-        <w:rPr>
-          <w:i/>
-        </w:rPr>
-        <w:t>W</w:t>
-      </w:r>
-      <w:r>
-        <w:rPr>
-          <w:i/>
-        </w:rPr>
-        <w:t>eboldal</w:t>
-      </w:r>
-      <w:r>
-        <w:t xml:space="preserve">), egy MAUI - fejlesztőknek szánt, elsősorban asztali - applikációból (továbbiakban </w:t>
-      </w:r>
-      <w:proofErr w:type="spellStart"/>
-      <w:r>
-        <w:rPr>
-          <w:i/>
-        </w:rPr>
+        <w:rPr>
+          <w:highlight w:val="yellow"/>
+        </w:rPr>
+        <w:t>A Marketplace a fő működtető szerve a projektünknek, regisztrált felhasználóinknak elérhető</w:t>
+      </w:r>
+      <w:r>
+        <w:rPr>
+          <w:highlight w:val="yellow"/>
+        </w:rPr>
+        <w:t>. Itt hirdetéseket tekinthetünk meg, vagy közzé tehetünk saját hirdetéseket is.</w:t>
+      </w:r>
+    </w:p>
+    <w:p>
+      <w:pPr>
+        <w:pStyle w:val="Cmsor3"/>
+      </w:pPr>
+      <w:bookmarkStart w:id="28" w:name="_Toc192764722"/>
+      <w:r>
+        <w:t>Weboldal</w:t>
+      </w:r>
+      <w:bookmarkEnd w:id="28"/>
+    </w:p>
+    <w:p>
+      <w:r>
+        <w:t>Weboldalunk fő célja az</w:t>
+      </w:r>
+      <w:r>
+        <w:t xml:space="preserve"> </w:t>
+      </w:r>
+      <w:r>
+        <w:t>ismeretterjesztés</w:t>
+      </w:r>
+      <w:r>
+        <w:t>. Bárki számára elérhető, nem szükséges a regisztráció</w:t>
+      </w:r>
+      <w:r>
+        <w:t>.</w:t>
+      </w:r>
+      <w:r>
+        <w:t xml:space="preserve"> Itt különféle cikkeket tekinthetünk meg, </w:t>
+      </w:r>
+      <w:r>
+        <w:rPr>
+          <w:highlight w:val="yellow"/>
+        </w:rPr>
+        <w:t>innen tölthetjük az asztali és telefonos appokat</w:t>
+      </w:r>
+      <w:r>
+        <w:rPr>
+          <w:highlight w:val="yellow"/>
+        </w:rPr>
+        <w:t xml:space="preserve">, </w:t>
+      </w:r>
+      <w:r>
+        <w:rPr>
+          <w:highlight w:val="yellow"/>
+        </w:rPr>
+        <w:t xml:space="preserve">emellett </w:t>
+      </w:r>
+      <w:r>
+        <w:rPr>
+          <w:highlight w:val="yellow"/>
+        </w:rPr>
+        <w:t>az ügyfélszolgálati rész is itt található.</w:t>
+      </w:r>
+    </w:p>
+    <w:p>
+      <w:pPr>
+        <w:pStyle w:val="Cmsor3"/>
+      </w:pPr>
+      <w:bookmarkStart w:id="29" w:name="_Toc192764723"/>
+      <w:proofErr w:type="spellStart"/>
+      <w:r>
         <w:t>Dev</w:t>
       </w:r>
       <w:proofErr w:type="spellEnd"/>
       <w:r>
-        <w:rPr>
-          <w:i/>
-        </w:rPr>
         <w:t xml:space="preserve"> app</w:t>
       </w:r>
-      <w:r>
-        <w:t xml:space="preserve">) és egy MAUI - felhasználóknak szánt, elsősorban mobil </w:t>
-      </w:r>
-      <w:proofErr w:type="gramStart"/>
-      <w:r>
-        <w:t>-(</w:t>
-      </w:r>
-      <w:proofErr w:type="gramEnd"/>
-      <w:r>
-        <w:t xml:space="preserve">továbbiakban </w:t>
-      </w:r>
-      <w:r>
-        <w:rPr>
-          <w:i/>
-        </w:rPr>
-        <w:t>Marketplace</w:t>
-      </w:r>
-      <w:r>
-        <w:t>) applikációból áll.</w:t>
-      </w:r>
-    </w:p>
-    <w:p>
-      <w:r>
-        <w:t xml:space="preserve">Mind a weboldal, a DEV és a Marketplace a </w:t>
-      </w:r>
-      <w:proofErr w:type="spellStart"/>
-      <w:r>
-        <w:t>Laravel</w:t>
-      </w:r>
-      <w:proofErr w:type="spellEnd"/>
-      <w:r>
-        <w:t xml:space="preserve"> REST API segítségével kommunikál az adatbázissal.</w:t>
+      <w:bookmarkEnd w:id="29"/>
+    </w:p>
+    <w:p>
+      <w:r>
+        <w:rPr>
+          <w:highlight w:val="yellow"/>
+        </w:rPr>
+        <w:t>Az asztali alkalmazás a fejlesztők számára lesz elérhető.</w:t>
+      </w:r>
+      <w:r>
+        <w:rPr>
+          <w:highlight w:val="yellow"/>
+        </w:rPr>
+        <w:t xml:space="preserve"> Itt, a megfelelő jogosultság birtokában, kezelhetjük az adatbázist, valamint statisztikákat, lekéréseket tekinthetünk meg.</w:t>
       </w:r>
     </w:p>
     <w:p>
       <w:pPr>
         <w:pStyle w:val="Cmsor3"/>
       </w:pPr>
-      <w:bookmarkStart w:id="28" w:name="_Toc192764721"/>
-      <w:r>
-        <w:t>Marketplace</w:t>
-      </w:r>
-      <w:bookmarkEnd w:id="28"/>
-    </w:p>
-    <w:p>
-      <w:r>
-        <w:rPr>
-          <w:highlight w:val="yellow"/>
-        </w:rPr>
-        <w:t>A Marketplace a fő működtető szerve a projektünknek, regisztrált felhasználóinknak elérhető</w:t>
-      </w:r>
-      <w:r>
-        <w:rPr>
-          <w:highlight w:val="yellow"/>
-        </w:rPr>
-        <w:t>. Itt hirdetéseket tekinthetünk meg, vagy közzé tehetünk saját hirdetéseket is.</w:t>
+      <w:bookmarkStart w:id="30" w:name="_Toc192764724"/>
+      <w:r>
+        <w:t>REST API</w:t>
+      </w:r>
+      <w:bookmarkEnd w:id="30"/>
+    </w:p>
+    <w:p>
+      <w:r>
+        <w:t>Mivel projektünk minden főbb része az adatbázissal dolgozik egy saját API használata általánosítja, kezelhetőbbé teszi a megvalósítást. Az API publikus, közösség számára is elérhető. Bizonyos fun</w:t>
+      </w:r>
+      <w:r>
+        <w:t>kc</w:t>
+      </w:r>
+      <w:r>
+        <w:t xml:space="preserve">iók (POST, PUT, DELETE) csak megfelelő jogosultsággal érhetők el. </w:t>
+      </w:r>
+    </w:p>
+    <w:p>
+      <w:pPr>
+        <w:pStyle w:val="pldaszveg"/>
+      </w:pPr>
+      <w:r>
+        <w:t>elérhető kérések</w:t>
       </w:r>
     </w:p>
     <w:p>
       <w:pPr>
         <w:pStyle w:val="Cmsor3"/>
       </w:pPr>
-      <w:bookmarkStart w:id="29" w:name="_Toc192764722"/>
-      <w:r>
-        <w:t>Weboldal</w:t>
-      </w:r>
-      <w:bookmarkEnd w:id="29"/>
-    </w:p>
-    <w:p>
-      <w:r>
-        <w:t>Weboldalunk fő célja az</w:t>
-      </w:r>
-      <w:r>
-        <w:t xml:space="preserve"> </w:t>
-      </w:r>
-      <w:r>
-        <w:t>ismeretterjesztés</w:t>
-      </w:r>
-      <w:r>
-        <w:t>. Bárki számára elérhető, nem szükséges a regisztráció</w:t>
-      </w:r>
-      <w:r>
-        <w:t>.</w:t>
-      </w:r>
-      <w:r>
-        <w:t xml:space="preserve"> Itt különféle cikkeket tekinthetünk meg, </w:t>
-      </w:r>
-      <w:r>
-        <w:rPr>
-          <w:highlight w:val="yellow"/>
-        </w:rPr>
-        <w:t>innen tölthetjük az asztali és telefonos appokat</w:t>
-      </w:r>
-      <w:r>
-        <w:rPr>
-          <w:highlight w:val="yellow"/>
-        </w:rPr>
-        <w:t xml:space="preserve">, </w:t>
-      </w:r>
-      <w:r>
-        <w:rPr>
-          <w:highlight w:val="yellow"/>
-        </w:rPr>
-        <w:t xml:space="preserve">emellett </w:t>
-      </w:r>
-      <w:r>
-        <w:rPr>
-          <w:highlight w:val="yellow"/>
-        </w:rPr>
-        <w:t>az ügyfélszolgálati rész is itt található.</w:t>
-      </w:r>
-    </w:p>
-    <w:p>
-      <w:pPr>
-        <w:pStyle w:val="Cmsor3"/>
-      </w:pPr>
-      <w:bookmarkStart w:id="30" w:name="_Toc192764723"/>
-      <w:proofErr w:type="spellStart"/>
-      <w:r>
-        <w:t>Dev</w:t>
-      </w:r>
-      <w:proofErr w:type="spellEnd"/>
-      <w:r>
-        <w:t xml:space="preserve"> app</w:t>
-      </w:r>
-      <w:bookmarkEnd w:id="30"/>
-    </w:p>
-    <w:p>
-      <w:r>
-        <w:rPr>
-          <w:highlight w:val="yellow"/>
-        </w:rPr>
-        <w:t>Az asztali alkalmazás a fejlesztők számára lesz elérhető.</w:t>
-      </w:r>
-      <w:r>
-        <w:rPr>
-          <w:highlight w:val="yellow"/>
-        </w:rPr>
-        <w:t xml:space="preserve"> Itt, a megfelelő jogosultság birtokában, kezelhetjük az adatbázist, valamint statisztikákat, lekéréseket tekinthetünk meg.</w:t>
-      </w:r>
-    </w:p>
-    <w:p>
-      <w:pPr>
-        <w:pStyle w:val="Cmsor3"/>
-      </w:pPr>
-      <w:bookmarkStart w:id="31" w:name="_Toc192764724"/>
-      <w:r>
-        <w:t>REST API</w:t>
+      <w:bookmarkStart w:id="31" w:name="_Toc192764725"/>
+      <w:r>
+        <w:t>Konfiguráció</w:t>
       </w:r>
       <w:bookmarkEnd w:id="31"/>
-    </w:p>
-    <w:p>
-      <w:r>
-        <w:t>Mivel projektünk minden főbb része az adatbázissal dolgozik egy saját API használata általánosítja, kezelhetőbbé teszi a megvalósítást. Az API publikus, közösség számára is elérhető. Bizonyos fun</w:t>
-      </w:r>
-      <w:r>
-        <w:t>kc</w:t>
-      </w:r>
-      <w:r>
-        <w:t xml:space="preserve">iók (POST, PUT, DELETE) csak megfelelő jogosultsággal érhetők el. </w:t>
-      </w:r>
-    </w:p>
-    <w:p>
-      <w:pPr>
-        <w:pStyle w:val="pldaszveg"/>
-      </w:pPr>
-      <w:r>
-        <w:t>elérhető kérések</w:t>
-      </w:r>
-    </w:p>
-    <w:p>
-      <w:pPr>
-        <w:pStyle w:val="Cmsor3"/>
-      </w:pPr>
-      <w:bookmarkStart w:id="32" w:name="_Toc192764725"/>
-      <w:r>
-        <w:t>Konfiguráció</w:t>
-      </w:r>
-      <w:bookmarkEnd w:id="32"/>
     </w:p>
     <w:p>
       <w:pPr>
@@ -7844,7 +7896,13 @@
     </w:p>
     <w:p>
       <w:r>
-        <w:t xml:space="preserve">A REST API projekt könyvtárában </w:t>
+        <w:t>A REST API</w:t>
+      </w:r>
+      <w:r>
+        <w:t xml:space="preserve"> és a WEB </w:t>
+      </w:r>
+      <w:r>
+        <w:t xml:space="preserve">projekt könyvtárában </w:t>
       </w:r>
       <w:proofErr w:type="gramStart"/>
       <w:r>
@@ -7857,7 +7915,10 @@
       <w:proofErr w:type="spellEnd"/>
       <w:proofErr w:type="gramEnd"/>
       <w:r>
-        <w:t xml:space="preserve"> fájl </w:t>
+        <w:t xml:space="preserve"> fájl</w:t>
+      </w:r>
+      <w:r>
+        <w:t>ban sok fontos adat beállítható.</w:t>
       </w:r>
     </w:p>
     <w:p>
@@ -7880,12 +7941,14 @@
         <w:pStyle w:val="Cmsor2"/>
         <w:ind w:left="284"/>
       </w:pPr>
-      <w:bookmarkStart w:id="33" w:name="_Toc192764726"/>
+      <w:bookmarkStart w:id="32" w:name="_Toc192764726"/>
+      <w:bookmarkStart w:id="33" w:name="_Használati_esetmodell,_szerepkörök"/>
+      <w:bookmarkEnd w:id="33"/>
       <w:r>
         <w:lastRenderedPageBreak/>
         <w:t>Használati esetmodell, szerepkörök</w:t>
       </w:r>
-      <w:bookmarkEnd w:id="33"/>
+      <w:bookmarkEnd w:id="32"/>
     </w:p>
     <w:p>
       <w:r>
@@ -8794,10 +8857,90 @@
       <w:bookmarkEnd w:id="44"/>
     </w:p>
     <w:p>
+      <w:r>
+        <w:t>Az app megnyitásakor először regisztráció, avagy már létező felhasználói fiókkal való bejelentkezés szükséges.</w:t>
+      </w:r>
+      <w:r>
+        <w:t xml:space="preserve"> </w:t>
+      </w:r>
+      <w:r>
+        <w:t xml:space="preserve">(lásd </w:t>
+      </w:r>
+      <w:hyperlink w:anchor="_Használati_esetmodell,_szerepkörök" w:history="1">
+        <w:r>
+          <w:rPr>
+            <w:rStyle w:val="Hiperhivatkozs"/>
+          </w:rPr>
+          <w:t>4.5</w:t>
+        </w:r>
+        <w:r>
+          <w:rPr>
+            <w:rStyle w:val="Hiperhivatkozs"/>
+          </w:rPr>
+          <w:t xml:space="preserve"> </w:t>
+        </w:r>
+        <w:r>
+          <w:rPr>
+            <w:rStyle w:val="Hiperhivatkozs"/>
+          </w:rPr>
+          <w:t>Hasz</w:t>
+        </w:r>
+        <w:r>
+          <w:rPr>
+            <w:rStyle w:val="Hiperhivatkozs"/>
+          </w:rPr>
+          <w:t>n</w:t>
+        </w:r>
+        <w:r>
+          <w:rPr>
+            <w:rStyle w:val="Hiperhivatkozs"/>
+          </w:rPr>
+          <w:t xml:space="preserve">álati </w:t>
+        </w:r>
+        <w:r>
+          <w:rPr>
+            <w:rStyle w:val="Hiperhivatkozs"/>
+          </w:rPr>
+          <w:t>e</w:t>
+        </w:r>
+        <w:r>
+          <w:rPr>
+            <w:rStyle w:val="Hiperhivatkozs"/>
+          </w:rPr>
+          <w:t>setmodell, szerepkörök</w:t>
+        </w:r>
+      </w:hyperlink>
+      <w:r>
+        <w:t>)</w:t>
+      </w:r>
+      <w:r>
+        <w:t>Enélkül nem lehet használni az app többi funkcióját.</w:t>
+      </w:r>
+      <w:r>
+        <w:t xml:space="preserve"> Ezután a menüvel, </w:t>
+      </w:r>
+      <w:proofErr w:type="gramStart"/>
+      <w:r>
+        <w:t>gombokkal,</w:t>
+      </w:r>
+      <w:proofErr w:type="gramEnd"/>
+      <w:r>
+        <w:t xml:space="preserve"> vagy más funkciókkal navigálhatunk az appon belül.</w:t>
+      </w:r>
+    </w:p>
+    <w:p>
+      <w:pPr>
+        <w:pStyle w:val="pldaszveg"/>
+      </w:pPr>
+      <w:r>
+        <w:t>!!SCREENSHOTOK!!</w:t>
+      </w:r>
+    </w:p>
+    <w:p>
       <w:pPr>
         <w:numPr>
           <w:ilvl w:val="0"/>
-          <w:numId w:val="3"/>
+          <w:numId w:val="23"/>
         </w:numPr>
       </w:pPr>
       <w:r>
@@ -8808,393 +8951,380 @@
       <w:pPr>
         <w:numPr>
           <w:ilvl w:val="1"/>
-          <w:numId w:val="3"/>
+          <w:numId w:val="23"/>
         </w:numPr>
       </w:pPr>
       <w:r>
-        <w:t xml:space="preserve">ha nincs bejelentkezve, bejelentkezés/regisztráció </w:t>
-      </w:r>
-      <w:proofErr w:type="spellStart"/>
-      <w:r>
-        <w:t>screen</w:t>
-      </w:r>
-      <w:proofErr w:type="spellEnd"/>
+        <w:t>Személyes adatok megadása, módosítása</w:t>
+      </w:r>
+    </w:p>
+    <w:p>
+      <w:pPr>
+        <w:numPr>
+          <w:ilvl w:val="2"/>
+          <w:numId w:val="23"/>
+        </w:numPr>
+      </w:pPr>
+      <w:r>
+        <w:t>Lakhely</w:t>
+      </w:r>
+      <w:r>
+        <w:t>, terület</w:t>
+      </w:r>
+      <w:bookmarkStart w:id="45" w:name="_GoBack"/>
+      <w:bookmarkEnd w:id="45"/>
+    </w:p>
+    <w:p>
+      <w:pPr>
+        <w:numPr>
+          <w:ilvl w:val="2"/>
+          <w:numId w:val="23"/>
+        </w:numPr>
+      </w:pPr>
+      <w:r>
+        <w:t>Elérhetőségek</w:t>
+      </w:r>
+    </w:p>
+    <w:p>
+      <w:pPr>
+        <w:numPr>
+          <w:ilvl w:val="2"/>
+          <w:numId w:val="23"/>
+        </w:numPr>
+      </w:pPr>
+      <w:r>
+        <w:t>E-</w:t>
+      </w:r>
+      <w:r>
+        <w:t>mail</w:t>
+      </w:r>
+      <w:r>
+        <w:t xml:space="preserve"> cím</w:t>
+      </w:r>
     </w:p>
     <w:p>
       <w:pPr>
         <w:numPr>
           <w:ilvl w:val="1"/>
-          <w:numId w:val="3"/>
+          <w:numId w:val="23"/>
         </w:numPr>
       </w:pPr>
       <w:r>
-        <w:t>ha be van jelentkezve:</w:t>
+        <w:t>jelszó</w:t>
+      </w:r>
+      <w:r>
+        <w:t xml:space="preserve"> </w:t>
+      </w:r>
+      <w:r>
+        <w:t>módosítás</w:t>
+      </w:r>
+      <w:r>
+        <w:t>a</w:t>
+      </w:r>
+      <w:r>
+        <w:t xml:space="preserve"> (weben keresztül)</w:t>
+      </w:r>
+    </w:p>
+    <w:p>
+      <w:pPr>
+        <w:numPr>
+          <w:ilvl w:val="1"/>
+          <w:numId w:val="23"/>
+        </w:numPr>
+      </w:pPr>
+      <w:r>
+        <w:t>Profilkép beállítás</w:t>
+      </w:r>
+      <w:r>
+        <w:t>a</w:t>
+      </w:r>
+    </w:p>
+    <w:p>
+      <w:pPr>
+        <w:numPr>
+          <w:ilvl w:val="1"/>
+          <w:numId w:val="23"/>
+        </w:numPr>
+      </w:pPr>
+      <w:r>
+        <w:lastRenderedPageBreak/>
+        <w:t>Saját hirdetések megtekintése</w:t>
+      </w:r>
+    </w:p>
+    <w:p>
+      <w:pPr>
+        <w:numPr>
+          <w:ilvl w:val="0"/>
+          <w:numId w:val="23"/>
+        </w:numPr>
+      </w:pPr>
+      <w:r>
+        <w:t>Piac</w:t>
+      </w:r>
+    </w:p>
+    <w:p>
+      <w:pPr>
+        <w:pStyle w:val="Listaszerbekezds"/>
+        <w:numPr>
+          <w:ilvl w:val="1"/>
+          <w:numId w:val="23"/>
+        </w:numPr>
+      </w:pPr>
+      <w:r>
+        <w:t>Hirdetések megtekintése</w:t>
+      </w:r>
+      <w:r>
+        <w:t xml:space="preserve"> (</w:t>
+      </w:r>
+      <w:r>
+        <w:t>Fogadó oldal</w:t>
+      </w:r>
+      <w:r>
+        <w:t>)</w:t>
       </w:r>
     </w:p>
     <w:p>
       <w:pPr>
         <w:numPr>
           <w:ilvl w:val="2"/>
-          <w:numId w:val="3"/>
+          <w:numId w:val="23"/>
         </w:numPr>
       </w:pPr>
       <w:r>
-        <w:t>Személyes adatok megadása, módosítása (leíró dolgok)</w:t>
+        <w:t>Kártyákon megjelenő hirdetések</w:t>
       </w:r>
     </w:p>
     <w:p>
       <w:pPr>
         <w:numPr>
           <w:ilvl w:val="3"/>
-          <w:numId w:val="3"/>
+          <w:numId w:val="23"/>
         </w:numPr>
       </w:pPr>
       <w:r>
-        <w:t>Lakhely vagy terület</w:t>
+        <w:t>Kép(</w:t>
+      </w:r>
+      <w:proofErr w:type="spellStart"/>
+      <w:r>
+        <w:t>ek</w:t>
+      </w:r>
+      <w:proofErr w:type="spellEnd"/>
+      <w:r>
+        <w:t>)</w:t>
       </w:r>
     </w:p>
     <w:p>
       <w:pPr>
         <w:numPr>
           <w:ilvl w:val="3"/>
-          <w:numId w:val="3"/>
+          <w:numId w:val="23"/>
         </w:numPr>
       </w:pPr>
       <w:r>
-        <w:t>Elérhetőségek</w:t>
+        <w:t>Általános leírás, adatok</w:t>
+      </w:r>
+    </w:p>
+    <w:p>
+      <w:pPr>
+        <w:numPr>
+          <w:ilvl w:val="3"/>
+          <w:numId w:val="23"/>
+        </w:numPr>
+      </w:pPr>
+      <w:r>
+        <w:t>Hirdető megtekintése gomb</w:t>
       </w:r>
     </w:p>
     <w:p>
       <w:pPr>
         <w:numPr>
           <w:ilvl w:val="2"/>
-          <w:numId w:val="3"/>
+          <w:numId w:val="23"/>
         </w:numPr>
       </w:pPr>
       <w:r>
-        <w:t>jelszó/email módosítás</w:t>
+        <w:t>Szöveges keresősáv</w:t>
       </w:r>
     </w:p>
     <w:p>
       <w:pPr>
         <w:numPr>
           <w:ilvl w:val="2"/>
-          <w:numId w:val="3"/>
+          <w:numId w:val="23"/>
         </w:numPr>
       </w:pPr>
-      <w:proofErr w:type="spellStart"/>
-      <w:r>
-        <w:t>dev</w:t>
-      </w:r>
-      <w:proofErr w:type="spellEnd"/>
-      <w:r>
-        <w:t xml:space="preserve"> jog kérés </w:t>
-      </w:r>
-      <w:proofErr w:type="spellStart"/>
-      <w:r>
-        <w:t>ig</w:t>
-      </w:r>
-      <w:proofErr w:type="spellEnd"/>
-    </w:p>
-    <w:p/>
+      <w:r>
+        <w:t>Szűrők</w:t>
+      </w:r>
+    </w:p>
     <w:p>
       <w:pPr>
         <w:numPr>
           <w:ilvl w:val="0"/>
-          <w:numId w:val="3"/>
+          <w:numId w:val="23"/>
         </w:numPr>
       </w:pPr>
       <w:r>
-        <w:t xml:space="preserve">Piac – </w:t>
-      </w:r>
-      <w:proofErr w:type="spellStart"/>
-      <w:r>
-        <w:t>gridben</w:t>
-      </w:r>
-      <w:proofErr w:type="spellEnd"/>
-      <w:r>
-        <w:t xml:space="preserve"> piciben hirdetések </w:t>
-      </w:r>
-      <w:proofErr w:type="spellStart"/>
-      <w:r>
-        <w:t>screen</w:t>
-      </w:r>
-      <w:proofErr w:type="spellEnd"/>
-      <w:r>
-        <w:t xml:space="preserve"> (</w:t>
+        <w:t>Új hirdetés megosztása</w:t>
       </w:r>
     </w:p>
     <w:p>
       <w:pPr>
         <w:numPr>
           <w:ilvl w:val="1"/>
-          <w:numId w:val="3"/>
+          <w:numId w:val="23"/>
         </w:numPr>
       </w:pPr>
       <w:r>
-        <w:t>Új hirdetés megosztása gomb</w:t>
+        <w:t>Hirdetés adatai</w:t>
       </w:r>
     </w:p>
     <w:p>
       <w:pPr>
         <w:numPr>
           <w:ilvl w:val="2"/>
-          <w:numId w:val="3"/>
+          <w:numId w:val="23"/>
         </w:numPr>
       </w:pPr>
       <w:r>
-        <w:lastRenderedPageBreak/>
-        <w:t>Eladás, csere vagy adomány</w:t>
+        <w:t>Kép(</w:t>
+      </w:r>
+      <w:proofErr w:type="spellStart"/>
+      <w:r>
+        <w:t>ek</w:t>
+      </w:r>
+      <w:proofErr w:type="spellEnd"/>
+      <w:r>
+        <w:t>)</w:t>
       </w:r>
     </w:p>
     <w:p>
       <w:pPr>
         <w:numPr>
           <w:ilvl w:val="2"/>
-          <w:numId w:val="3"/>
+          <w:numId w:val="23"/>
         </w:numPr>
       </w:pPr>
       <w:r>
-        <w:t>Kép, leírás</w:t>
+        <w:t>Leírás</w:t>
       </w:r>
     </w:p>
     <w:p>
       <w:pPr>
         <w:numPr>
           <w:ilvl w:val="2"/>
-          <w:numId w:val="3"/>
+          <w:numId w:val="23"/>
         </w:numPr>
       </w:pPr>
-      <w:proofErr w:type="spellStart"/>
-      <w:r>
-        <w:t>type</w:t>
-      </w:r>
-      <w:proofErr w:type="spellEnd"/>
+      <w:r>
+        <w:t>Név</w:t>
+      </w:r>
+    </w:p>
+    <w:p>
+      <w:pPr>
+        <w:numPr>
+          <w:ilvl w:val="2"/>
+          <w:numId w:val="23"/>
+        </w:numPr>
+      </w:pPr>
+      <w:r>
+        <w:t>Növény/hirdetett dolog fajtája</w:t>
+      </w:r>
+    </w:p>
+    <w:p>
+      <w:pPr>
+        <w:numPr>
+          <w:ilvl w:val="0"/>
+          <w:numId w:val="23"/>
+        </w:numPr>
+      </w:pPr>
+      <w:r>
+        <w:t>Hirdető megtekintése</w:t>
+      </w:r>
     </w:p>
     <w:p>
       <w:pPr>
         <w:numPr>
           <w:ilvl w:val="1"/>
-          <w:numId w:val="3"/>
+          <w:numId w:val="23"/>
         </w:numPr>
       </w:pPr>
       <w:r>
-        <w:t>Hirdetések megtekintése</w:t>
+        <w:t>Publikus profil adatok megtekintése</w:t>
       </w:r>
     </w:p>
     <w:p>
       <w:pPr>
         <w:numPr>
           <w:ilvl w:val="2"/>
-          <w:numId w:val="3"/>
+          <w:numId w:val="23"/>
         </w:numPr>
       </w:pPr>
       <w:r>
-        <w:t xml:space="preserve">ez a kijelző fogad, </w:t>
-      </w:r>
-      <w:proofErr w:type="spellStart"/>
-      <w:r>
-        <w:t>gridben</w:t>
-      </w:r>
-      <w:proofErr w:type="spellEnd"/>
-      <w:r>
-        <w:t xml:space="preserve"> kicsiben a hirdetések fő adatai</w:t>
-      </w:r>
-    </w:p>
-    <w:p>
-      <w:pPr>
-        <w:numPr>
-          <w:ilvl w:val="3"/>
-          <w:numId w:val="3"/>
-        </w:numPr>
-      </w:pPr>
-      <w:r>
-        <w:t xml:space="preserve">(termék neve, </w:t>
-      </w:r>
-      <w:proofErr w:type="gramStart"/>
-      <w:r>
-        <w:t>ár?,</w:t>
-      </w:r>
-      <w:proofErr w:type="gramEnd"/>
-      <w:r>
-        <w:t xml:space="preserve"> település </w:t>
-      </w:r>
-      <w:proofErr w:type="spellStart"/>
-      <w:r>
-        <w:t>pl</w:t>
-      </w:r>
-      <w:proofErr w:type="spellEnd"/>
-      <w:r>
-        <w:t>)</w:t>
+        <w:t>Név</w:t>
       </w:r>
     </w:p>
     <w:p>
       <w:pPr>
         <w:numPr>
           <w:ilvl w:val="2"/>
-          <w:numId w:val="3"/>
+          <w:numId w:val="23"/>
         </w:numPr>
       </w:pPr>
       <w:r>
-        <w:t>Kereső bar (szöveges)</w:t>
+        <w:t>Profilkép</w:t>
       </w:r>
     </w:p>
     <w:p>
       <w:pPr>
         <w:numPr>
           <w:ilvl w:val="2"/>
-          <w:numId w:val="3"/>
+          <w:numId w:val="23"/>
         </w:numPr>
       </w:pPr>
       <w:r>
-        <w:t>szűrés felül</w:t>
-      </w:r>
-    </w:p>
-    <w:p>
-      <w:pPr>
-        <w:numPr>
-          <w:ilvl w:val="3"/>
-          <w:numId w:val="3"/>
-        </w:numPr>
-      </w:pPr>
-      <w:r>
-        <w:t xml:space="preserve">szűrő címkék kategóriák alapján </w:t>
-      </w:r>
-      <w:proofErr w:type="spellStart"/>
-      <w:r>
-        <w:t>pl</w:t>
-      </w:r>
-      <w:proofErr w:type="spellEnd"/>
-      <w:r>
-        <w:t xml:space="preserve"> kiegészítő, termés,</w:t>
-      </w:r>
-    </w:p>
-    <w:p>
-      <w:pPr>
-        <w:numPr>
-          <w:ilvl w:val="3"/>
-          <w:numId w:val="3"/>
-        </w:numPr>
-      </w:pPr>
-      <w:proofErr w:type="spellStart"/>
-      <w:r>
-        <w:t>tovbbi</w:t>
-      </w:r>
-      <w:proofErr w:type="spellEnd"/>
-      <w:r>
-        <w:t xml:space="preserve"> szűrő gomb</w:t>
-      </w:r>
-    </w:p>
-    <w:p>
-      <w:pPr>
-        <w:numPr>
-          <w:ilvl w:val="3"/>
-          <w:numId w:val="3"/>
-        </w:numPr>
-      </w:pPr>
+        <w:t>Lakhely, terület</w:t>
+      </w:r>
     </w:p>
     <w:p>
       <w:pPr>
         <w:numPr>
           <w:ilvl w:val="2"/>
-          <w:numId w:val="3"/>
+          <w:numId w:val="23"/>
         </w:numPr>
       </w:pPr>
       <w:r>
-        <w:t>Hirdetők elérhetősége</w:t>
-      </w:r>
-    </w:p>
-    <w:p>
-      <w:pPr>
-        <w:numPr>
-          <w:ilvl w:val="2"/>
-          <w:numId w:val="3"/>
-        </w:numPr>
-      </w:pPr>
-      <w:r>
-        <w:t>Saját hirdetések kezelése</w:t>
-      </w:r>
-    </w:p>
-    <w:p>
-      <w:pPr>
-        <w:numPr>
-          <w:ilvl w:val="0"/>
-          <w:numId w:val="3"/>
-        </w:numPr>
-      </w:pPr>
-      <w:r>
-        <w:t>Növények (táblázat)</w:t>
+        <w:t>Elérhetőségek</w:t>
       </w:r>
     </w:p>
     <w:p>
       <w:pPr>
         <w:numPr>
           <w:ilvl w:val="1"/>
-          <w:numId w:val="3"/>
+          <w:numId w:val="23"/>
         </w:numPr>
       </w:pPr>
       <w:r>
-        <w:t>Egy növény (táblázatból)</w:t>
-      </w:r>
-    </w:p>
-    <w:p>
-      <w:pPr>
-        <w:numPr>
-          <w:ilvl w:val="2"/>
-          <w:numId w:val="3"/>
-        </w:numPr>
-      </w:pPr>
-      <w:r>
-        <w:t>Képek feltöltése</w:t>
-      </w:r>
-    </w:p>
-    <w:p>
-      <w:pPr>
-        <w:numPr>
-          <w:ilvl w:val="2"/>
-          <w:numId w:val="3"/>
-        </w:numPr>
-      </w:pPr>
-      <w:r>
-        <w:t>Cikkek könnyű elérése</w:t>
-      </w:r>
-    </w:p>
-    <w:p>
-      <w:pPr>
-        <w:numPr>
-          <w:ilvl w:val="2"/>
-          <w:numId w:val="3"/>
-        </w:numPr>
-      </w:pPr>
-      <w:r>
-        <w:t>Locsolás/gondozás nyomon követés</w:t>
-      </w:r>
-    </w:p>
-    <w:p>
-      <w:pPr>
-        <w:numPr>
-          <w:ilvl w:val="2"/>
-          <w:numId w:val="3"/>
-        </w:numPr>
-      </w:pPr>
-      <w:r>
-        <w:t>Eladás/hirdetés gomb</w:t>
+        <w:t>Hirdető összes hirdetésének megtekintése</w:t>
       </w:r>
     </w:p>
     <w:p>
       <w:pPr>
         <w:pStyle w:val="Cmsor3"/>
       </w:pPr>
-      <w:bookmarkStart w:id="45" w:name="_Toc192764738"/>
+      <w:bookmarkStart w:id="46" w:name="_Toc192764738"/>
       <w:r>
         <w:t>WEB</w:t>
       </w:r>
-      <w:bookmarkEnd w:id="45"/>
+      <w:bookmarkEnd w:id="46"/>
     </w:p>
     <w:p>
       <w:r>
         <w:t>A weboldalunk minden oldalán megtalálható a navigációs sáv, aminek segítségével könnyen lehet navigálni az oldalak között.</w:t>
       </w:r>
+      <w:r>
+        <w:t xml:space="preserve"> Regisztráció és bejelentkezés nélkül is igénybe vehető.</w:t>
+      </w:r>
     </w:p>
     <w:p>
       <w:pPr>
@@ -9202,6 +9332,7 @@
       </w:pPr>
       <w:proofErr w:type="spellStart"/>
       <w:r>
+        <w:lastRenderedPageBreak/>
         <w:t>screenshot</w:t>
       </w:r>
       <w:proofErr w:type="spellEnd"/>
@@ -9244,7 +9375,6 @@
       </w:pPr>
       <w:proofErr w:type="spellStart"/>
       <w:r>
-        <w:lastRenderedPageBreak/>
         <w:t>screenshot</w:t>
       </w:r>
       <w:proofErr w:type="spellEnd"/>
@@ -9468,12 +9598,76 @@
       <w:pPr>
         <w:pStyle w:val="Cmsor3"/>
       </w:pPr>
-      <w:bookmarkStart w:id="46" w:name="_Toc192764739"/>
+      <w:bookmarkStart w:id="47" w:name="_Toc192764739"/>
       <w:r>
         <w:t>DEV</w:t>
       </w:r>
-      <w:bookmarkEnd w:id="46"/>
-    </w:p>
+      <w:bookmarkEnd w:id="47"/>
+    </w:p>
+    <w:p>
+      <w:r>
+        <w:t>A DEV-app megnyitásakor, a Marketplace-</w:t>
+      </w:r>
+      <w:proofErr w:type="spellStart"/>
+      <w:r>
+        <w:t>hez</w:t>
+      </w:r>
+      <w:proofErr w:type="spellEnd"/>
+      <w:r>
+        <w:t xml:space="preserve"> hasonlóan bejelentkezés szükséges, itt viszont csak a </w:t>
+      </w:r>
+      <w:proofErr w:type="spellStart"/>
+      <w:r>
+        <w:t>Stats</w:t>
+      </w:r>
+      <w:proofErr w:type="spellEnd"/>
+      <w:r>
+        <w:t xml:space="preserve"> és az </w:t>
+      </w:r>
+      <w:proofErr w:type="spellStart"/>
+      <w:r>
+        <w:t>Admin</w:t>
+      </w:r>
+      <w:proofErr w:type="spellEnd"/>
+      <w:r>
+        <w:t xml:space="preserve"> jogosultsággal lehet az alkalmazást igénybe venni. </w:t>
+      </w:r>
+      <w:bookmarkStart w:id="48" w:name="_Hlk193719317"/>
+      <w:r>
+        <w:t xml:space="preserve">(lásd </w:t>
+      </w:r>
+      <w:hyperlink w:anchor="_Használati_esetmodell,_szerepkörök" w:history="1">
+        <w:r>
+          <w:rPr>
+            <w:rStyle w:val="Hiperhivatkozs"/>
+          </w:rPr>
+          <w:t>4.5</w:t>
+        </w:r>
+        <w:r>
+          <w:rPr>
+            <w:rStyle w:val="Hiperhivatkozs"/>
+          </w:rPr>
+          <w:tab/>
+          <w:t>Használati esetmodell, sz</w:t>
+        </w:r>
+        <w:r>
+          <w:rPr>
+            <w:rStyle w:val="Hiperhivatkozs"/>
+          </w:rPr>
+          <w:t>e</w:t>
+        </w:r>
+        <w:r>
+          <w:rPr>
+            <w:rStyle w:val="Hiperhivatkozs"/>
+          </w:rPr>
+          <w:t>repkörök</w:t>
+        </w:r>
+      </w:hyperlink>
+      <w:r>
+        <w:t>)</w:t>
+      </w:r>
+    </w:p>
+    <w:bookmarkEnd w:id="48"/>
     <w:p>
       <w:pPr>
         <w:numPr>
@@ -9490,6 +9684,26 @@
         </w:rPr>
         <w:t>Adatok, statisztikák</w:t>
       </w:r>
+      <w:r>
+        <w:rPr>
+          <w:highlight w:val="yellow"/>
+        </w:rPr>
+        <w:t xml:space="preserve"> (legalább </w:t>
+      </w:r>
+      <w:proofErr w:type="spellStart"/>
+      <w:r>
+        <w:rPr>
+          <w:highlight w:val="yellow"/>
+        </w:rPr>
+        <w:t>Stats</w:t>
+      </w:r>
+      <w:proofErr w:type="spellEnd"/>
+      <w:r>
+        <w:rPr>
+          <w:highlight w:val="yellow"/>
+        </w:rPr>
+        <w:t xml:space="preserve"> jogosultság)</w:t>
+      </w:r>
     </w:p>
     <w:p>
       <w:pPr>
@@ -9532,6 +9746,49 @@
           <w:numId w:val="5"/>
         </w:numPr>
         <w:rPr>
+          <w:highlight w:val="red"/>
+        </w:rPr>
+      </w:pPr>
+      <w:r>
+        <w:rPr>
+          <w:highlight w:val="red"/>
+        </w:rPr>
+        <w:t>Cikkek hozzáadása</w:t>
+      </w:r>
+      <w:r>
+        <w:rPr>
+          <w:highlight w:val="red"/>
+        </w:rPr>
+        <w:t xml:space="preserve">, saját cikkek módosítása, törlése </w:t>
+      </w:r>
+      <w:r>
+        <w:rPr>
+          <w:highlight w:val="red"/>
+        </w:rPr>
+        <w:t xml:space="preserve">(legalább </w:t>
+      </w:r>
+      <w:proofErr w:type="spellStart"/>
+      <w:r>
+        <w:rPr>
+          <w:highlight w:val="red"/>
+        </w:rPr>
+        <w:t>Stats</w:t>
+      </w:r>
+      <w:proofErr w:type="spellEnd"/>
+      <w:r>
+        <w:rPr>
+          <w:highlight w:val="red"/>
+        </w:rPr>
+        <w:t xml:space="preserve"> jogosultság)</w:t>
+      </w:r>
+    </w:p>
+    <w:p>
+      <w:pPr>
+        <w:numPr>
+          <w:ilvl w:val="0"/>
+          <w:numId w:val="5"/>
+        </w:numPr>
+        <w:rPr>
           <w:highlight w:val="yellow"/>
         </w:rPr>
       </w:pPr>
@@ -9540,6 +9797,26 @@
           <w:highlight w:val="yellow"/>
         </w:rPr>
         <w:t>Adatbázis kezelés</w:t>
+      </w:r>
+      <w:r>
+        <w:rPr>
+          <w:highlight w:val="yellow"/>
+        </w:rPr>
+        <w:t xml:space="preserve"> (</w:t>
+      </w:r>
+      <w:proofErr w:type="spellStart"/>
+      <w:r>
+        <w:rPr>
+          <w:highlight w:val="yellow"/>
+        </w:rPr>
+        <w:t>Admin</w:t>
+      </w:r>
+      <w:proofErr w:type="spellEnd"/>
+      <w:r>
+        <w:rPr>
+          <w:highlight w:val="yellow"/>
+        </w:rPr>
+        <w:t xml:space="preserve"> jogosultság)</w:t>
       </w:r>
     </w:p>
     <w:p>
@@ -9590,7 +9867,25 @@
         <w:rPr>
           <w:highlight w:val="yellow"/>
         </w:rPr>
-        <w:t>Cikkek</w:t>
+        <w:lastRenderedPageBreak/>
+        <w:t>Hirdetések</w:t>
+      </w:r>
+    </w:p>
+    <w:p>
+      <w:pPr>
+        <w:numPr>
+          <w:ilvl w:val="2"/>
+          <w:numId w:val="5"/>
+        </w:numPr>
+        <w:rPr>
+          <w:highlight w:val="yellow"/>
+        </w:rPr>
+      </w:pPr>
+      <w:r>
+        <w:rPr>
+          <w:highlight w:val="yellow"/>
+        </w:rPr>
+        <w:t>Cikkek törlése, módosítása</w:t>
       </w:r>
     </w:p>
     <w:p>
@@ -9598,11 +9893,11 @@
         <w:pStyle w:val="Cmsor2"/>
         <w:ind w:left="284"/>
       </w:pPr>
-      <w:bookmarkStart w:id="47" w:name="_Toc192764740"/>
+      <w:bookmarkStart w:id="49" w:name="_Toc192764740"/>
       <w:r>
         <w:t>A rendszer indítása</w:t>
       </w:r>
-      <w:bookmarkEnd w:id="47"/>
+      <w:bookmarkEnd w:id="49"/>
     </w:p>
     <w:p>
       <w:pPr>
@@ -9681,12 +9976,11 @@
         <w:pStyle w:val="Cmsor1"/>
         <w:ind w:left="0"/>
       </w:pPr>
-      <w:bookmarkStart w:id="48" w:name="_Toc192764741"/>
-      <w:r>
-        <w:lastRenderedPageBreak/>
+      <w:bookmarkStart w:id="50" w:name="_Toc192764741"/>
+      <w:r>
         <w:t>Források</w:t>
       </w:r>
-      <w:bookmarkEnd w:id="48"/>
+      <w:bookmarkEnd w:id="50"/>
     </w:p>
     <w:p>
       <w:pPr>
@@ -9695,11 +9989,19 @@
           <w:ilvl w:val="0"/>
           <w:numId w:val="10"/>
         </w:numPr>
+        <w:rPr>
+          <w:rFonts w:ascii="Bahnschrift SemiLight" w:hAnsi="Bahnschrift SemiLight"/>
+          <w:sz w:val="24"/>
+          <w:szCs w:val="24"/>
+        </w:rPr>
       </w:pPr>
       <w:hyperlink r:id="rId11" w:history="1">
         <w:r>
           <w:rPr>
             <w:rStyle w:val="Hiperhivatkozs"/>
+            <w:rFonts w:ascii="Bahnschrift SemiLight" w:hAnsi="Bahnschrift SemiLight"/>
+            <w:sz w:val="24"/>
+            <w:szCs w:val="24"/>
           </w:rPr>
           <w:t>https://en.wikipedia.org/wiki/Visual_Studio_Code</w:t>
         </w:r>
@@ -9718,7 +10020,19 @@
           <w:rPr>
             <w:rStyle w:val="Hiperhivatkozs"/>
           </w:rPr>
-          <w:t>https://en.wikipedia.org/wiki/Visual_Studio</w:t>
+          <w:t>https://visualstudio.microsoft.com/#vs-se</w:t>
+        </w:r>
+        <w:r>
+          <w:rPr>
+            <w:rStyle w:val="Hiperhivatkozs"/>
+          </w:rPr>
+          <w:t>c</w:t>
+        </w:r>
+        <w:r>
+          <w:rPr>
+            <w:rStyle w:val="Hiperhivatkozs"/>
+          </w:rPr>
+          <w:t>tion</w:t>
         </w:r>
       </w:hyperlink>
     </w:p>
@@ -9973,9 +10287,57 @@
           <w:numId w:val="10"/>
         </w:numPr>
       </w:pPr>
-      <w:r>
-        <w:t>https://inkscape.org/about/</w:t>
-      </w:r>
+      <w:hyperlink r:id="rId27" w:history="1">
+        <w:r>
+          <w:rPr>
+            <w:rStyle w:val="Hiperhivatkozs"/>
+          </w:rPr>
+          <w:t>https://inkscape.org/about/</w:t>
+        </w:r>
+      </w:hyperlink>
+    </w:p>
+    <w:p>
+      <w:pPr>
+        <w:pStyle w:val="Listaszerbekezds"/>
+        <w:numPr>
+          <w:ilvl w:val="0"/>
+          <w:numId w:val="10"/>
+        </w:numPr>
+      </w:pPr>
+      <w:hyperlink r:id="rId28" w:history="1">
+        <w:r>
+          <w:rPr>
+            <w:rStyle w:val="Hiperhivatkozs"/>
+          </w:rPr>
+          <w:t>https://learn.microsoft.com/en-us/dotnet/communitytoolkit/mvvm/#additional-resources</w:t>
+        </w:r>
+      </w:hyperlink>
+    </w:p>
+    <w:p>
+      <w:pPr>
+        <w:pStyle w:val="Listaszerbekezds"/>
+        <w:numPr>
+          <w:ilvl w:val="0"/>
+          <w:numId w:val="10"/>
+        </w:numPr>
+      </w:pPr>
+      <w:hyperlink r:id="rId29" w:history="1">
+        <w:r>
+          <w:rPr>
+            <w:rStyle w:val="Hiperhivatkozs"/>
+          </w:rPr>
+          <w:t>https://getcomposer.org/doc/00-intro.md</w:t>
+        </w:r>
+      </w:hyperlink>
+    </w:p>
+    <w:p>
+      <w:pPr>
+        <w:pStyle w:val="Listaszerbekezds"/>
+        <w:numPr>
+          <w:ilvl w:val="0"/>
+          <w:numId w:val="10"/>
+        </w:numPr>
+      </w:pPr>
     </w:p>
     <w:p>
       <w:r>
@@ -10015,11 +10377,11 @@
       <w:pPr>
         <w:pStyle w:val="Cmsor1"/>
       </w:pPr>
-      <w:bookmarkStart w:id="49" w:name="_Toc192764742"/>
+      <w:bookmarkStart w:id="51" w:name="_Toc192764742"/>
       <w:r>
         <w:t>Mellékletek</w:t>
       </w:r>
-      <w:bookmarkEnd w:id="49"/>
+      <w:bookmarkEnd w:id="51"/>
     </w:p>
     <w:p>
       <w:pPr>
@@ -10036,6 +10398,7 @@
         <w:pStyle w:val="pldaszveg"/>
       </w:pPr>
       <w:r>
+        <w:lastRenderedPageBreak/>
         <w:t>forráskód(ok) (</w:t>
       </w:r>
       <w:proofErr w:type="spellStart"/>
@@ -10048,7 +10411,7 @@
       </w:r>
     </w:p>
     <w:sectPr>
-      <w:footerReference w:type="default" r:id="rId27"/>
+      <w:footerReference w:type="default" r:id="rId30"/>
       <w:pgSz w:w="11906" w:h="16838"/>
       <w:pgMar w:top="1418" w:right="1418" w:bottom="1418" w:left="1418" w:header="709" w:footer="709" w:gutter="567"/>
       <w:pgNumType w:start="2"/>
@@ -10116,7 +10479,6 @@
         <w:docPartUnique/>
       </w:docPartObj>
     </w:sdtPr>
-    <w:sdtEndPr/>
     <w:sdtContent>
       <w:p>
         <w:pPr>
@@ -10180,23 +10542,6 @@
     <w:pPr>
       <w:pStyle w:val="lfej"/>
     </w:pPr>
-    <w:sdt>
-      <w:sdtPr>
-        <w:id w:val="1704979692"/>
-        <w:placeholder>
-          <w:docPart w:val="E1BA659673D04527B09D26955FF22693"/>
-        </w:placeholder>
-        <w:temporary/>
-        <w:showingPlcHdr/>
-        <w15:appearance w15:val="hidden"/>
-      </w:sdtPr>
-      <w:sdtEndPr/>
-      <w:sdtContent>
-        <w:r>
-          <w:t>[Ide írhat]</w:t>
-        </w:r>
-      </w:sdtContent>
-    </w:sdt>
     <w:r>
       <w:ptab w:relativeTo="margin" w:alignment="center" w:leader="none"/>
     </w:r>
@@ -10256,23 +10601,6 @@
     <w:r>
       <w:ptab w:relativeTo="margin" w:alignment="right" w:leader="none"/>
     </w:r>
-    <w:sdt>
-      <w:sdtPr>
-        <w:id w:val="968859952"/>
-        <w:placeholder>
-          <w:docPart w:val="E1BA659673D04527B09D26955FF22693"/>
-        </w:placeholder>
-        <w:temporary/>
-        <w:showingPlcHdr/>
-        <w15:appearance w15:val="hidden"/>
-      </w:sdtPr>
-      <w:sdtEndPr/>
-      <w:sdtContent>
-        <w:r>
-          <w:t>[Ide írhat]</w:t>
-        </w:r>
-      </w:sdtContent>
-    </w:sdt>
   </w:p>
 </w:hdr>
 </file>
@@ -10280,6 +10608,119 @@
 <file path=word/numbering.xml><?xml version="1.0" encoding="utf-8"?>
 <w:numbering xmlns:wpc="http://schemas.microsoft.com/office/word/2010/wordprocessingCanvas" xmlns:cx="http://schemas.microsoft.com/office/drawing/2014/chartex" xmlns:cx1="http://schemas.microsoft.com/office/drawing/2015/9/8/chartex" xmlns:cx2="http://schemas.microsoft.com/office/drawing/2015/10/21/chartex" xmlns:cx3="http://schemas.microsoft.com/office/drawing/2016/5/9/chartex" xmlns:cx4="http://schemas.microsoft.com/office/drawing/2016/5/10/chartex" xmlns:cx5="http://schemas.microsoft.com/office/drawing/2016/5/11/chartex" xmlns:cx6="http://schemas.microsoft.com/office/drawing/2016/5/12/chartex" xmlns:cx7="http://schemas.microsoft.com/office/drawing/2016/5/13/chartex" xmlns:cx8="http://schemas.microsoft.com/office/drawing/2016/5/14/chartex" xmlns:mc="http://schemas.openxmlformats.org/markup-compatibility/2006" xmlns:aink="http://schemas.microsoft.com/office/drawing/2016/ink" xmlns:am3d="http://schemas.microsoft.com/office/drawing/2017/model3d" xmlns:o="urn:schemas-microsoft-com:office:office" xmlns:r="http://schemas.openxmlformats.org/officeDocument/2006/relationships" xmlns:m="http://schemas.openxmlformats.org/officeDocument/2006/math" xmlns:v="urn:schemas-microsoft-com:vml" xmlns:wp14="http://schemas.microsoft.com/office/word/2010/wordprocessingDrawing" xmlns:wp="http://schemas.openxmlformats.org/drawingml/2006/wordprocessingDrawing" xmlns:w10="urn:schemas-microsoft-com:office:word" xmlns:w="http://schemas.openxmlformats.org/wordprocessingml/2006/main" xmlns:w14="http://schemas.microsoft.com/office/word/2010/wordml" xmlns:w15="http://schemas.microsoft.com/office/word/2012/wordml" xmlns:w16cid="http://schemas.microsoft.com/office/word/2016/wordml/cid" xmlns:w16se="http://schemas.microsoft.com/office/word/2015/wordml/symex" xmlns:wpg="http://schemas.microsoft.com/office/word/2010/wordprocessingGroup" xmlns:wpi="http://schemas.microsoft.com/office/word/2010/wordprocessingInk" xmlns:wne="http://schemas.microsoft.com/office/word/2006/wordml" xmlns:wps="http://schemas.microsoft.com/office/word/2010/wordprocessingShape" mc:Ignorable="w14 w15 w16se w16cid wp14">
   <w:abstractNum w:abstractNumId="0" w15:restartNumberingAfterBreak="0">
+    <w:nsid w:val="0D72074C"/>
+    <w:multiLevelType w:val="hybridMultilevel"/>
+    <w:tmpl w:val="1AFEDFCE"/>
+    <w:lvl w:ilvl="0" w:tplc="040E0001">
+      <w:start w:val="1"/>
+      <w:numFmt w:val="bullet"/>
+      <w:lvlText w:val=""/>
+      <w:lvlJc w:val="left"/>
+      <w:pPr>
+        <w:ind w:left="890" w:hanging="360"/>
+      </w:pPr>
+      <w:rPr>
+        <w:rFonts w:ascii="Symbol" w:hAnsi="Symbol" w:hint="default"/>
+      </w:rPr>
+    </w:lvl>
+    <w:lvl w:ilvl="1" w:tplc="040E0003">
+      <w:start w:val="1"/>
+      <w:numFmt w:val="bullet"/>
+      <w:lvlText w:val="o"/>
+      <w:lvlJc w:val="left"/>
+      <w:pPr>
+        <w:ind w:left="1610" w:hanging="360"/>
+      </w:pPr>
+      <w:rPr>
+        <w:rFonts w:ascii="Courier New" w:hAnsi="Courier New" w:cs="Courier New" w:hint="default"/>
+      </w:rPr>
+    </w:lvl>
+    <w:lvl w:ilvl="2" w:tplc="040E0005">
+      <w:start w:val="1"/>
+      <w:numFmt w:val="bullet"/>
+      <w:lvlText w:val=""/>
+      <w:lvlJc w:val="left"/>
+      <w:pPr>
+        <w:ind w:left="2330" w:hanging="360"/>
+      </w:pPr>
+      <w:rPr>
+        <w:rFonts w:ascii="Wingdings" w:hAnsi="Wingdings" w:hint="default"/>
+      </w:rPr>
+    </w:lvl>
+    <w:lvl w:ilvl="3" w:tplc="040E0001">
+      <w:start w:val="1"/>
+      <w:numFmt w:val="bullet"/>
+      <w:lvlText w:val=""/>
+      <w:lvlJc w:val="left"/>
+      <w:pPr>
+        <w:ind w:left="3050" w:hanging="360"/>
+      </w:pPr>
+      <w:rPr>
+        <w:rFonts w:ascii="Symbol" w:hAnsi="Symbol" w:hint="default"/>
+      </w:rPr>
+    </w:lvl>
+    <w:lvl w:ilvl="4" w:tplc="040E0003" w:tentative="1">
+      <w:start w:val="1"/>
+      <w:numFmt w:val="bullet"/>
+      <w:lvlText w:val="o"/>
+      <w:lvlJc w:val="left"/>
+      <w:pPr>
+        <w:ind w:left="3770" w:hanging="360"/>
+      </w:pPr>
+      <w:rPr>
+        <w:rFonts w:ascii="Courier New" w:hAnsi="Courier New" w:cs="Courier New" w:hint="default"/>
+      </w:rPr>
+    </w:lvl>
+    <w:lvl w:ilvl="5" w:tplc="040E0005" w:tentative="1">
+      <w:start w:val="1"/>
+      <w:numFmt w:val="bullet"/>
+      <w:lvlText w:val=""/>
+      <w:lvlJc w:val="left"/>
+      <w:pPr>
+        <w:ind w:left="4490" w:hanging="360"/>
+      </w:pPr>
+      <w:rPr>
+        <w:rFonts w:ascii="Wingdings" w:hAnsi="Wingdings" w:hint="default"/>
+      </w:rPr>
+    </w:lvl>
+    <w:lvl w:ilvl="6" w:tplc="040E0001" w:tentative="1">
+      <w:start w:val="1"/>
+      <w:numFmt w:val="bullet"/>
+      <w:lvlText w:val=""/>
+      <w:lvlJc w:val="left"/>
+      <w:pPr>
+        <w:ind w:left="5210" w:hanging="360"/>
+      </w:pPr>
+      <w:rPr>
+        <w:rFonts w:ascii="Symbol" w:hAnsi="Symbol" w:hint="default"/>
+      </w:rPr>
+    </w:lvl>
+    <w:lvl w:ilvl="7" w:tplc="040E0003" w:tentative="1">
+      <w:start w:val="1"/>
+      <w:numFmt w:val="bullet"/>
+      <w:lvlText w:val="o"/>
+      <w:lvlJc w:val="left"/>
+      <w:pPr>
+        <w:ind w:left="5930" w:hanging="360"/>
+      </w:pPr>
+      <w:rPr>
+        <w:rFonts w:ascii="Courier New" w:hAnsi="Courier New" w:cs="Courier New" w:hint="default"/>
+      </w:rPr>
+    </w:lvl>
+    <w:lvl w:ilvl="8" w:tplc="040E0005" w:tentative="1">
+      <w:start w:val="1"/>
+      <w:numFmt w:val="bullet"/>
+      <w:lvlText w:val=""/>
+      <w:lvlJc w:val="left"/>
+      <w:pPr>
+        <w:ind w:left="6650" w:hanging="360"/>
+      </w:pPr>
+      <w:rPr>
+        <w:rFonts w:ascii="Wingdings" w:hAnsi="Wingdings" w:hint="default"/>
+      </w:rPr>
+    </w:lvl>
+  </w:abstractNum>
+  <w:abstractNum w:abstractNumId="1" w15:restartNumberingAfterBreak="0">
     <w:nsid w:val="14536E99"/>
     <w:multiLevelType w:val="hybridMultilevel"/>
     <w:tmpl w:val="50C02B56"/>
@@ -10365,7 +10806,7 @@
       </w:pPr>
     </w:lvl>
   </w:abstractNum>
-  <w:abstractNum w:abstractNumId="1" w15:restartNumberingAfterBreak="0">
+  <w:abstractNum w:abstractNumId="2" w15:restartNumberingAfterBreak="0">
     <w:nsid w:val="1EE02F04"/>
     <w:multiLevelType w:val="hybridMultilevel"/>
     <w:tmpl w:val="7D64E672"/>
@@ -10454,7 +10895,7 @@
       </w:pPr>
     </w:lvl>
   </w:abstractNum>
-  <w:abstractNum w:abstractNumId="2" w15:restartNumberingAfterBreak="0">
+  <w:abstractNum w:abstractNumId="3" w15:restartNumberingAfterBreak="0">
     <w:nsid w:val="251D726E"/>
     <w:multiLevelType w:val="multilevel"/>
     <w:tmpl w:val="448AEF66"/>
@@ -10567,7 +11008,7 @@
       </w:rPr>
     </w:lvl>
   </w:abstractNum>
-  <w:abstractNum w:abstractNumId="3" w15:restartNumberingAfterBreak="0">
+  <w:abstractNum w:abstractNumId="4" w15:restartNumberingAfterBreak="0">
     <w:nsid w:val="2584643D"/>
     <w:multiLevelType w:val="multilevel"/>
     <w:tmpl w:val="35D69964"/>
@@ -10688,7 +11129,7 @@
       </w:rPr>
     </w:lvl>
   </w:abstractNum>
-  <w:abstractNum w:abstractNumId="4" w15:restartNumberingAfterBreak="0">
+  <w:abstractNum w:abstractNumId="5" w15:restartNumberingAfterBreak="0">
     <w:nsid w:val="275E3600"/>
     <w:multiLevelType w:val="hybridMultilevel"/>
     <w:tmpl w:val="81725C80"/>
@@ -10801,7 +11242,7 @@
       </w:rPr>
     </w:lvl>
   </w:abstractNum>
-  <w:abstractNum w:abstractNumId="5" w15:restartNumberingAfterBreak="0">
+  <w:abstractNum w:abstractNumId="6" w15:restartNumberingAfterBreak="0">
     <w:nsid w:val="3D41346F"/>
     <w:multiLevelType w:val="hybridMultilevel"/>
     <w:tmpl w:val="9EAEFE9A"/>
@@ -10914,7 +11355,7 @@
       </w:rPr>
     </w:lvl>
   </w:abstractNum>
-  <w:abstractNum w:abstractNumId="6" w15:restartNumberingAfterBreak="0">
+  <w:abstractNum w:abstractNumId="7" w15:restartNumberingAfterBreak="0">
     <w:nsid w:val="427A7A5F"/>
     <w:multiLevelType w:val="hybridMultilevel"/>
     <w:tmpl w:val="BF4EB412"/>
@@ -11027,7 +11468,7 @@
       </w:rPr>
     </w:lvl>
   </w:abstractNum>
-  <w:abstractNum w:abstractNumId="7" w15:restartNumberingAfterBreak="0">
+  <w:abstractNum w:abstractNumId="8" w15:restartNumberingAfterBreak="0">
     <w:nsid w:val="45591A01"/>
     <w:multiLevelType w:val="hybridMultilevel"/>
     <w:tmpl w:val="651AF756"/>
@@ -11140,13 +11581,13 @@
       </w:rPr>
     </w:lvl>
   </w:abstractNum>
-  <w:abstractNum w:abstractNumId="8" w15:restartNumberingAfterBreak="0">
+  <w:abstractNum w:abstractNumId="9" w15:restartNumberingAfterBreak="0">
     <w:nsid w:val="467256A3"/>
     <w:multiLevelType w:val="multilevel"/>
     <w:tmpl w:val="709211CE"/>
     <w:numStyleLink w:val="Stlus2"/>
   </w:abstractNum>
-  <w:abstractNum w:abstractNumId="9" w15:restartNumberingAfterBreak="0">
+  <w:abstractNum w:abstractNumId="10" w15:restartNumberingAfterBreak="0">
     <w:nsid w:val="5FBD1CC7"/>
     <w:multiLevelType w:val="hybridMultilevel"/>
     <w:tmpl w:val="63DAFF4E"/>
@@ -11259,7 +11700,7 @@
       </w:rPr>
     </w:lvl>
   </w:abstractNum>
-  <w:abstractNum w:abstractNumId="10" w15:restartNumberingAfterBreak="0">
+  <w:abstractNum w:abstractNumId="11" w15:restartNumberingAfterBreak="0">
     <w:nsid w:val="609B64E3"/>
     <w:multiLevelType w:val="multilevel"/>
     <w:tmpl w:val="A84E4B88"/>
@@ -11348,13 +11789,13 @@
       </w:pPr>
     </w:lvl>
   </w:abstractNum>
-  <w:abstractNum w:abstractNumId="11" w15:restartNumberingAfterBreak="0">
+  <w:abstractNum w:abstractNumId="12" w15:restartNumberingAfterBreak="0">
     <w:nsid w:val="64415D67"/>
     <w:multiLevelType w:val="multilevel"/>
     <w:tmpl w:val="448AEF66"/>
     <w:numStyleLink w:val="Stlus1"/>
   </w:abstractNum>
-  <w:abstractNum w:abstractNumId="12" w15:restartNumberingAfterBreak="0">
+  <w:abstractNum w:abstractNumId="13" w15:restartNumberingAfterBreak="0">
     <w:nsid w:val="66D720C6"/>
     <w:multiLevelType w:val="hybridMultilevel"/>
     <w:tmpl w:val="64186C34"/>
@@ -11443,7 +11884,7 @@
       </w:pPr>
     </w:lvl>
   </w:abstractNum>
-  <w:abstractNum w:abstractNumId="13" w15:restartNumberingAfterBreak="0">
+  <w:abstractNum w:abstractNumId="14" w15:restartNumberingAfterBreak="0">
     <w:nsid w:val="69942673"/>
     <w:multiLevelType w:val="hybridMultilevel"/>
     <w:tmpl w:val="BF7EBA88"/>
@@ -11555,7 +11996,7 @@
       </w:rPr>
     </w:lvl>
   </w:abstractNum>
-  <w:abstractNum w:abstractNumId="14" w15:restartNumberingAfterBreak="0">
+  <w:abstractNum w:abstractNumId="15" w15:restartNumberingAfterBreak="0">
     <w:nsid w:val="6B63062E"/>
     <w:multiLevelType w:val="hybridMultilevel"/>
     <w:tmpl w:val="2FA8B30C"/>
@@ -11644,7 +12085,7 @@
       </w:pPr>
     </w:lvl>
   </w:abstractNum>
-  <w:abstractNum w:abstractNumId="15" w15:restartNumberingAfterBreak="0">
+  <w:abstractNum w:abstractNumId="16" w15:restartNumberingAfterBreak="0">
     <w:nsid w:val="6BF02634"/>
     <w:multiLevelType w:val="hybridMultilevel"/>
     <w:tmpl w:val="7F80F798"/>
@@ -11756,7 +12197,7 @@
       </w:rPr>
     </w:lvl>
   </w:abstractNum>
-  <w:abstractNum w:abstractNumId="16" w15:restartNumberingAfterBreak="0">
+  <w:abstractNum w:abstractNumId="17" w15:restartNumberingAfterBreak="0">
     <w:nsid w:val="70CA3A91"/>
     <w:multiLevelType w:val="hybridMultilevel"/>
     <w:tmpl w:val="31587266"/>
@@ -11869,7 +12310,7 @@
       </w:rPr>
     </w:lvl>
   </w:abstractNum>
-  <w:abstractNum w:abstractNumId="17" w15:restartNumberingAfterBreak="0">
+  <w:abstractNum w:abstractNumId="18" w15:restartNumberingAfterBreak="0">
     <w:nsid w:val="774C617A"/>
     <w:multiLevelType w:val="hybridMultilevel"/>
     <w:tmpl w:val="A7C004E0"/>
@@ -11982,7 +12423,7 @@
       </w:rPr>
     </w:lvl>
   </w:abstractNum>
-  <w:abstractNum w:abstractNumId="18" w15:restartNumberingAfterBreak="0">
+  <w:abstractNum w:abstractNumId="19" w15:restartNumberingAfterBreak="0">
     <w:nsid w:val="7AAF559F"/>
     <w:multiLevelType w:val="hybridMultilevel"/>
     <w:tmpl w:val="DC7E70C4"/>
@@ -12095,7 +12536,7 @@
       </w:rPr>
     </w:lvl>
   </w:abstractNum>
-  <w:abstractNum w:abstractNumId="19" w15:restartNumberingAfterBreak="0">
+  <w:abstractNum w:abstractNumId="20" w15:restartNumberingAfterBreak="0">
     <w:nsid w:val="7BD73A79"/>
     <w:multiLevelType w:val="multilevel"/>
     <w:tmpl w:val="709211CE"/>
@@ -12209,7 +12650,7 @@
       </w:rPr>
     </w:lvl>
   </w:abstractNum>
-  <w:abstractNum w:abstractNumId="20" w15:restartNumberingAfterBreak="0">
+  <w:abstractNum w:abstractNumId="21" w15:restartNumberingAfterBreak="0">
     <w:nsid w:val="7E196030"/>
     <w:multiLevelType w:val="hybridMultilevel"/>
     <w:tmpl w:val="002E335E"/>
@@ -12322,7 +12763,7 @@
       </w:rPr>
     </w:lvl>
   </w:abstractNum>
-  <w:abstractNum w:abstractNumId="21" w15:restartNumberingAfterBreak="0">
+  <w:abstractNum w:abstractNumId="22" w15:restartNumberingAfterBreak="0">
     <w:nsid w:val="7F360767"/>
     <w:multiLevelType w:val="hybridMultilevel"/>
     <w:tmpl w:val="69EC0B38"/>
@@ -12409,70 +12850,73 @@
     </w:lvl>
   </w:abstractNum>
   <w:num w:numId="1">
+    <w:abstractNumId w:val="10"/>
+  </w:num>
+  <w:num w:numId="2">
+    <w:abstractNumId w:val="2"/>
+  </w:num>
+  <w:num w:numId="3">
+    <w:abstractNumId w:val="21"/>
+  </w:num>
+  <w:num w:numId="4">
+    <w:abstractNumId w:val="19"/>
+  </w:num>
+  <w:num w:numId="5">
+    <w:abstractNumId w:val="17"/>
+  </w:num>
+  <w:num w:numId="6">
+    <w:abstractNumId w:val="5"/>
+  </w:num>
+  <w:num w:numId="7">
+    <w:abstractNumId w:val="18"/>
+  </w:num>
+  <w:num w:numId="8">
+    <w:abstractNumId w:val="16"/>
+  </w:num>
+  <w:num w:numId="9">
+    <w:abstractNumId w:val="13"/>
+  </w:num>
+  <w:num w:numId="10">
+    <w:abstractNumId w:val="14"/>
+  </w:num>
+  <w:num w:numId="11">
+    <w:abstractNumId w:val="15"/>
+  </w:num>
+  <w:num w:numId="12">
+    <w:abstractNumId w:val="4"/>
+  </w:num>
+  <w:num w:numId="13">
+    <w:abstractNumId w:val="11"/>
+  </w:num>
+  <w:num w:numId="14">
+    <w:abstractNumId w:val="3"/>
+  </w:num>
+  <w:num w:numId="15">
+    <w:abstractNumId w:val="12"/>
+  </w:num>
+  <w:num w:numId="16">
+    <w:abstractNumId w:val="20"/>
+  </w:num>
+  <w:num w:numId="17">
     <w:abstractNumId w:val="9"/>
   </w:num>
-  <w:num w:numId="2">
+  <w:num w:numId="18">
+    <w:abstractNumId w:val="8"/>
+  </w:num>
+  <w:num w:numId="19">
+    <w:abstractNumId w:val="7"/>
+  </w:num>
+  <w:num w:numId="20">
+    <w:abstractNumId w:val="6"/>
+  </w:num>
+  <w:num w:numId="21">
     <w:abstractNumId w:val="1"/>
   </w:num>
-  <w:num w:numId="3">
-    <w:abstractNumId w:val="20"/>
+  <w:num w:numId="22">
+    <w:abstractNumId w:val="22"/>
   </w:num>
-  <w:num w:numId="4">
-    <w:abstractNumId w:val="18"/>
-  </w:num>
-  <w:num w:numId="5">
-    <w:abstractNumId w:val="16"/>
-  </w:num>
-  <w:num w:numId="6">
-    <w:abstractNumId w:val="4"/>
-  </w:num>
-  <w:num w:numId="7">
-    <w:abstractNumId w:val="17"/>
-  </w:num>
-  <w:num w:numId="8">
-    <w:abstractNumId w:val="15"/>
-  </w:num>
-  <w:num w:numId="9">
-    <w:abstractNumId w:val="12"/>
-  </w:num>
-  <w:num w:numId="10">
-    <w:abstractNumId w:val="13"/>
-  </w:num>
-  <w:num w:numId="11">
-    <w:abstractNumId w:val="14"/>
-  </w:num>
-  <w:num w:numId="12">
-    <w:abstractNumId w:val="3"/>
-  </w:num>
-  <w:num w:numId="13">
-    <w:abstractNumId w:val="10"/>
-  </w:num>
-  <w:num w:numId="14">
-    <w:abstractNumId w:val="2"/>
-  </w:num>
-  <w:num w:numId="15">
-    <w:abstractNumId w:val="11"/>
-  </w:num>
-  <w:num w:numId="16">
-    <w:abstractNumId w:val="19"/>
-  </w:num>
-  <w:num w:numId="17">
-    <w:abstractNumId w:val="8"/>
-  </w:num>
-  <w:num w:numId="18">
-    <w:abstractNumId w:val="7"/>
-  </w:num>
-  <w:num w:numId="19">
-    <w:abstractNumId w:val="6"/>
-  </w:num>
-  <w:num w:numId="20">
-    <w:abstractNumId w:val="5"/>
-  </w:num>
-  <w:num w:numId="21">
+  <w:num w:numId="23">
     <w:abstractNumId w:val="0"/>
-  </w:num>
-  <w:num w:numId="22">
-    <w:abstractNumId w:val="21"/>
   </w:num>
 </w:numbering>
 </file>
@@ -13526,602 +13970,107 @@
       <w:u w:val="single"/>
     </w:rPr>
   </w:style>
-</w:styles>
-</file>
-
-<file path=word/glossary/document.xml><?xml version="1.0" encoding="utf-8"?>
-<w:glossaryDocument xmlns:wpc="http://schemas.microsoft.com/office/word/2010/wordprocessingCanvas" xmlns:cx="http://schemas.microsoft.com/office/drawing/2014/chartex" xmlns:cx1="http://schemas.microsoft.com/office/drawing/2015/9/8/chartex" xmlns:cx2="http://schemas.microsoft.com/office/drawing/2015/10/21/chartex" xmlns:cx3="http://schemas.microsoft.com/office/drawing/2016/5/9/chartex" xmlns:cx4="http://schemas.microsoft.com/office/drawing/2016/5/10/chartex" xmlns:cx5="http://schemas.microsoft.com/office/drawing/2016/5/11/chartex" xmlns:cx6="http://schemas.microsoft.com/office/drawing/2016/5/12/chartex" xmlns:cx7="http://schemas.microsoft.com/office/drawing/2016/5/13/chartex" xmlns:cx8="http://schemas.microsoft.com/office/drawing/2016/5/14/chartex" xmlns:mc="http://schemas.openxmlformats.org/markup-compatibility/2006" xmlns:aink="http://schemas.microsoft.com/office/drawing/2016/ink" xmlns:am3d="http://schemas.microsoft.com/office/drawing/2017/model3d" xmlns:o="urn:schemas-microsoft-com:office:office" xmlns:r="http://schemas.openxmlformats.org/officeDocument/2006/relationships" xmlns:m="http://schemas.openxmlformats.org/officeDocument/2006/math" xmlns:v="urn:schemas-microsoft-com:vml" xmlns:wp14="http://schemas.microsoft.com/office/word/2010/wordprocessingDrawing" xmlns:wp="http://schemas.openxmlformats.org/drawingml/2006/wordprocessingDrawing" xmlns:w10="urn:schemas-microsoft-com:office:word" xmlns:w="http://schemas.openxmlformats.org/wordprocessingml/2006/main" xmlns:w14="http://schemas.microsoft.com/office/word/2010/wordml" xmlns:w15="http://schemas.microsoft.com/office/word/2012/wordml" xmlns:w16cid="http://schemas.microsoft.com/office/word/2016/wordml/cid" xmlns:w16se="http://schemas.microsoft.com/office/word/2015/wordml/symex" xmlns:wpg="http://schemas.microsoft.com/office/word/2010/wordprocessingGroup" xmlns:wpi="http://schemas.microsoft.com/office/word/2010/wordprocessingInk" xmlns:wne="http://schemas.microsoft.com/office/word/2006/wordml" xmlns:wps="http://schemas.microsoft.com/office/word/2010/wordprocessingShape" mc:Ignorable="w14 w15 w16se w16cid wp14">
-  <w:docParts>
-    <w:docPart>
-      <w:docPartPr>
-        <w:name w:val="E1BA659673D04527B09D26955FF22693"/>
-        <w:category>
-          <w:name w:val="Általános"/>
-          <w:gallery w:val="placeholder"/>
-        </w:category>
-        <w:types>
-          <w:type w:val="bbPlcHdr"/>
-        </w:types>
-        <w:behaviors>
-          <w:behavior w:val="content"/>
-        </w:behaviors>
-        <w:guid w:val="{61C9852F-1B53-4892-93BE-D7798C8A98DF}"/>
-      </w:docPartPr>
-      <w:docPartBody>
-        <w:p>
-          <w:pPr>
-            <w:pStyle w:val="E1BA659673D04527B09D26955FF22693"/>
-          </w:pPr>
-          <w:r>
-            <w:t>[Ide írhat]</w:t>
-          </w:r>
-        </w:p>
-      </w:docPartBody>
-    </w:docPart>
-  </w:docParts>
-</w:glossaryDocument>
-</file>
-
-<file path=word/glossary/fontTable.xml><?xml version="1.0" encoding="utf-8"?>
-<w:fonts xmlns:mc="http://schemas.openxmlformats.org/markup-compatibility/2006" xmlns:r="http://schemas.openxmlformats.org/officeDocument/2006/relationships" xmlns:w="http://schemas.openxmlformats.org/wordprocessingml/2006/main" xmlns:w14="http://schemas.microsoft.com/office/word/2010/wordml" xmlns:w15="http://schemas.microsoft.com/office/word/2012/wordml" xmlns:w16cid="http://schemas.microsoft.com/office/word/2016/wordml/cid" xmlns:w16se="http://schemas.microsoft.com/office/word/2015/wordml/symex" mc:Ignorable="w14 w15 w16se w16cid">
-  <w:font w:name="Times New Roman">
-    <w:panose1 w:val="02020603050405020304"/>
-    <w:charset w:val="EE"/>
-    <w:family w:val="roman"/>
-    <w:pitch w:val="variable"/>
-    <w:sig w:usb0="E0002EFF" w:usb1="C000785B" w:usb2="00000009" w:usb3="00000000" w:csb0="000001FF" w:csb1="00000000"/>
-  </w:font>
-  <w:font w:name="Symbol">
-    <w:panose1 w:val="05050102010706020507"/>
-    <w:charset w:val="02"/>
-    <w:family w:val="roman"/>
-    <w:pitch w:val="variable"/>
-    <w:sig w:usb0="00000000" w:usb1="10000000" w:usb2="00000000" w:usb3="00000000" w:csb0="80000000" w:csb1="00000000"/>
-  </w:font>
-  <w:font w:name="Courier New">
-    <w:panose1 w:val="02070309020205020404"/>
-    <w:charset w:val="EE"/>
-    <w:family w:val="modern"/>
-    <w:pitch w:val="fixed"/>
-    <w:sig w:usb0="E0002EFF" w:usb1="C0007843" w:usb2="00000009" w:usb3="00000000" w:csb0="000001FF" w:csb1="00000000"/>
-  </w:font>
-  <w:font w:name="Wingdings">
-    <w:panose1 w:val="05000000000000000000"/>
-    <w:charset w:val="02"/>
-    <w:family w:val="auto"/>
-    <w:pitch w:val="variable"/>
-    <w:sig w:usb0="00000000" w:usb1="10000000" w:usb2="00000000" w:usb3="00000000" w:csb0="80000000" w:csb1="00000000"/>
-  </w:font>
-  <w:font w:name="Calibri">
-    <w:panose1 w:val="020F0502020204030204"/>
-    <w:charset w:val="EE"/>
-    <w:family w:val="swiss"/>
-    <w:pitch w:val="variable"/>
-    <w:sig w:usb0="E4002EFF" w:usb1="C000247B" w:usb2="00000009" w:usb3="00000000" w:csb0="000001FF" w:csb1="00000000"/>
-  </w:font>
-  <w:font w:name="Bahnschrift">
-    <w:panose1 w:val="020B0502040204020203"/>
-    <w:charset w:val="EE"/>
-    <w:family w:val="swiss"/>
-    <w:pitch w:val="variable"/>
-    <w:sig w:usb0="A00002C7" w:usb1="00000002" w:usb2="00000000" w:usb3="00000000" w:csb0="0000019F" w:csb1="00000000"/>
-  </w:font>
-  <w:font w:name="Book Antiqua">
-    <w:panose1 w:val="02040602050305030304"/>
-    <w:charset w:val="EE"/>
-    <w:family w:val="roman"/>
-    <w:pitch w:val="variable"/>
-    <w:sig w:usb0="00000287" w:usb1="00000000" w:usb2="00000000" w:usb3="00000000" w:csb0="0000009F" w:csb1="00000000"/>
-  </w:font>
-  <w:font w:name="Bahnschrift SemiLight">
-    <w:panose1 w:val="020B0502040204020203"/>
-    <w:charset w:val="EE"/>
-    <w:family w:val="swiss"/>
-    <w:pitch w:val="variable"/>
-    <w:sig w:usb0="A00002C7" w:usb1="00000002" w:usb2="00000000" w:usb3="00000000" w:csb0="0000019F" w:csb1="00000000"/>
-  </w:font>
-  <w:font w:name="Bahnschrift SemiBold">
-    <w:panose1 w:val="020B0502040204020203"/>
-    <w:charset w:val="EE"/>
-    <w:family w:val="swiss"/>
-    <w:pitch w:val="variable"/>
-    <w:sig w:usb0="A00002C7" w:usb1="00000002" w:usb2="00000000" w:usb3="00000000" w:csb0="0000019F" w:csb1="00000000"/>
-  </w:font>
-  <w:font w:name="Calibri Light">
-    <w:panose1 w:val="020F0302020204030204"/>
-    <w:charset w:val="EE"/>
-    <w:family w:val="swiss"/>
-    <w:pitch w:val="variable"/>
-    <w:sig w:usb0="E4002EFF" w:usb1="C000247B" w:usb2="00000009" w:usb3="00000000" w:csb0="000001FF" w:csb1="00000000"/>
-  </w:font>
-  <w:font w:name="Microsoft YaHei UI">
-    <w:panose1 w:val="020B0503020204020204"/>
-    <w:charset w:val="86"/>
-    <w:family w:val="swiss"/>
-    <w:pitch w:val="variable"/>
-    <w:sig w:usb0="80000287" w:usb1="2ACF3C50" w:usb2="00000016" w:usb3="00000000" w:csb0="0004001F" w:csb1="00000000"/>
-  </w:font>
-</w:fonts>
-</file>
-
-<file path=word/glossary/settings.xml><?xml version="1.0" encoding="utf-8"?>
-<w:settings xmlns:mc="http://schemas.openxmlformats.org/markup-compatibility/2006" xmlns:o="urn:schemas-microsoft-com:office:office" xmlns:r="http://schemas.openxmlformats.org/officeDocument/2006/relationships" xmlns:m="http://schemas.openxmlformats.org/officeDocument/2006/math" xmlns:v="urn:schemas-microsoft-com:vml" xmlns:w10="urn:schemas-microsoft-com:office:word" xmlns:w="http://schemas.openxmlformats.org/wordprocessingml/2006/main" xmlns:w14="http://schemas.microsoft.com/office/word/2010/wordml" xmlns:w15="http://schemas.microsoft.com/office/word/2012/wordml" xmlns:w16cid="http://schemas.microsoft.com/office/word/2016/wordml/cid" xmlns:w16se="http://schemas.microsoft.com/office/word/2015/wordml/symex" xmlns:sl="http://schemas.openxmlformats.org/schemaLibrary/2006/main" mc:Ignorable="w14 w15 w16se w16cid">
-  <w:view w:val="normal"/>
-  <w:defaultTabStop w:val="708"/>
-  <w:hyphenationZone w:val="425"/>
-  <w:characterSpacingControl w:val="doNotCompress"/>
-  <w:compat>
-    <w:useFELayout/>
-    <w:compatSetting w:name="compatibilityMode" w:uri="http://schemas.microsoft.com/office/word" w:val="15"/>
-    <w:compatSetting w:name="overrideTableStyleFontSizeAndJustification" w:uri="http://schemas.microsoft.com/office/word" w:val="1"/>
-    <w:compatSetting w:name="enableOpenTypeFeatures" w:uri="http://schemas.microsoft.com/office/word" w:val="1"/>
-    <w:compatSetting w:name="doNotFlipMirrorIndents" w:uri="http://schemas.microsoft.com/office/word" w:val="1"/>
-    <w:compatSetting w:name="differentiateMultirowTableHeaders" w:uri="http://schemas.microsoft.com/office/word" w:val="1"/>
-    <w:compatSetting w:name="useWord2013TrackBottomHyphenation" w:uri="http://schemas.microsoft.com/office/word" w:val="0"/>
-  </w:compat>
-  <w:rsids>
-    <w:rsidRoot w:val="00A41F5D"/>
-    <w:rsid w:val="00505D19"/>
-    <w:rsid w:val="00A41F5D"/>
-  </w:rsids>
-  <m:mathPr>
-    <m:mathFont m:val="Cambria Math"/>
-    <m:brkBin m:val="before"/>
-    <m:brkBinSub m:val="--"/>
-    <m:smallFrac m:val="0"/>
-    <m:dispDef/>
-    <m:lMargin m:val="0"/>
-    <m:rMargin m:val="0"/>
-    <m:defJc m:val="centerGroup"/>
-    <m:wrapIndent m:val="1440"/>
-    <m:intLim m:val="subSup"/>
-    <m:naryLim m:val="undOvr"/>
-  </m:mathPr>
-  <w:themeFontLang w:val="hu-HU"/>
-  <w:clrSchemeMapping w:bg1="light1" w:t1="dark1" w:bg2="light2" w:t2="dark2" w:accent1="accent1" w:accent2="accent2" w:accent3="accent3" w:accent4="accent4" w:accent5="accent5" w:accent6="accent6" w:hyperlink="hyperlink" w:followedHyperlink="followedHyperlink"/>
-  <w:decimalSymbol w:val=","/>
-  <w:listSeparator w:val=";"/>
-  <w15:chartTrackingRefBased/>
-</w:settings>
-</file>
-
-<file path=word/glossary/styles.xml><?xml version="1.0" encoding="utf-8"?>
-<w:styles xmlns:mc="http://schemas.openxmlformats.org/markup-compatibility/2006" xmlns:r="http://schemas.openxmlformats.org/officeDocument/2006/relationships" xmlns:w="http://schemas.openxmlformats.org/wordprocessingml/2006/main" xmlns:w14="http://schemas.microsoft.com/office/word/2010/wordml" xmlns:w15="http://schemas.microsoft.com/office/word/2012/wordml" xmlns:w16cid="http://schemas.microsoft.com/office/word/2016/wordml/cid" xmlns:w16se="http://schemas.microsoft.com/office/word/2015/wordml/symex" mc:Ignorable="w14 w15 w16se w16cid">
-  <w:docDefaults>
-    <w:rPrDefault>
-      <w:rPr>
-        <w:rFonts w:asciiTheme="minorHAnsi" w:eastAsiaTheme="minorEastAsia" w:hAnsiTheme="minorHAnsi" w:cstheme="minorBidi"/>
-        <w:sz w:val="22"/>
-        <w:szCs w:val="22"/>
-        <w:lang w:val="hu-HU" w:eastAsia="hu-HU" w:bidi="ar-SA"/>
-      </w:rPr>
-    </w:rPrDefault>
-    <w:pPrDefault>
-      <w:pPr>
-        <w:spacing w:after="160" w:line="259" w:lineRule="auto"/>
-      </w:pPr>
-    </w:pPrDefault>
-  </w:docDefaults>
-  <w:latentStyles w:defLockedState="0" w:defUIPriority="99" w:defSemiHidden="0" w:defUnhideWhenUsed="0" w:defQFormat="0" w:count="375">
-    <w:lsdException w:name="Normal" w:uiPriority="0" w:qFormat="1"/>
-    <w:lsdException w:name="heading 1" w:uiPriority="9" w:qFormat="1"/>
-    <w:lsdException w:name="heading 2" w:semiHidden="1" w:uiPriority="9" w:unhideWhenUsed="1" w:qFormat="1"/>
-    <w:lsdException w:name="heading 3" w:semiHidden="1" w:uiPriority="9" w:unhideWhenUsed="1" w:qFormat="1"/>
-    <w:lsdException w:name="heading 4" w:semiHidden="1" w:uiPriority="9" w:unhideWhenUsed="1" w:qFormat="1"/>
-    <w:lsdException w:name="heading 5" w:semiHidden="1" w:uiPriority="9" w:unhideWhenUsed="1" w:qFormat="1"/>
-    <w:lsdException w:name="heading 6" w:semiHidden="1" w:uiPriority="9" w:unhideWhenUsed="1" w:qFormat="1"/>
-    <w:lsdException w:name="heading 7" w:semiHidden="1" w:uiPriority="9" w:unhideWhenUsed="1" w:qFormat="1"/>
-    <w:lsdException w:name="heading 8" w:semiHidden="1" w:uiPriority="9" w:unhideWhenUsed="1" w:qFormat="1"/>
-    <w:lsdException w:name="heading 9" w:semiHidden="1" w:uiPriority="9" w:unhideWhenUsed="1" w:qFormat="1"/>
-    <w:lsdException w:name="index 1" w:semiHidden="1" w:unhideWhenUsed="1"/>
-    <w:lsdException w:name="index 2" w:semiHidden="1" w:unhideWhenUsed="1"/>
-    <w:lsdException w:name="index 3" w:semiHidden="1" w:unhideWhenUsed="1"/>
-    <w:lsdException w:name="index 4" w:semiHidden="1" w:unhideWhenUsed="1"/>
-    <w:lsdException w:name="index 5" w:semiHidden="1" w:unhideWhenUsed="1"/>
-    <w:lsdException w:name="index 6" w:semiHidden="1" w:unhideWhenUsed="1"/>
-    <w:lsdException w:name="index 7" w:semiHidden="1" w:unhideWhenUsed="1"/>
-    <w:lsdException w:name="index 8" w:semiHidden="1" w:unhideWhenUsed="1"/>
-    <w:lsdException w:name="index 9" w:semiHidden="1" w:unhideWhenUsed="1"/>
-    <w:lsdException w:name="toc 1" w:semiHidden="1" w:uiPriority="39" w:unhideWhenUsed="1"/>
-    <w:lsdException w:name="toc 2" w:semiHidden="1" w:uiPriority="39" w:unhideWhenUsed="1"/>
-    <w:lsdException w:name="toc 3" w:semiHidden="1" w:uiPriority="39" w:unhideWhenUsed="1"/>
-    <w:lsdException w:name="toc 4" w:semiHidden="1" w:uiPriority="39" w:unhideWhenUsed="1"/>
-    <w:lsdException w:name="toc 5" w:semiHidden="1" w:uiPriority="39" w:unhideWhenUsed="1"/>
-    <w:lsdException w:name="toc 6" w:semiHidden="1" w:uiPriority="39" w:unhideWhenUsed="1"/>
-    <w:lsdException w:name="toc 7" w:semiHidden="1" w:uiPriority="39" w:unhideWhenUsed="1"/>
-    <w:lsdException w:name="toc 8" w:semiHidden="1" w:uiPriority="39" w:unhideWhenUsed="1"/>
-    <w:lsdException w:name="toc 9" w:semiHidden="1" w:uiPriority="39" w:unhideWhenUsed="1"/>
-    <w:lsdException w:name="Normal Indent" w:semiHidden="1" w:unhideWhenUsed="1"/>
-    <w:lsdException w:name="footnote text" w:semiHidden="1" w:unhideWhenUsed="1"/>
-    <w:lsdException w:name="annotation text" w:semiHidden="1" w:unhideWhenUsed="1"/>
-    <w:lsdException w:name="header" w:semiHidden="1" w:unhideWhenUsed="1"/>
-    <w:lsdException w:name="footer" w:semiHidden="1" w:unhideWhenUsed="1"/>
-    <w:lsdException w:name="index heading" w:semiHidden="1" w:unhideWhenUsed="1"/>
-    <w:lsdException w:name="caption" w:semiHidden="1" w:uiPriority="35" w:unhideWhenUsed="1" w:qFormat="1"/>
-    <w:lsdException w:name="table of figures" w:semiHidden="1" w:unhideWhenUsed="1"/>
-    <w:lsdException w:name="envelope address" w:semiHidden="1" w:unhideWhenUsed="1"/>
-    <w:lsdException w:name="envelope return" w:semiHidden="1" w:unhideWhenUsed="1"/>
-    <w:lsdException w:name="footnote reference" w:semiHidden="1" w:unhideWhenUsed="1"/>
-    <w:lsdException w:name="annotation reference" w:semiHidden="1" w:unhideWhenUsed="1"/>
-    <w:lsdException w:name="line number" w:semiHidden="1" w:unhideWhenUsed="1"/>
-    <w:lsdException w:name="page number" w:semiHidden="1" w:unhideWhenUsed="1"/>
-    <w:lsdException w:name="endnote reference" w:semiHidden="1" w:unhideWhenUsed="1"/>
-    <w:lsdException w:name="endnote text" w:semiHidden="1" w:unhideWhenUsed="1"/>
-    <w:lsdException w:name="table of authorities" w:semiHidden="1" w:unhideWhenUsed="1"/>
-    <w:lsdException w:name="macro" w:semiHidden="1" w:unhideWhenUsed="1"/>
-    <w:lsdException w:name="toa heading" w:semiHidden="1" w:unhideWhenUsed="1"/>
-    <w:lsdException w:name="List" w:semiHidden="1" w:unhideWhenUsed="1"/>
-    <w:lsdException w:name="List Bullet" w:semiHidden="1" w:unhideWhenUsed="1"/>
-    <w:lsdException w:name="List Number" w:semiHidden="1" w:unhideWhenUsed="1"/>
-    <w:lsdException w:name="List 2" w:semiHidden="1" w:unhideWhenUsed="1"/>
-    <w:lsdException w:name="List 3" w:semiHidden="1" w:unhideWhenUsed="1"/>
-    <w:lsdException w:name="List 4" w:semiHidden="1" w:unhideWhenUsed="1"/>
-    <w:lsdException w:name="List 5" w:semiHidden="1" w:unhideWhenUsed="1"/>
-    <w:lsdException w:name="List Bullet 2" w:semiHidden="1" w:unhideWhenUsed="1"/>
-    <w:lsdException w:name="List Bullet 3" w:semiHidden="1" w:unhideWhenUsed="1"/>
-    <w:lsdException w:name="List Bullet 4" w:semiHidden="1" w:unhideWhenUsed="1"/>
-    <w:lsdException w:name="List Bullet 5" w:semiHidden="1" w:unhideWhenUsed="1"/>
-    <w:lsdException w:name="List Number 2" w:semiHidden="1" w:unhideWhenUsed="1"/>
-    <w:lsdException w:name="List Number 3" w:semiHidden="1" w:unhideWhenUsed="1"/>
-    <w:lsdException w:name="List Number 4" w:semiHidden="1" w:unhideWhenUsed="1"/>
-    <w:lsdException w:name="List Number 5" w:semiHidden="1" w:unhideWhenUsed="1"/>
-    <w:lsdException w:name="Title" w:uiPriority="10" w:qFormat="1"/>
-    <w:lsdException w:name="Closing" w:semiHidden="1" w:unhideWhenUsed="1"/>
-    <w:lsdException w:name="Signature" w:semiHidden="1" w:unhideWhenUsed="1"/>
-    <w:lsdException w:name="Default Paragraph Font" w:semiHidden="1" w:uiPriority="1" w:unhideWhenUsed="1"/>
-    <w:lsdException w:name="Body Text" w:semiHidden="1" w:unhideWhenUsed="1"/>
-    <w:lsdException w:name="Body Text Indent" w:semiHidden="1" w:unhideWhenUsed="1"/>
-    <w:lsdException w:name="List Continue" w:semiHidden="1" w:unhideWhenUsed="1"/>
-    <w:lsdException w:name="List Continue 2" w:semiHidden="1" w:unhideWhenUsed="1"/>
-    <w:lsdException w:name="List Continue 3" w:semiHidden="1" w:unhideWhenUsed="1"/>
-    <w:lsdException w:name="List Continue 4" w:semiHidden="1" w:unhideWhenUsed="1"/>
-    <w:lsdException w:name="List Continue 5" w:semiHidden="1" w:unhideWhenUsed="1"/>
-    <w:lsdException w:name="Message Header" w:semiHidden="1" w:unhideWhenUsed="1"/>
-    <w:lsdException w:name="Subtitle" w:uiPriority="11" w:qFormat="1"/>
-    <w:lsdException w:name="Salutation" w:semiHidden="1" w:unhideWhenUsed="1"/>
-    <w:lsdException w:name="Date" w:semiHidden="1" w:unhideWhenUsed="1"/>
-    <w:lsdException w:name="Body Text First Indent" w:semiHidden="1" w:unhideWhenUsed="1"/>
-    <w:lsdException w:name="Body Text First Indent 2" w:semiHidden="1" w:unhideWhenUsed="1"/>
-    <w:lsdException w:name="Note Heading" w:semiHidden="1" w:unhideWhenUsed="1"/>
-    <w:lsdException w:name="Body Text 2" w:semiHidden="1" w:unhideWhenUsed="1"/>
-    <w:lsdException w:name="Body Text 3" w:semiHidden="1" w:unhideWhenUsed="1"/>
-    <w:lsdException w:name="Body Text Indent 2" w:semiHidden="1" w:unhideWhenUsed="1"/>
-    <w:lsdException w:name="Body Text Indent 3" w:semiHidden="1" w:unhideWhenUsed="1"/>
-    <w:lsdException w:name="Block Text" w:semiHidden="1" w:unhideWhenUsed="1"/>
-    <w:lsdException w:name="Hyperlink" w:semiHidden="1" w:unhideWhenUsed="1"/>
-    <w:lsdException w:name="FollowedHyperlink" w:semiHidden="1" w:unhideWhenUsed="1"/>
-    <w:lsdException w:name="Strong" w:uiPriority="22" w:qFormat="1"/>
-    <w:lsdException w:name="Emphasis" w:uiPriority="20" w:qFormat="1"/>
-    <w:lsdException w:name="Document Map" w:semiHidden="1" w:unhideWhenUsed="1"/>
-    <w:lsdException w:name="Plain Text" w:semiHidden="1" w:unhideWhenUsed="1"/>
-    <w:lsdException w:name="E-mail Signature" w:semiHidden="1" w:unhideWhenUsed="1"/>
-    <w:lsdException w:name="HTML Top of Form" w:semiHidden="1" w:unhideWhenUsed="1"/>
-    <w:lsdException w:name="HTML Bottom of Form" w:semiHidden="1" w:unhideWhenUsed="1"/>
-    <w:lsdException w:name="Normal (Web)" w:semiHidden="1" w:unhideWhenUsed="1"/>
-    <w:lsdException w:name="HTML Acronym" w:semiHidden="1" w:unhideWhenUsed="1"/>
-    <w:lsdException w:name="HTML Address" w:semiHidden="1" w:unhideWhenUsed="1"/>
-    <w:lsdException w:name="HTML Cite" w:semiHidden="1" w:unhideWhenUsed="1"/>
-    <w:lsdException w:name="HTML Code" w:semiHidden="1" w:unhideWhenUsed="1"/>
-    <w:lsdException w:name="HTML Definition" w:semiHidden="1" w:unhideWhenUsed="1"/>
-    <w:lsdException w:name="HTML Keyboard" w:semiHidden="1" w:unhideWhenUsed="1"/>
-    <w:lsdException w:name="HTML Preformatted" w:semiHidden="1" w:unhideWhenUsed="1"/>
-    <w:lsdException w:name="HTML Sample" w:semiHidden="1" w:unhideWhenUsed="1"/>
-    <w:lsdException w:name="HTML Typewriter" w:semiHidden="1" w:unhideWhenUsed="1"/>
-    <w:lsdException w:name="HTML Variable" w:semiHidden="1" w:unhideWhenUsed="1"/>
-    <w:lsdException w:name="Normal Table" w:semiHidden="1" w:unhideWhenUsed="1"/>
-    <w:lsdException w:name="annotation subject" w:semiHidden="1" w:unhideWhenUsed="1"/>
-    <w:lsdException w:name="No List" w:semiHidden="1" w:unhideWhenUsed="1"/>
-    <w:lsdException w:name="Outline List 1" w:semiHidden="1" w:unhideWhenUsed="1"/>
-    <w:lsdException w:name="Outline List 2" w:semiHidden="1" w:unhideWhenUsed="1"/>
-    <w:lsdException w:name="Outline List 3" w:semiHidden="1" w:unhideWhenUsed="1"/>
-    <w:lsdException w:name="Table Simple 1" w:semiHidden="1" w:unhideWhenUsed="1"/>
-    <w:lsdException w:name="Table Simple 2" w:semiHidden="1" w:unhideWhenUsed="1"/>
-    <w:lsdException w:name="Table Simple 3" w:semiHidden="1" w:unhideWhenUsed="1"/>
-    <w:lsdException w:name="Table Classic 1" w:semiHidden="1" w:unhideWhenUsed="1"/>
-    <w:lsdException w:name="Table Classic 2" w:semiHidden="1" w:unhideWhenUsed="1"/>
-    <w:lsdException w:name="Table Classic 3" w:semiHidden="1" w:unhideWhenUsed="1"/>
-    <w:lsdException w:name="Table Classic 4" w:semiHidden="1" w:unhideWhenUsed="1"/>
-    <w:lsdException w:name="Table Colorful 1" w:semiHidden="1" w:unhideWhenUsed="1"/>
-    <w:lsdException w:name="Table Colorful 2" w:semiHidden="1" w:unhideWhenUsed="1"/>
-    <w:lsdException w:name="Table Colorful 3" w:semiHidden="1" w:unhideWhenUsed="1"/>
-    <w:lsdException w:name="Table Columns 1" w:semiHidden="1" w:unhideWhenUsed="1"/>
-    <w:lsdException w:name="Table Columns 2" w:semiHidden="1" w:unhideWhenUsed="1"/>
-    <w:lsdException w:name="Table Columns 3" w:semiHidden="1" w:unhideWhenUsed="1"/>
-    <w:lsdException w:name="Table Columns 4" w:semiHidden="1" w:unhideWhenUsed="1"/>
-    <w:lsdException w:name="Table Columns 5" w:semiHidden="1" w:unhideWhenUsed="1"/>
-    <w:lsdException w:name="Table Grid 1" w:semiHidden="1" w:unhideWhenUsed="1"/>
-    <w:lsdException w:name="Table Grid 2" w:semiHidden="1" w:unhideWhenUsed="1"/>
-    <w:lsdException w:name="Table Grid 3" w:semiHidden="1" w:unhideWhenUsed="1"/>
-    <w:lsdException w:name="Table Grid 4" w:semiHidden="1" w:unhideWhenUsed="1"/>
-    <w:lsdException w:name="Table Grid 5" w:semiHidden="1" w:unhideWhenUsed="1"/>
-    <w:lsdException w:name="Table Grid 6" w:semiHidden="1" w:unhideWhenUsed="1"/>
-    <w:lsdException w:name="Table Grid 7" w:semiHidden="1" w:unhideWhenUsed="1"/>
-    <w:lsdException w:name="Table Grid 8" w:semiHidden="1" w:unhideWhenUsed="1"/>
-    <w:lsdException w:name="Table List 1" w:semiHidden="1" w:unhideWhenUsed="1"/>
-    <w:lsdException w:name="Table List 2" w:semiHidden="1" w:unhideWhenUsed="1"/>
-    <w:lsdException w:name="Table List 3" w:semiHidden="1" w:unhideWhenUsed="1"/>
-    <w:lsdException w:name="Table List 4" w:semiHidden="1" w:unhideWhenUsed="1"/>
-    <w:lsdException w:name="Table List 5" w:semiHidden="1" w:unhideWhenUsed="1"/>
-    <w:lsdException w:name="Table List 6" w:semiHidden="1" w:unhideWhenUsed="1"/>
-    <w:lsdException w:name="Table List 7" w:semiHidden="1" w:unhideWhenUsed="1"/>
-    <w:lsdException w:name="Table List 8" w:semiHidden="1" w:unhideWhenUsed="1"/>
-    <w:lsdException w:name="Table 3D effects 1" w:semiHidden="1" w:unhideWhenUsed="1"/>
-    <w:lsdException w:name="Table 3D effects 2" w:semiHidden="1" w:unhideWhenUsed="1"/>
-    <w:lsdException w:name="Table 3D effects 3" w:semiHidden="1" w:unhideWhenUsed="1"/>
-    <w:lsdException w:name="Table Contemporary" w:semiHidden="1" w:unhideWhenUsed="1"/>
-    <w:lsdException w:name="Table Elegant" w:semiHidden="1" w:unhideWhenUsed="1"/>
-    <w:lsdException w:name="Table Professional" w:semiHidden="1" w:unhideWhenUsed="1"/>
-    <w:lsdException w:name="Table Subtle 1" w:semiHidden="1" w:unhideWhenUsed="1"/>
-    <w:lsdException w:name="Table Subtle 2" w:semiHidden="1" w:unhideWhenUsed="1"/>
-    <w:lsdException w:name="Table Web 1" w:semiHidden="1" w:unhideWhenUsed="1"/>
-    <w:lsdException w:name="Table Web 2" w:semiHidden="1" w:unhideWhenUsed="1"/>
-    <w:lsdException w:name="Table Web 3" w:semiHidden="1" w:unhideWhenUsed="1"/>
-    <w:lsdException w:name="Balloon Text" w:semiHidden="1" w:unhideWhenUsed="1"/>
-    <w:lsdException w:name="Table Grid" w:uiPriority="39"/>
-    <w:lsdException w:name="Table Theme" w:semiHidden="1" w:unhideWhenUsed="1"/>
-    <w:lsdException w:name="Placeholder Text" w:semiHidden="1"/>
-    <w:lsdException w:name="No Spacing" w:uiPriority="1" w:qFormat="1"/>
-    <w:lsdException w:name="Light Shading" w:uiPriority="60"/>
-    <w:lsdException w:name="Light List" w:uiPriority="61"/>
-    <w:lsdException w:name="Light Grid" w:uiPriority="62"/>
-    <w:lsdException w:name="Medium Shading 1" w:uiPriority="63"/>
-    <w:lsdException w:name="Medium Shading 2" w:uiPriority="64"/>
-    <w:lsdException w:name="Medium List 1" w:uiPriority="65"/>
-    <w:lsdException w:name="Medium List 2" w:uiPriority="66"/>
-    <w:lsdException w:name="Medium Grid 1" w:uiPriority="67"/>
-    <w:lsdException w:name="Medium Grid 2" w:uiPriority="68"/>
-    <w:lsdException w:name="Medium Grid 3" w:uiPriority="69"/>
-    <w:lsdException w:name="Dark List" w:uiPriority="70"/>
-    <w:lsdException w:name="Colorful Shading" w:uiPriority="71"/>
-    <w:lsdException w:name="Colorful List" w:uiPriority="72"/>
-    <w:lsdException w:name="Colorful Grid" w:uiPriority="73"/>
-    <w:lsdException w:name="Light Shading Accent 1" w:uiPriority="60"/>
-    <w:lsdException w:name="Light List Accent 1" w:uiPriority="61"/>
-    <w:lsdException w:name="Light Grid Accent 1" w:uiPriority="62"/>
-    <w:lsdException w:name="Medium Shading 1 Accent 1" w:uiPriority="63"/>
-    <w:lsdException w:name="Medium Shading 2 Accent 1" w:uiPriority="64"/>
-    <w:lsdException w:name="Medium List 1 Accent 1" w:uiPriority="65"/>
-    <w:lsdException w:name="Revision" w:semiHidden="1"/>
-    <w:lsdException w:name="List Paragraph" w:uiPriority="34" w:qFormat="1"/>
-    <w:lsdException w:name="Quote" w:uiPriority="29" w:qFormat="1"/>
-    <w:lsdException w:name="Intense Quote" w:uiPriority="30" w:qFormat="1"/>
-    <w:lsdException w:name="Medium List 2 Accent 1" w:uiPriority="66"/>
-    <w:lsdException w:name="Medium Grid 1 Accent 1" w:uiPriority="67"/>
-    <w:lsdException w:name="Medium Grid 2 Accent 1" w:uiPriority="68"/>
-    <w:lsdException w:name="Medium Grid 3 Accent 1" w:uiPriority="69"/>
-    <w:lsdException w:name="Dark List Accent 1" w:uiPriority="70"/>
-    <w:lsdException w:name="Colorful Shading Accent 1" w:uiPriority="71"/>
-    <w:lsdException w:name="Colorful List Accent 1" w:uiPriority="72"/>
-    <w:lsdException w:name="Colorful Grid Accent 1" w:uiPriority="73"/>
-    <w:lsdException w:name="Light Shading Accent 2" w:uiPriority="60"/>
-    <w:lsdException w:name="Light List Accent 2" w:uiPriority="61"/>
-    <w:lsdException w:name="Light Grid Accent 2" w:uiPriority="62"/>
-    <w:lsdException w:name="Medium Shading 1 Accent 2" w:uiPriority="63"/>
-    <w:lsdException w:name="Medium Shading 2 Accent 2" w:uiPriority="64"/>
-    <w:lsdException w:name="Medium List 1 Accent 2" w:uiPriority="65"/>
-    <w:lsdException w:name="Medium List 2 Accent 2" w:uiPriority="66"/>
-    <w:lsdException w:name="Medium Grid 1 Accent 2" w:uiPriority="67"/>
-    <w:lsdException w:name="Medium Grid 2 Accent 2" w:uiPriority="68"/>
-    <w:lsdException w:name="Medium Grid 3 Accent 2" w:uiPriority="69"/>
-    <w:lsdException w:name="Dark List Accent 2" w:uiPriority="70"/>
-    <w:lsdException w:name="Colorful Shading Accent 2" w:uiPriority="71"/>
-    <w:lsdException w:name="Colorful List Accent 2" w:uiPriority="72"/>
-    <w:lsdException w:name="Colorful Grid Accent 2" w:uiPriority="73"/>
-    <w:lsdException w:name="Light Shading Accent 3" w:uiPriority="60"/>
-    <w:lsdException w:name="Light List Accent 3" w:uiPriority="61"/>
-    <w:lsdException w:name="Light Grid Accent 3" w:uiPriority="62"/>
-    <w:lsdException w:name="Medium Shading 1 Accent 3" w:uiPriority="63"/>
-    <w:lsdException w:name="Medium Shading 2 Accent 3" w:uiPriority="64"/>
-    <w:lsdException w:name="Medium List 1 Accent 3" w:uiPriority="65"/>
-    <w:lsdException w:name="Medium List 2 Accent 3" w:uiPriority="66"/>
-    <w:lsdException w:name="Medium Grid 1 Accent 3" w:uiPriority="67"/>
-    <w:lsdException w:name="Medium Grid 2 Accent 3" w:uiPriority="68"/>
-    <w:lsdException w:name="Medium Grid 3 Accent 3" w:uiPriority="69"/>
-    <w:lsdException w:name="Dark List Accent 3" w:uiPriority="70"/>
-    <w:lsdException w:name="Colorful Shading Accent 3" w:uiPriority="71"/>
-    <w:lsdException w:name="Colorful List Accent 3" w:uiPriority="72"/>
-    <w:lsdException w:name="Colorful Grid Accent 3" w:uiPriority="73"/>
-    <w:lsdException w:name="Light Shading Accent 4" w:uiPriority="60"/>
-    <w:lsdException w:name="Light List Accent 4" w:uiPriority="61"/>
-    <w:lsdException w:name="Light Grid Accent 4" w:uiPriority="62"/>
-    <w:lsdException w:name="Medium Shading 1 Accent 4" w:uiPriority="63"/>
-    <w:lsdException w:name="Medium Shading 2 Accent 4" w:uiPriority="64"/>
-    <w:lsdException w:name="Medium List 1 Accent 4" w:uiPriority="65"/>
-    <w:lsdException w:name="Medium List 2 Accent 4" w:uiPriority="66"/>
-    <w:lsdException w:name="Medium Grid 1 Accent 4" w:uiPriority="67"/>
-    <w:lsdException w:name="Medium Grid 2 Accent 4" w:uiPriority="68"/>
-    <w:lsdException w:name="Medium Grid 3 Accent 4" w:uiPriority="69"/>
-    <w:lsdException w:name="Dark List Accent 4" w:uiPriority="70"/>
-    <w:lsdException w:name="Colorful Shading Accent 4" w:uiPriority="71"/>
-    <w:lsdException w:name="Colorful List Accent 4" w:uiPriority="72"/>
-    <w:lsdException w:name="Colorful Grid Accent 4" w:uiPriority="73"/>
-    <w:lsdException w:name="Light Shading Accent 5" w:uiPriority="60"/>
-    <w:lsdException w:name="Light List Accent 5" w:uiPriority="61"/>
-    <w:lsdException w:name="Light Grid Accent 5" w:uiPriority="62"/>
-    <w:lsdException w:name="Medium Shading 1 Accent 5" w:uiPriority="63"/>
-    <w:lsdException w:name="Medium Shading 2 Accent 5" w:uiPriority="64"/>
-    <w:lsdException w:name="Medium List 1 Accent 5" w:uiPriority="65"/>
-    <w:lsdException w:name="Medium List 2 Accent 5" w:uiPriority="66"/>
-    <w:lsdException w:name="Medium Grid 1 Accent 5" w:uiPriority="67"/>
-    <w:lsdException w:name="Medium Grid 2 Accent 5" w:uiPriority="68"/>
-    <w:lsdException w:name="Medium Grid 3 Accent 5" w:uiPriority="69"/>
-    <w:lsdException w:name="Dark List Accent 5" w:uiPriority="70"/>
-    <w:lsdException w:name="Colorful Shading Accent 5" w:uiPriority="71"/>
-    <w:lsdException w:name="Colorful List Accent 5" w:uiPriority="72"/>
-    <w:lsdException w:name="Colorful Grid Accent 5" w:uiPriority="73"/>
-    <w:lsdException w:name="Light Shading Accent 6" w:uiPriority="60"/>
-    <w:lsdException w:name="Light List Accent 6" w:uiPriority="61"/>
-    <w:lsdException w:name="Light Grid Accent 6" w:uiPriority="62"/>
-    <w:lsdException w:name="Medium Shading 1 Accent 6" w:uiPriority="63"/>
-    <w:lsdException w:name="Medium Shading 2 Accent 6" w:uiPriority="64"/>
-    <w:lsdException w:name="Medium List 1 Accent 6" w:uiPriority="65"/>
-    <w:lsdException w:name="Medium List 2 Accent 6" w:uiPriority="66"/>
-    <w:lsdException w:name="Medium Grid 1 Accent 6" w:uiPriority="67"/>
-    <w:lsdException w:name="Medium Grid 2 Accent 6" w:uiPriority="68"/>
-    <w:lsdException w:name="Medium Grid 3 Accent 6" w:uiPriority="69"/>
-    <w:lsdException w:name="Dark List Accent 6" w:uiPriority="70"/>
-    <w:lsdException w:name="Colorful Shading Accent 6" w:uiPriority="71"/>
-    <w:lsdException w:name="Colorful List Accent 6" w:uiPriority="72"/>
-    <w:lsdException w:name="Colorful Grid Accent 6" w:uiPriority="73"/>
-    <w:lsdException w:name="Subtle Emphasis" w:uiPriority="19" w:qFormat="1"/>
-    <w:lsdException w:name="Intense Emphasis" w:uiPriority="21" w:qFormat="1"/>
-    <w:lsdException w:name="Subtle Reference" w:uiPriority="31" w:qFormat="1"/>
-    <w:lsdException w:name="Intense Reference" w:uiPriority="32" w:qFormat="1"/>
-    <w:lsdException w:name="Book Title" w:uiPriority="33" w:qFormat="1"/>
-    <w:lsdException w:name="Bibliography" w:semiHidden="1" w:uiPriority="37" w:unhideWhenUsed="1"/>
-    <w:lsdException w:name="TOC Heading" w:semiHidden="1" w:uiPriority="39" w:unhideWhenUsed="1" w:qFormat="1"/>
-    <w:lsdException w:name="Plain Table 1" w:uiPriority="41"/>
-    <w:lsdException w:name="Plain Table 2" w:uiPriority="42"/>
-    <w:lsdException w:name="Plain Table 3" w:uiPriority="43"/>
-    <w:lsdException w:name="Plain Table 4" w:uiPriority="44"/>
-    <w:lsdException w:name="Plain Table 5" w:uiPriority="45"/>
-    <w:lsdException w:name="Grid Table Light" w:uiPriority="40"/>
-    <w:lsdException w:name="Grid Table 1 Light" w:uiPriority="46"/>
-    <w:lsdException w:name="Grid Table 2" w:uiPriority="47"/>
-    <w:lsdException w:name="Grid Table 3" w:uiPriority="48"/>
-    <w:lsdException w:name="Grid Table 4" w:uiPriority="49"/>
-    <w:lsdException w:name="Grid Table 5 Dark" w:uiPriority="50"/>
-    <w:lsdException w:name="Grid Table 6 Colorful" w:uiPriority="51"/>
-    <w:lsdException w:name="Grid Table 7 Colorful" w:uiPriority="52"/>
-    <w:lsdException w:name="Grid Table 1 Light Accent 1" w:uiPriority="46"/>
-    <w:lsdException w:name="Grid Table 2 Accent 1" w:uiPriority="47"/>
-    <w:lsdException w:name="Grid Table 3 Accent 1" w:uiPriority="48"/>
-    <w:lsdException w:name="Grid Table 4 Accent 1" w:uiPriority="49"/>
-    <w:lsdException w:name="Grid Table 5 Dark Accent 1" w:uiPriority="50"/>
-    <w:lsdException w:name="Grid Table 6 Colorful Accent 1" w:uiPriority="51"/>
-    <w:lsdException w:name="Grid Table 7 Colorful Accent 1" w:uiPriority="52"/>
-    <w:lsdException w:name="Grid Table 1 Light Accent 2" w:uiPriority="46"/>
-    <w:lsdException w:name="Grid Table 2 Accent 2" w:uiPriority="47"/>
-    <w:lsdException w:name="Grid Table 3 Accent 2" w:uiPriority="48"/>
-    <w:lsdException w:name="Grid Table 4 Accent 2" w:uiPriority="49"/>
-    <w:lsdException w:name="Grid Table 5 Dark Accent 2" w:uiPriority="50"/>
-    <w:lsdException w:name="Grid Table 6 Colorful Accent 2" w:uiPriority="51"/>
-    <w:lsdException w:name="Grid Table 7 Colorful Accent 2" w:uiPriority="52"/>
-    <w:lsdException w:name="Grid Table 1 Light Accent 3" w:uiPriority="46"/>
-    <w:lsdException w:name="Grid Table 2 Accent 3" w:uiPriority="47"/>
-    <w:lsdException w:name="Grid Table 3 Accent 3" w:uiPriority="48"/>
-    <w:lsdException w:name="Grid Table 4 Accent 3" w:uiPriority="49"/>
-    <w:lsdException w:name="Grid Table 5 Dark Accent 3" w:uiPriority="50"/>
-    <w:lsdException w:name="Grid Table 6 Colorful Accent 3" w:uiPriority="51"/>
-    <w:lsdException w:name="Grid Table 7 Colorful Accent 3" w:uiPriority="52"/>
-    <w:lsdException w:name="Grid Table 1 Light Accent 4" w:uiPriority="46"/>
-    <w:lsdException w:name="Grid Table 2 Accent 4" w:uiPriority="47"/>
-    <w:lsdException w:name="Grid Table 3 Accent 4" w:uiPriority="48"/>
-    <w:lsdException w:name="Grid Table 4 Accent 4" w:uiPriority="49"/>
-    <w:lsdException w:name="Grid Table 5 Dark Accent 4" w:uiPriority="50"/>
-    <w:lsdException w:name="Grid Table 6 Colorful Accent 4" w:uiPriority="51"/>
-    <w:lsdException w:name="Grid Table 7 Colorful Accent 4" w:uiPriority="52"/>
-    <w:lsdException w:name="Grid Table 1 Light Accent 5" w:uiPriority="46"/>
-    <w:lsdException w:name="Grid Table 2 Accent 5" w:uiPriority="47"/>
-    <w:lsdException w:name="Grid Table 3 Accent 5" w:uiPriority="48"/>
-    <w:lsdException w:name="Grid Table 4 Accent 5" w:uiPriority="49"/>
-    <w:lsdException w:name="Grid Table 5 Dark Accent 5" w:uiPriority="50"/>
-    <w:lsdException w:name="Grid Table 6 Colorful Accent 5" w:uiPriority="51"/>
-    <w:lsdException w:name="Grid Table 7 Colorful Accent 5" w:uiPriority="52"/>
-    <w:lsdException w:name="Grid Table 1 Light Accent 6" w:uiPriority="46"/>
-    <w:lsdException w:name="Grid Table 2 Accent 6" w:uiPriority="47"/>
-    <w:lsdException w:name="Grid Table 3 Accent 6" w:uiPriority="48"/>
-    <w:lsdException w:name="Grid Table 4 Accent 6" w:uiPriority="49"/>
-    <w:lsdException w:name="Grid Table 5 Dark Accent 6" w:uiPriority="50"/>
-    <w:lsdException w:name="Grid Table 6 Colorful Accent 6" w:uiPriority="51"/>
-    <w:lsdException w:name="Grid Table 7 Colorful Accent 6" w:uiPriority="52"/>
-    <w:lsdException w:name="List Table 1 Light" w:uiPriority="46"/>
-    <w:lsdException w:name="List Table 2" w:uiPriority="47"/>
-    <w:lsdException w:name="List Table 3" w:uiPriority="48"/>
-    <w:lsdException w:name="List Table 4" w:uiPriority="49"/>
-    <w:lsdException w:name="List Table 5 Dark" w:uiPriority="50"/>
-    <w:lsdException w:name="List Table 6 Colorful" w:uiPriority="51"/>
-    <w:lsdException w:name="List Table 7 Colorful" w:uiPriority="52"/>
-    <w:lsdException w:name="List Table 1 Light Accent 1" w:uiPriority="46"/>
-    <w:lsdException w:name="List Table 2 Accent 1" w:uiPriority="47"/>
-    <w:lsdException w:name="List Table 3 Accent 1" w:uiPriority="48"/>
-    <w:lsdException w:name="List Table 4 Accent 1" w:uiPriority="49"/>
-    <w:lsdException w:name="List Table 5 Dark Accent 1" w:uiPriority="50"/>
-    <w:lsdException w:name="List Table 6 Colorful Accent 1" w:uiPriority="51"/>
-    <w:lsdException w:name="List Table 7 Colorful Accent 1" w:uiPriority="52"/>
-    <w:lsdException w:name="List Table 1 Light Accent 2" w:uiPriority="46"/>
-    <w:lsdException w:name="List Table 2 Accent 2" w:uiPriority="47"/>
-    <w:lsdException w:name="List Table 3 Accent 2" w:uiPriority="48"/>
-    <w:lsdException w:name="List Table 4 Accent 2" w:uiPriority="49"/>
-    <w:lsdException w:name="List Table 5 Dark Accent 2" w:uiPriority="50"/>
-    <w:lsdException w:name="List Table 6 Colorful Accent 2" w:uiPriority="51"/>
-    <w:lsdException w:name="List Table 7 Colorful Accent 2" w:uiPriority="52"/>
-    <w:lsdException w:name="List Table 1 Light Accent 3" w:uiPriority="46"/>
-    <w:lsdException w:name="List Table 2 Accent 3" w:uiPriority="47"/>
-    <w:lsdException w:name="List Table 3 Accent 3" w:uiPriority="48"/>
-    <w:lsdException w:name="List Table 4 Accent 3" w:uiPriority="49"/>
-    <w:lsdException w:name="List Table 5 Dark Accent 3" w:uiPriority="50"/>
-    <w:lsdException w:name="List Table 6 Colorful Accent 3" w:uiPriority="51"/>
-    <w:lsdException w:name="List Table 7 Colorful Accent 3" w:uiPriority="52"/>
-    <w:lsdException w:name="List Table 1 Light Accent 4" w:uiPriority="46"/>
-    <w:lsdException w:name="List Table 2 Accent 4" w:uiPriority="47"/>
-    <w:lsdException w:name="List Table 3 Accent 4" w:uiPriority="48"/>
-    <w:lsdException w:name="List Table 4 Accent 4" w:uiPriority="49"/>
-    <w:lsdException w:name="List Table 5 Dark Accent 4" w:uiPriority="50"/>
-    <w:lsdException w:name="List Table 6 Colorful Accent 4" w:uiPriority="51"/>
-    <w:lsdException w:name="List Table 7 Colorful Accent 4" w:uiPriority="52"/>
-    <w:lsdException w:name="List Table 1 Light Accent 5" w:uiPriority="46"/>
-    <w:lsdException w:name="List Table 2 Accent 5" w:uiPriority="47"/>
-    <w:lsdException w:name="List Table 3 Accent 5" w:uiPriority="48"/>
-    <w:lsdException w:name="List Table 4 Accent 5" w:uiPriority="49"/>
-    <w:lsdException w:name="List Table 5 Dark Accent 5" w:uiPriority="50"/>
-    <w:lsdException w:name="List Table 6 Colorful Accent 5" w:uiPriority="51"/>
-    <w:lsdException w:name="List Table 7 Colorful Accent 5" w:uiPriority="52"/>
-    <w:lsdException w:name="List Table 1 Light Accent 6" w:uiPriority="46"/>
-    <w:lsdException w:name="List Table 2 Accent 6" w:uiPriority="47"/>
-    <w:lsdException w:name="List Table 3 Accent 6" w:uiPriority="48"/>
-    <w:lsdException w:name="List Table 4 Accent 6" w:uiPriority="49"/>
-    <w:lsdException w:name="List Table 5 Dark Accent 6" w:uiPriority="50"/>
-    <w:lsdException w:name="List Table 6 Colorful Accent 6" w:uiPriority="51"/>
-    <w:lsdException w:name="List Table 7 Colorful Accent 6" w:uiPriority="52"/>
-    <w:lsdException w:name="Mention" w:semiHidden="1" w:unhideWhenUsed="1"/>
-    <w:lsdException w:name="Smart Hyperlink" w:semiHidden="1" w:unhideWhenUsed="1"/>
-    <w:lsdException w:name="Hashtag" w:semiHidden="1" w:unhideWhenUsed="1"/>
-    <w:lsdException w:name="Unresolved Mention" w:semiHidden="1" w:unhideWhenUsed="1"/>
-  </w:latentStyles>
-  <w:style w:type="paragraph" w:default="1" w:styleId="Norml">
-    <w:name w:val="Normal"/>
-    <w:qFormat/>
-  </w:style>
-  <w:style w:type="character" w:default="1" w:styleId="Bekezdsalapbettpusa">
-    <w:name w:val="Default Paragraph Font"/>
-    <w:uiPriority w:val="1"/>
-    <w:semiHidden/>
-    <w:unhideWhenUsed/>
-  </w:style>
-  <w:style w:type="table" w:default="1" w:styleId="Normltblzat">
-    <w:name w:val="Normal Table"/>
+  <w:style w:type="character" w:styleId="Jegyzethivatkozs">
+    <w:name w:val="annotation reference"/>
+    <w:basedOn w:val="Bekezdsalapbettpusa"/>
     <w:uiPriority w:val="99"/>
     <w:semiHidden/>
     <w:unhideWhenUsed/>
-    <w:tblPr>
-      <w:tblInd w:w="0" w:type="dxa"/>
-      <w:tblCellMar>
-        <w:top w:w="0" w:type="dxa"/>
-        <w:left w:w="108" w:type="dxa"/>
-        <w:bottom w:w="0" w:type="dxa"/>
-        <w:right w:w="108" w:type="dxa"/>
-      </w:tblCellMar>
-    </w:tblPr>
+    <w:rsid w:val="00F343DC"/>
+    <w:rPr>
+      <w:sz w:val="16"/>
+      <w:szCs w:val="16"/>
+    </w:rPr>
   </w:style>
-  <w:style w:type="numbering" w:default="1" w:styleId="Nemlista">
-    <w:name w:val="No List"/>
+  <w:style w:type="paragraph" w:styleId="Jegyzetszveg">
+    <w:name w:val="annotation text"/>
+    <w:basedOn w:val="Norml"/>
+    <w:link w:val="JegyzetszvegChar"/>
     <w:uiPriority w:val="99"/>
     <w:semiHidden/>
     <w:unhideWhenUsed/>
+    <w:rsid w:val="00F343DC"/>
+    <w:pPr>
+      <w:spacing w:line="240" w:lineRule="auto"/>
+    </w:pPr>
+    <w:rPr>
+      <w:sz w:val="20"/>
+      <w:szCs w:val="20"/>
+    </w:rPr>
   </w:style>
-  <w:style w:type="paragraph" w:customStyle="1" w:styleId="E1BA659673D04527B09D26955FF22693">
-    <w:name w:val="E1BA659673D04527B09D26955FF22693"/>
-    <w:rsid w:val="00A41F5D"/>
+  <w:style w:type="character" w:customStyle="1" w:styleId="JegyzetszvegChar">
+    <w:name w:val="Jegyzetszöveg Char"/>
+    <w:basedOn w:val="Bekezdsalapbettpusa"/>
+    <w:link w:val="Jegyzetszveg"/>
+    <w:uiPriority w:val="99"/>
+    <w:semiHidden/>
+    <w:rsid w:val="00F343DC"/>
+    <w:rPr>
+      <w:rFonts w:ascii="Bahnschrift SemiLight" w:hAnsi="Bahnschrift SemiLight"/>
+      <w:sz w:val="20"/>
+      <w:szCs w:val="20"/>
+    </w:rPr>
+  </w:style>
+  <w:style w:type="paragraph" w:styleId="Megjegyzstrgya">
+    <w:name w:val="annotation subject"/>
+    <w:basedOn w:val="Jegyzetszveg"/>
+    <w:next w:val="Jegyzetszveg"/>
+    <w:link w:val="MegjegyzstrgyaChar"/>
+    <w:uiPriority w:val="99"/>
+    <w:semiHidden/>
+    <w:unhideWhenUsed/>
+    <w:rsid w:val="00F343DC"/>
+    <w:rPr>
+      <w:b/>
+      <w:bCs/>
+    </w:rPr>
+  </w:style>
+  <w:style w:type="character" w:customStyle="1" w:styleId="MegjegyzstrgyaChar">
+    <w:name w:val="Megjegyzés tárgya Char"/>
+    <w:basedOn w:val="JegyzetszvegChar"/>
+    <w:link w:val="Megjegyzstrgya"/>
+    <w:uiPriority w:val="99"/>
+    <w:semiHidden/>
+    <w:rsid w:val="00F343DC"/>
+    <w:rPr>
+      <w:rFonts w:ascii="Bahnschrift SemiLight" w:hAnsi="Bahnschrift SemiLight"/>
+      <w:b/>
+      <w:bCs/>
+      <w:sz w:val="20"/>
+      <w:szCs w:val="20"/>
+    </w:rPr>
+  </w:style>
+  <w:style w:type="paragraph" w:styleId="Buborkszveg">
+    <w:name w:val="Balloon Text"/>
+    <w:basedOn w:val="Norml"/>
+    <w:link w:val="BuborkszvegChar"/>
+    <w:uiPriority w:val="99"/>
+    <w:semiHidden/>
+    <w:unhideWhenUsed/>
+    <w:rsid w:val="00F343DC"/>
+    <w:pPr>
+      <w:spacing w:after="0" w:line="240" w:lineRule="auto"/>
+    </w:pPr>
+    <w:rPr>
+      <w:rFonts w:ascii="Segoe UI" w:hAnsi="Segoe UI" w:cs="Segoe UI"/>
+      <w:sz w:val="18"/>
+      <w:szCs w:val="18"/>
+    </w:rPr>
+  </w:style>
+  <w:style w:type="character" w:customStyle="1" w:styleId="BuborkszvegChar">
+    <w:name w:val="Buborékszöveg Char"/>
+    <w:basedOn w:val="Bekezdsalapbettpusa"/>
+    <w:link w:val="Buborkszveg"/>
+    <w:uiPriority w:val="99"/>
+    <w:semiHidden/>
+    <w:rsid w:val="00F343DC"/>
+    <w:rPr>
+      <w:rFonts w:ascii="Segoe UI" w:hAnsi="Segoe UI" w:cs="Segoe UI"/>
+      <w:sz w:val="18"/>
+      <w:szCs w:val="18"/>
+    </w:rPr>
   </w:style>
 </w:styles>
-</file>
-
-<file path=word/glossary/webSettings.xml><?xml version="1.0" encoding="utf-8"?>
-<w:webSettings xmlns:mc="http://schemas.openxmlformats.org/markup-compatibility/2006" xmlns:r="http://schemas.openxmlformats.org/officeDocument/2006/relationships" xmlns:w="http://schemas.openxmlformats.org/wordprocessingml/2006/main" xmlns:w14="http://schemas.microsoft.com/office/word/2010/wordml" xmlns:w15="http://schemas.microsoft.com/office/word/2012/wordml" xmlns:w16cid="http://schemas.microsoft.com/office/word/2016/wordml/cid" xmlns:w16se="http://schemas.microsoft.com/office/word/2015/wordml/symex" mc:Ignorable="w14 w15 w16se w16cid">
-  <w:optimizeForBrowser/>
-  <w:allowPNG/>
-</w:webSettings>
 </file>
 
 <file path=word/theme/theme1.xml><?xml version="1.0" encoding="utf-8"?>
@@ -14424,7 +14373,7 @@
 </file>
 
 <file path=customXml/itemProps1.xml><?xml version="1.0" encoding="utf-8"?>
-<ds:datastoreItem xmlns:ds="http://schemas.openxmlformats.org/officeDocument/2006/customXml" ds:itemID="{50C274DD-47BC-46A1-8C18-C4AC724AB10F}">
+<ds:datastoreItem xmlns:ds="http://schemas.openxmlformats.org/officeDocument/2006/customXml" ds:itemID="{D657D386-350C-4BD9-A625-82A330F3D7B7}">
   <ds:schemaRefs>
     <ds:schemaRef ds:uri="http://schemas.openxmlformats.org/officeDocument/2006/bibliography"/>
   </ds:schemaRefs>

</xml_diff>